<commit_message>
Completed template for post mortem doc
</commit_message>
<xml_diff>
--- a/SENG440 Assignment 1 Post Mortem.docx
+++ b/SENG440 Assignment 1 Post Mortem.docx
@@ -53,7 +53,7 @@
     </w:p>
     <w:p>
       <w:pPr>
-        <w:pStyle w:val="Heading4"/>
+        <w:pStyle w:val="Heading2"/>
         <w:rPr>
           <w:lang w:val="en-AU"/>
         </w:rPr>
@@ -74,7 +74,7 @@
     </w:p>
     <w:p>
       <w:pPr>
-        <w:pStyle w:val="Heading4"/>
+        <w:pStyle w:val="Heading2"/>
         <w:rPr>
           <w:lang w:val="en-AU"/>
         </w:rPr>
@@ -95,49 +95,7 @@
     </w:p>
     <w:p>
       <w:pPr>
-        <w:pStyle w:val="Heading4"/>
-        <w:rPr>
-          <w:lang w:val="en-AU"/>
-        </w:rPr>
-      </w:pPr>
-      <w:r>
-        <w:rPr>
-          <w:lang w:val="en-AU"/>
-        </w:rPr>
-        <w:t>Pitfalls:</w:t>
-      </w:r>
-    </w:p>
-    <w:p>
-      <w:pPr>
-        <w:rPr>
-          <w:lang w:val="en-AU"/>
-        </w:rPr>
-      </w:pPr>
-    </w:p>
-    <w:p>
-      <w:pPr>
-        <w:pStyle w:val="Heading4"/>
-        <w:rPr>
-          <w:lang w:val="en-AU"/>
-        </w:rPr>
-      </w:pPr>
-      <w:r>
-        <w:rPr>
-          <w:lang w:val="en-AU"/>
-        </w:rPr>
-        <w:t>Future Implementations:</w:t>
-      </w:r>
-    </w:p>
-    <w:p>
-      <w:pPr>
-        <w:rPr>
-          <w:lang w:val="en-AU"/>
-        </w:rPr>
-      </w:pPr>
-    </w:p>
-    <w:p>
-      <w:pPr>
-        <w:pStyle w:val="Heading4"/>
+        <w:pStyle w:val="Heading2"/>
         <w:rPr>
           <w:lang w:val="en-AU"/>
         </w:rPr>
@@ -158,9 +116,559 @@
     </w:p>
     <w:p>
       <w:pPr>
-        <w:rPr>
-          <w:lang w:val="en-AU"/>
-        </w:rPr>
+        <w:pStyle w:val="ListParagraph"/>
+        <w:numPr>
+          <w:ilvl w:val="0"/>
+          <w:numId w:val="2"/>
+        </w:numPr>
+        <w:rPr>
+          <w:lang w:val="en-AU"/>
+        </w:rPr>
+      </w:pPr>
+      <w:r>
+        <w:rPr>
+          <w:lang w:val="en-AU"/>
+        </w:rPr>
+        <w:t>Compose your app out of at least three screens, where a screen is either an Activity spawned via an explicit Intent, or a Fragment with a full screen layout.</w:t>
+      </w:r>
+    </w:p>
+    <w:p>
+      <w:pPr>
+        <w:pStyle w:val="ListParagraph"/>
+        <w:numPr>
+          <w:ilvl w:val="0"/>
+          <w:numId w:val="2"/>
+        </w:numPr>
+        <w:rPr>
+          <w:lang w:val="en-AU"/>
+        </w:rPr>
+      </w:pPr>
+      <w:r>
+        <w:rPr>
+          <w:lang w:val="en-AU"/>
+        </w:rPr>
+        <w:t>Invoke at least one other app on the system via an implicit Intent.</w:t>
+      </w:r>
+    </w:p>
+    <w:p>
+      <w:pPr>
+        <w:pStyle w:val="ListParagraph"/>
+        <w:numPr>
+          <w:ilvl w:val="0"/>
+          <w:numId w:val="2"/>
+        </w:numPr>
+        <w:rPr>
+          <w:lang w:val="en-AU"/>
+        </w:rPr>
+      </w:pPr>
+      <w:r>
+        <w:rPr>
+          <w:lang w:val="en-AU"/>
+        </w:rPr>
+        <w:t xml:space="preserve">Include a </w:t>
+      </w:r>
+      <w:r>
+        <w:rPr>
+          <w:lang w:val="en-AU"/>
+        </w:rPr>
+        <w:t xml:space="preserve">list view, preferably using </w:t>
+      </w:r>
+      <w:proofErr w:type="spellStart"/>
+      <w:r>
+        <w:rPr>
+          <w:lang w:val="en-AU"/>
+        </w:rPr>
+        <w:t>RecyclerView</w:t>
+      </w:r>
+      <w:proofErr w:type="spellEnd"/>
+      <w:r>
+        <w:rPr>
+          <w:lang w:val="en-AU"/>
+        </w:rPr>
+        <w:t>.</w:t>
+      </w:r>
+    </w:p>
+    <w:p>
+      <w:pPr>
+        <w:pStyle w:val="ListParagraph"/>
+        <w:numPr>
+          <w:ilvl w:val="0"/>
+          <w:numId w:val="2"/>
+        </w:numPr>
+        <w:rPr>
+          <w:lang w:val="en-AU"/>
+        </w:rPr>
+      </w:pPr>
+      <w:r>
+        <w:rPr>
+          <w:lang w:val="en-AU"/>
+        </w:rPr>
+        <w:t xml:space="preserve">Compose </w:t>
+      </w:r>
+      <w:r>
+        <w:rPr>
+          <w:lang w:val="en-AU"/>
+        </w:rPr>
+        <w:t>your</w:t>
+      </w:r>
+      <w:r>
+        <w:rPr>
+          <w:lang w:val="en-AU"/>
+        </w:rPr>
+        <w:t xml:space="preserve"> list view using a custom adapter whose view creation method uses a custom layout</w:t>
+      </w:r>
+    </w:p>
+    <w:p>
+      <w:pPr>
+        <w:pStyle w:val="ListParagraph"/>
+        <w:numPr>
+          <w:ilvl w:val="0"/>
+          <w:numId w:val="2"/>
+        </w:numPr>
+        <w:rPr>
+          <w:lang w:val="en-AU"/>
+        </w:rPr>
+      </w:pPr>
+      <w:r>
+        <w:rPr>
+          <w:lang w:val="en-AU"/>
+        </w:rPr>
+        <w:t xml:space="preserve">Include at </w:t>
+      </w:r>
+      <w:r>
+        <w:rPr>
+          <w:lang w:val="en-AU"/>
+        </w:rPr>
+        <w:t>least</w:t>
+      </w:r>
+      <w:r>
+        <w:rPr>
+          <w:lang w:val="en-AU"/>
+        </w:rPr>
+        <w:t xml:space="preserve"> five different kinds of </w:t>
+      </w:r>
+      <w:r>
+        <w:rPr>
+          <w:lang w:val="en-AU"/>
+        </w:rPr>
+        <w:t>widgets</w:t>
+      </w:r>
+      <w:r>
+        <w:rPr>
+          <w:lang w:val="en-AU"/>
+        </w:rPr>
+        <w:t xml:space="preserve"> besides a list view (buttons, textboxes, checkboxes, labels, and so on) in the user interface, and handle their interactions with event listeners.</w:t>
+      </w:r>
+    </w:p>
+    <w:p>
+      <w:pPr>
+        <w:pStyle w:val="ListParagraph"/>
+        <w:numPr>
+          <w:ilvl w:val="0"/>
+          <w:numId w:val="2"/>
+        </w:numPr>
+        <w:rPr>
+          <w:lang w:val="en-AU"/>
+        </w:rPr>
+      </w:pPr>
+      <w:r>
+        <w:rPr>
+          <w:lang w:val="en-AU"/>
+        </w:rPr>
+        <w:t xml:space="preserve">Use at least two different layout groups (e.g. Constraint Layout and </w:t>
+      </w:r>
+      <w:proofErr w:type="spellStart"/>
+      <w:r>
+        <w:rPr>
+          <w:lang w:val="en-AU"/>
+        </w:rPr>
+        <w:t>LinearLayout</w:t>
+      </w:r>
+      <w:proofErr w:type="spellEnd"/>
+      <w:r>
+        <w:rPr>
+          <w:lang w:val="en-AU"/>
+        </w:rPr>
+        <w:t>) to organise your widgets.</w:t>
+      </w:r>
+    </w:p>
+    <w:p>
+      <w:pPr>
+        <w:pStyle w:val="ListParagraph"/>
+        <w:numPr>
+          <w:ilvl w:val="0"/>
+          <w:numId w:val="2"/>
+        </w:numPr>
+        <w:rPr>
+          <w:lang w:val="en-AU"/>
+        </w:rPr>
+      </w:pPr>
+      <w:r>
+        <w:rPr>
+          <w:lang w:val="en-AU"/>
+        </w:rPr>
+        <w:t xml:space="preserve">Support both landscape and portrait orientations in all views. In other words, all widgets should be able to be made fully visible in either orientation. This may happen automatically given your layout manager, or you may use a </w:t>
+      </w:r>
+      <w:proofErr w:type="spellStart"/>
+      <w:r>
+        <w:rPr>
+          <w:lang w:val="en-AU"/>
+        </w:rPr>
+        <w:t>ScrollView</w:t>
+      </w:r>
+      <w:proofErr w:type="spellEnd"/>
+      <w:r>
+        <w:rPr>
+          <w:lang w:val="en-AU"/>
+        </w:rPr>
+        <w:t>, or you may specify two separate layouts.</w:t>
+      </w:r>
+    </w:p>
+    <w:p>
+      <w:pPr>
+        <w:pStyle w:val="ListParagraph"/>
+        <w:numPr>
+          <w:ilvl w:val="0"/>
+          <w:numId w:val="2"/>
+        </w:numPr>
+        <w:rPr>
+          <w:lang w:val="en-AU"/>
+        </w:rPr>
+      </w:pPr>
+      <w:r>
+        <w:rPr>
+          <w:lang w:val="en-AU"/>
+        </w:rPr>
+        <w:t>Provide separate landscape and portrait layout resources for at least one of the views.</w:t>
+      </w:r>
+    </w:p>
+    <w:p>
+      <w:pPr>
+        <w:pStyle w:val="ListParagraph"/>
+        <w:numPr>
+          <w:ilvl w:val="0"/>
+          <w:numId w:val="2"/>
+        </w:numPr>
+        <w:rPr>
+          <w:lang w:val="en-AU"/>
+        </w:rPr>
+      </w:pPr>
+      <w:r>
+        <w:rPr>
+          <w:lang w:val="en-AU"/>
+        </w:rPr>
+        <w:t>Use string resources for all static text on the user interface.</w:t>
+      </w:r>
+    </w:p>
+    <w:p>
+      <w:pPr>
+        <w:pStyle w:val="ListParagraph"/>
+        <w:numPr>
+          <w:ilvl w:val="0"/>
+          <w:numId w:val="2"/>
+        </w:numPr>
+        <w:rPr>
+          <w:lang w:val="en-AU"/>
+        </w:rPr>
+      </w:pPr>
+      <w:r>
+        <w:rPr>
+          <w:lang w:val="en-AU"/>
+        </w:rPr>
+        <w:t xml:space="preserve">Provide default definitions for your string resources in </w:t>
+      </w:r>
+      <w:r>
+        <w:rPr>
+          <w:lang w:val="en-AU"/>
+        </w:rPr>
+        <w:t>English</w:t>
+      </w:r>
+      <w:r>
+        <w:rPr>
+          <w:lang w:val="en-AU"/>
+        </w:rPr>
+        <w:t xml:space="preserve">. Provide definitions for one other language. (Use your </w:t>
+      </w:r>
+      <w:r>
+        <w:rPr>
+          <w:lang w:val="en-AU"/>
+        </w:rPr>
+        <w:t>favourite</w:t>
+      </w:r>
+      <w:r>
+        <w:rPr>
+          <w:lang w:val="en-AU"/>
+        </w:rPr>
+        <w:t xml:space="preserve"> online translator if necessary.)</w:t>
+      </w:r>
+    </w:p>
+    <w:p>
+      <w:pPr>
+        <w:pStyle w:val="ListParagraph"/>
+        <w:numPr>
+          <w:ilvl w:val="0"/>
+          <w:numId w:val="2"/>
+        </w:numPr>
+        <w:rPr>
+          <w:lang w:val="en-AU"/>
+        </w:rPr>
+      </w:pPr>
+      <w:r>
+        <w:rPr>
+          <w:lang w:val="en-AU"/>
+        </w:rPr>
+        <w:t xml:space="preserve">Use a Toast message or dialog to </w:t>
+      </w:r>
+      <w:r>
+        <w:rPr>
+          <w:lang w:val="en-AU"/>
+        </w:rPr>
+        <w:t>alert</w:t>
+      </w:r>
+      <w:r>
+        <w:rPr>
+          <w:lang w:val="en-AU"/>
+        </w:rPr>
+        <w:t xml:space="preserve"> or interact with the user.</w:t>
+      </w:r>
+    </w:p>
+    <w:p>
+      <w:pPr>
+        <w:pStyle w:val="ListParagraph"/>
+        <w:numPr>
+          <w:ilvl w:val="0"/>
+          <w:numId w:val="2"/>
+        </w:numPr>
+        <w:rPr>
+          <w:lang w:val="en-AU"/>
+        </w:rPr>
+      </w:pPr>
+      <w:r>
+        <w:rPr>
+          <w:lang w:val="en-AU"/>
+        </w:rPr>
+        <w:t xml:space="preserve">Use an </w:t>
+      </w:r>
+      <w:proofErr w:type="spellStart"/>
+      <w:r>
+        <w:rPr>
+          <w:lang w:val="en-AU"/>
+        </w:rPr>
+        <w:t>AsyncTask</w:t>
+      </w:r>
+      <w:proofErr w:type="spellEnd"/>
+      <w:r>
+        <w:rPr>
+          <w:lang w:val="en-AU"/>
+        </w:rPr>
+        <w:t xml:space="preserve"> to trigger some computation without blocking the user interface.</w:t>
+      </w:r>
+    </w:p>
+    <w:p>
+      <w:pPr>
+        <w:pStyle w:val="ListParagraph"/>
+        <w:numPr>
+          <w:ilvl w:val="0"/>
+          <w:numId w:val="2"/>
+        </w:numPr>
+        <w:rPr>
+          <w:lang w:val="en-AU"/>
+        </w:rPr>
+      </w:pPr>
+      <w:r>
+        <w:rPr>
+          <w:lang w:val="en-AU"/>
+        </w:rPr>
+        <w:t>Share a plan for your app before Saturday of week 2 in a post on #project1 in Slack – before you’ve written any code or created any layouts. Include hand-drawn sketches or wireframes.</w:t>
+      </w:r>
+    </w:p>
+    <w:p>
+      <w:pPr>
+        <w:pStyle w:val="ListParagraph"/>
+        <w:numPr>
+          <w:ilvl w:val="0"/>
+          <w:numId w:val="2"/>
+        </w:numPr>
+        <w:rPr>
+          <w:lang w:val="en-AU"/>
+        </w:rPr>
+      </w:pPr>
+      <w:r>
+        <w:rPr>
+          <w:lang w:val="en-AU"/>
+        </w:rPr>
+        <w:t>Share an update of your work before Saturday of week 3 in a post on #project1 in Slack. Include screenshots.</w:t>
+      </w:r>
+    </w:p>
+    <w:p>
+      <w:pPr>
+        <w:pStyle w:val="ListParagraph"/>
+        <w:numPr>
+          <w:ilvl w:val="0"/>
+          <w:numId w:val="2"/>
+        </w:numPr>
+        <w:rPr>
+          <w:lang w:val="en-AU"/>
+        </w:rPr>
+      </w:pPr>
+      <w:r>
+        <w:rPr>
+          <w:lang w:val="en-AU"/>
+        </w:rPr>
+        <w:t xml:space="preserve">Share an update of your work before Saturday of week </w:t>
+      </w:r>
+      <w:r>
+        <w:rPr>
+          <w:lang w:val="en-AU"/>
+        </w:rPr>
+        <w:t xml:space="preserve">4 </w:t>
+      </w:r>
+      <w:r>
+        <w:rPr>
+          <w:lang w:val="en-AU"/>
+        </w:rPr>
+        <w:t>in a post on #project1 in Slack. Include screenshots.</w:t>
+      </w:r>
+    </w:p>
+    <w:p>
+      <w:pPr>
+        <w:pStyle w:val="ListParagraph"/>
+        <w:numPr>
+          <w:ilvl w:val="0"/>
+          <w:numId w:val="2"/>
+        </w:numPr>
+        <w:rPr>
+          <w:lang w:val="en-AU"/>
+        </w:rPr>
+      </w:pPr>
+      <w:r>
+        <w:rPr>
+          <w:lang w:val="en-AU"/>
+        </w:rPr>
+        <w:t xml:space="preserve">Share an update of your work before Saturday of week </w:t>
+      </w:r>
+      <w:r>
+        <w:rPr>
+          <w:lang w:val="en-AU"/>
+        </w:rPr>
+        <w:t>5</w:t>
+      </w:r>
+      <w:r>
+        <w:rPr>
+          <w:lang w:val="en-AU"/>
+        </w:rPr>
+        <w:t xml:space="preserve"> in a post on #project1 in Slack. Include screenshots.</w:t>
+      </w:r>
+    </w:p>
+    <w:p>
+      <w:pPr>
+        <w:pStyle w:val="ListParagraph"/>
+        <w:numPr>
+          <w:ilvl w:val="0"/>
+          <w:numId w:val="2"/>
+        </w:numPr>
+        <w:rPr>
+          <w:lang w:val="en-AU"/>
+        </w:rPr>
+      </w:pPr>
+      <w:r>
+        <w:rPr>
+          <w:lang w:val="en-AU"/>
+        </w:rPr>
+        <w:t xml:space="preserve">Share an update of your work before Saturday of week </w:t>
+      </w:r>
+      <w:r>
+        <w:rPr>
+          <w:lang w:val="en-AU"/>
+        </w:rPr>
+        <w:t>6</w:t>
+      </w:r>
+      <w:r>
+        <w:rPr>
+          <w:lang w:val="en-AU"/>
+        </w:rPr>
+        <w:t xml:space="preserve"> in a post on #project1 in Slack. Include screenshots.</w:t>
+      </w:r>
+    </w:p>
+    <w:p>
+      <w:pPr>
+        <w:pStyle w:val="ListParagraph"/>
+        <w:numPr>
+          <w:ilvl w:val="0"/>
+          <w:numId w:val="2"/>
+        </w:numPr>
+        <w:rPr>
+          <w:lang w:val="en-AU"/>
+        </w:rPr>
+      </w:pPr>
+      <w:r>
+        <w:rPr>
+          <w:lang w:val="en-AU"/>
+        </w:rPr>
+        <w:lastRenderedPageBreak/>
+        <w:t>Incorporate an animation into your UI, preferably one specified in XML. We will not discuss these in lecture. You should be able to find out more information on the Android developer website.</w:t>
+      </w:r>
+    </w:p>
+    <w:p>
+      <w:pPr>
+        <w:pStyle w:val="ListParagraph"/>
+        <w:numPr>
+          <w:ilvl w:val="0"/>
+          <w:numId w:val="2"/>
+        </w:numPr>
+        <w:rPr>
+          <w:lang w:val="en-AU"/>
+        </w:rPr>
+      </w:pPr>
+      <w:r>
+        <w:rPr>
+          <w:lang w:val="en-AU"/>
+        </w:rPr>
+        <w:t>Incorporate some other Android feature not mentioned above into your app.</w:t>
+      </w:r>
+    </w:p>
+    <w:p>
+      <w:pPr>
+        <w:pStyle w:val="ListParagraph"/>
+        <w:numPr>
+          <w:ilvl w:val="0"/>
+          <w:numId w:val="2"/>
+        </w:numPr>
+        <w:rPr>
+          <w:lang w:val="en-AU"/>
+        </w:rPr>
+      </w:pPr>
+      <w:r>
+        <w:rPr>
+          <w:lang w:val="en-AU"/>
+        </w:rPr>
+        <w:t>Incorporate some other Android feature not mentioned above into your app.</w:t>
+      </w:r>
+    </w:p>
+    <w:p>
+      <w:pPr>
+        <w:rPr>
+          <w:lang w:val="en-AU"/>
+        </w:rPr>
+      </w:pPr>
+    </w:p>
+    <w:p>
+      <w:pPr>
+        <w:rPr>
+          <w:lang w:val="en-AU"/>
+        </w:rPr>
+      </w:pPr>
+    </w:p>
+    <w:p>
+      <w:pPr>
+        <w:rPr>
+          <w:lang w:val="en-AU"/>
+        </w:rPr>
+      </w:pPr>
+    </w:p>
+    <w:p>
+      <w:pPr>
+        <w:pStyle w:val="Heading5"/>
       </w:pPr>
     </w:p>
     <w:sectPr>
@@ -171,6 +679,195 @@
     </w:sectPr>
   </w:body>
 </w:document>
+</file>
+
+<file path=word/numbering.xml><?xml version="1.0" encoding="utf-8"?>
+<w:numbering xmlns:wpc="http://schemas.microsoft.com/office/word/2010/wordprocessingCanvas" xmlns:cx="http://schemas.microsoft.com/office/drawing/2014/chartex" xmlns:cx1="http://schemas.microsoft.com/office/drawing/2015/9/8/chartex" xmlns:cx2="http://schemas.microsoft.com/office/drawing/2015/10/21/chartex" xmlns:cx3="http://schemas.microsoft.com/office/drawing/2016/5/9/chartex" xmlns:cx4="http://schemas.microsoft.com/office/drawing/2016/5/10/chartex" xmlns:cx5="http://schemas.microsoft.com/office/drawing/2016/5/11/chartex" xmlns:cx6="http://schemas.microsoft.com/office/drawing/2016/5/12/chartex" xmlns:cx7="http://schemas.microsoft.com/office/drawing/2016/5/13/chartex" xmlns:cx8="http://schemas.microsoft.com/office/drawing/2016/5/14/chartex" xmlns:mc="http://schemas.openxmlformats.org/markup-compatibility/2006" xmlns:aink="http://schemas.microsoft.com/office/drawing/2016/ink" xmlns:am3d="http://schemas.microsoft.com/office/drawing/2017/model3d" xmlns:o="urn:schemas-microsoft-com:office:office" xmlns:r="http://schemas.openxmlformats.org/officeDocument/2006/relationships" xmlns:m="http://schemas.openxmlformats.org/officeDocument/2006/math" xmlns:v="urn:schemas-microsoft-com:vml" xmlns:wp14="http://schemas.microsoft.com/office/word/2010/wordprocessingDrawing" xmlns:wp="http://schemas.openxmlformats.org/drawingml/2006/wordprocessingDrawing" xmlns:w10="urn:schemas-microsoft-com:office:word" xmlns:w="http://schemas.openxmlformats.org/wordprocessingml/2006/main" xmlns:w14="http://schemas.microsoft.com/office/word/2010/wordml" xmlns:w15="http://schemas.microsoft.com/office/word/2012/wordml" xmlns:w16cid="http://schemas.microsoft.com/office/word/2016/wordml/cid" xmlns:w16se="http://schemas.microsoft.com/office/word/2015/wordml/symex" xmlns:wpg="http://schemas.microsoft.com/office/word/2010/wordprocessingGroup" xmlns:wpi="http://schemas.microsoft.com/office/word/2010/wordprocessingInk" xmlns:wne="http://schemas.microsoft.com/office/word/2006/wordml" xmlns:wps="http://schemas.microsoft.com/office/word/2010/wordprocessingShape" mc:Ignorable="w14 w15 w16se w16cid wp14">
+  <w:abstractNum w:abstractNumId="0" w15:restartNumberingAfterBreak="0">
+    <w:nsid w:val="34D20BA4"/>
+    <w:multiLevelType w:val="hybridMultilevel"/>
+    <w:tmpl w:val="ABAA3F64"/>
+    <w:lvl w:ilvl="0" w:tplc="0809000F">
+      <w:start w:val="1"/>
+      <w:numFmt w:val="decimal"/>
+      <w:lvlText w:val="%1."/>
+      <w:lvlJc w:val="left"/>
+      <w:pPr>
+        <w:ind w:left="720" w:hanging="360"/>
+      </w:pPr>
+      <w:rPr>
+        <w:rFonts w:hint="default"/>
+      </w:rPr>
+    </w:lvl>
+    <w:lvl w:ilvl="1" w:tplc="08090019" w:tentative="1">
+      <w:start w:val="1"/>
+      <w:numFmt w:val="lowerLetter"/>
+      <w:lvlText w:val="%2."/>
+      <w:lvlJc w:val="left"/>
+      <w:pPr>
+        <w:ind w:left="1440" w:hanging="360"/>
+      </w:pPr>
+    </w:lvl>
+    <w:lvl w:ilvl="2" w:tplc="0809001B" w:tentative="1">
+      <w:start w:val="1"/>
+      <w:numFmt w:val="lowerRoman"/>
+      <w:lvlText w:val="%3."/>
+      <w:lvlJc w:val="right"/>
+      <w:pPr>
+        <w:ind w:left="2160" w:hanging="180"/>
+      </w:pPr>
+    </w:lvl>
+    <w:lvl w:ilvl="3" w:tplc="0809000F" w:tentative="1">
+      <w:start w:val="1"/>
+      <w:numFmt w:val="decimal"/>
+      <w:lvlText w:val="%4."/>
+      <w:lvlJc w:val="left"/>
+      <w:pPr>
+        <w:ind w:left="2880" w:hanging="360"/>
+      </w:pPr>
+    </w:lvl>
+    <w:lvl w:ilvl="4" w:tplc="08090019" w:tentative="1">
+      <w:start w:val="1"/>
+      <w:numFmt w:val="lowerLetter"/>
+      <w:lvlText w:val="%5."/>
+      <w:lvlJc w:val="left"/>
+      <w:pPr>
+        <w:ind w:left="3600" w:hanging="360"/>
+      </w:pPr>
+    </w:lvl>
+    <w:lvl w:ilvl="5" w:tplc="0809001B" w:tentative="1">
+      <w:start w:val="1"/>
+      <w:numFmt w:val="lowerRoman"/>
+      <w:lvlText w:val="%6."/>
+      <w:lvlJc w:val="right"/>
+      <w:pPr>
+        <w:ind w:left="4320" w:hanging="180"/>
+      </w:pPr>
+    </w:lvl>
+    <w:lvl w:ilvl="6" w:tplc="0809000F" w:tentative="1">
+      <w:start w:val="1"/>
+      <w:numFmt w:val="decimal"/>
+      <w:lvlText w:val="%7."/>
+      <w:lvlJc w:val="left"/>
+      <w:pPr>
+        <w:ind w:left="5040" w:hanging="360"/>
+      </w:pPr>
+    </w:lvl>
+    <w:lvl w:ilvl="7" w:tplc="08090019" w:tentative="1">
+      <w:start w:val="1"/>
+      <w:numFmt w:val="lowerLetter"/>
+      <w:lvlText w:val="%8."/>
+      <w:lvlJc w:val="left"/>
+      <w:pPr>
+        <w:ind w:left="5760" w:hanging="360"/>
+      </w:pPr>
+    </w:lvl>
+    <w:lvl w:ilvl="8" w:tplc="0809001B" w:tentative="1">
+      <w:start w:val="1"/>
+      <w:numFmt w:val="lowerRoman"/>
+      <w:lvlText w:val="%9."/>
+      <w:lvlJc w:val="right"/>
+      <w:pPr>
+        <w:ind w:left="6480" w:hanging="180"/>
+      </w:pPr>
+    </w:lvl>
+  </w:abstractNum>
+  <w:abstractNum w:abstractNumId="1" w15:restartNumberingAfterBreak="0">
+    <w:nsid w:val="5F6D1BAA"/>
+    <w:multiLevelType w:val="hybridMultilevel"/>
+    <w:tmpl w:val="B3F0B604"/>
+    <w:lvl w:ilvl="0" w:tplc="0809000F">
+      <w:start w:val="1"/>
+      <w:numFmt w:val="decimal"/>
+      <w:lvlText w:val="%1."/>
+      <w:lvlJc w:val="left"/>
+      <w:pPr>
+        <w:ind w:left="720" w:hanging="360"/>
+      </w:pPr>
+      <w:rPr>
+        <w:rFonts w:hint="default"/>
+      </w:rPr>
+    </w:lvl>
+    <w:lvl w:ilvl="1" w:tplc="08090019" w:tentative="1">
+      <w:start w:val="1"/>
+      <w:numFmt w:val="lowerLetter"/>
+      <w:lvlText w:val="%2."/>
+      <w:lvlJc w:val="left"/>
+      <w:pPr>
+        <w:ind w:left="1440" w:hanging="360"/>
+      </w:pPr>
+    </w:lvl>
+    <w:lvl w:ilvl="2" w:tplc="0809001B" w:tentative="1">
+      <w:start w:val="1"/>
+      <w:numFmt w:val="lowerRoman"/>
+      <w:lvlText w:val="%3."/>
+      <w:lvlJc w:val="right"/>
+      <w:pPr>
+        <w:ind w:left="2160" w:hanging="180"/>
+      </w:pPr>
+    </w:lvl>
+    <w:lvl w:ilvl="3" w:tplc="0809000F" w:tentative="1">
+      <w:start w:val="1"/>
+      <w:numFmt w:val="decimal"/>
+      <w:lvlText w:val="%4."/>
+      <w:lvlJc w:val="left"/>
+      <w:pPr>
+        <w:ind w:left="2880" w:hanging="360"/>
+      </w:pPr>
+    </w:lvl>
+    <w:lvl w:ilvl="4" w:tplc="08090019" w:tentative="1">
+      <w:start w:val="1"/>
+      <w:numFmt w:val="lowerLetter"/>
+      <w:lvlText w:val="%5."/>
+      <w:lvlJc w:val="left"/>
+      <w:pPr>
+        <w:ind w:left="3600" w:hanging="360"/>
+      </w:pPr>
+    </w:lvl>
+    <w:lvl w:ilvl="5" w:tplc="0809001B" w:tentative="1">
+      <w:start w:val="1"/>
+      <w:numFmt w:val="lowerRoman"/>
+      <w:lvlText w:val="%6."/>
+      <w:lvlJc w:val="right"/>
+      <w:pPr>
+        <w:ind w:left="4320" w:hanging="180"/>
+      </w:pPr>
+    </w:lvl>
+    <w:lvl w:ilvl="6" w:tplc="0809000F" w:tentative="1">
+      <w:start w:val="1"/>
+      <w:numFmt w:val="decimal"/>
+      <w:lvlText w:val="%7."/>
+      <w:lvlJc w:val="left"/>
+      <w:pPr>
+        <w:ind w:left="5040" w:hanging="360"/>
+      </w:pPr>
+    </w:lvl>
+    <w:lvl w:ilvl="7" w:tplc="08090019" w:tentative="1">
+      <w:start w:val="1"/>
+      <w:numFmt w:val="lowerLetter"/>
+      <w:lvlText w:val="%8."/>
+      <w:lvlJc w:val="left"/>
+      <w:pPr>
+        <w:ind w:left="5760" w:hanging="360"/>
+      </w:pPr>
+    </w:lvl>
+    <w:lvl w:ilvl="8" w:tplc="0809001B" w:tentative="1">
+      <w:start w:val="1"/>
+      <w:numFmt w:val="lowerRoman"/>
+      <w:lvlText w:val="%9."/>
+      <w:lvlJc w:val="right"/>
+      <w:pPr>
+        <w:ind w:left="6480" w:hanging="180"/>
+      </w:pPr>
+    </w:lvl>
+  </w:abstractNum>
+  <w:num w:numId="1">
+    <w:abstractNumId w:val="1"/>
+  </w:num>
+  <w:num w:numId="2">
+    <w:abstractNumId w:val="0"/>
+  </w:num>
+</w:numbering>
 </file>
 
 <file path=word/styles.xml><?xml version="1.0" encoding="utf-8"?>
@@ -653,6 +1350,26 @@
       <w:color w:val="2F5496" w:themeColor="accent1" w:themeShade="BF"/>
     </w:rPr>
   </w:style>
+  <w:style w:type="paragraph" w:styleId="Heading5">
+    <w:name w:val="heading 5"/>
+    <w:basedOn w:val="Normal"/>
+    <w:next w:val="Normal"/>
+    <w:link w:val="Heading5Char"/>
+    <w:uiPriority w:val="9"/>
+    <w:unhideWhenUsed/>
+    <w:qFormat/>
+    <w:rsid w:val="00731AF6"/>
+    <w:pPr>
+      <w:keepNext/>
+      <w:keepLines/>
+      <w:spacing w:before="40"/>
+      <w:outlineLvl w:val="4"/>
+    </w:pPr>
+    <w:rPr>
+      <w:rFonts w:asciiTheme="majorHAnsi" w:eastAsiaTheme="majorEastAsia" w:hAnsiTheme="majorHAnsi" w:cstheme="majorBidi"/>
+      <w:color w:val="2F5496" w:themeColor="accent1" w:themeShade="BF"/>
+    </w:rPr>
+  </w:style>
   <w:style w:type="character" w:default="1" w:styleId="DefaultParagraphFont">
     <w:name w:val="Default Paragraph Font"/>
     <w:uiPriority w:val="1"/>
@@ -729,6 +1446,28 @@
       <w:iCs/>
       <w:color w:val="2F5496" w:themeColor="accent1" w:themeShade="BF"/>
     </w:rPr>
+  </w:style>
+  <w:style w:type="character" w:customStyle="1" w:styleId="Heading5Char">
+    <w:name w:val="Heading 5 Char"/>
+    <w:basedOn w:val="DefaultParagraphFont"/>
+    <w:link w:val="Heading5"/>
+    <w:uiPriority w:val="9"/>
+    <w:rsid w:val="00731AF6"/>
+    <w:rPr>
+      <w:rFonts w:asciiTheme="majorHAnsi" w:eastAsiaTheme="majorEastAsia" w:hAnsiTheme="majorHAnsi" w:cstheme="majorBidi"/>
+      <w:color w:val="2F5496" w:themeColor="accent1" w:themeShade="BF"/>
+    </w:rPr>
+  </w:style>
+  <w:style w:type="paragraph" w:styleId="ListParagraph">
+    <w:name w:val="List Paragraph"/>
+    <w:basedOn w:val="Normal"/>
+    <w:uiPriority w:val="34"/>
+    <w:qFormat/>
+    <w:rsid w:val="00E17CEB"/>
+    <w:pPr>
+      <w:ind w:left="720"/>
+      <w:contextualSpacing/>
+    </w:pPr>
   </w:style>
 </w:styles>
 </file>

</xml_diff>

<commit_message>
Post mortem draft of all text complete - now need screenshots
</commit_message>
<xml_diff>
--- a/SENG440 Assignment 1 Post Mortem.docx
+++ b/SENG440 Assignment 1 Post Mortem.docx
@@ -74,6 +74,68 @@
     </w:p>
     <w:p>
       <w:pPr>
+        <w:rPr>
+          <w:lang w:val="en-AU"/>
+        </w:rPr>
+      </w:pPr>
+      <w:r>
+        <w:rPr>
+          <w:lang w:val="en-AU"/>
+        </w:rPr>
+        <w:t xml:space="preserve">I have created an android application – </w:t>
+      </w:r>
+      <w:proofErr w:type="spellStart"/>
+      <w:r>
+        <w:rPr>
+          <w:i/>
+          <w:iCs/>
+          <w:lang w:val="en-AU"/>
+        </w:rPr>
+        <w:t>CarSpotter</w:t>
+      </w:r>
+      <w:proofErr w:type="spellEnd"/>
+      <w:r>
+        <w:rPr>
+          <w:i/>
+          <w:iCs/>
+          <w:lang w:val="en-AU"/>
+        </w:rPr>
+        <w:t xml:space="preserve"> – </w:t>
+      </w:r>
+      <w:r>
+        <w:rPr>
+          <w:lang w:val="en-AU"/>
+        </w:rPr>
+        <w:t>aimed at users who</w:t>
+      </w:r>
+      <w:r>
+        <w:rPr>
+          <w:lang w:val="en-AU"/>
+        </w:rPr>
+        <w:t xml:space="preserve"> like cars, and enjoy going to car meets, local racing events, etc. The purpose of the application is to allow users to collect real life cars in the app, building up a collection of the special cars they have seen in real life, so that they can browse through this collection, and remember the moment when they </w:t>
+      </w:r>
+      <w:r>
+        <w:rPr>
+          <w:lang w:val="en-AU"/>
+        </w:rPr>
+        <w:t>saw</w:t>
+      </w:r>
+      <w:r>
+        <w:rPr>
+          <w:lang w:val="en-AU"/>
+        </w:rPr>
+        <w:t xml:space="preserve"> an awesome car. </w:t>
+      </w:r>
+    </w:p>
+    <w:p>
+      <w:pPr>
+        <w:rPr>
+          <w:lang w:val="en-AU"/>
+        </w:rPr>
+      </w:pPr>
+    </w:p>
+    <w:p>
+      <w:pPr>
         <w:pStyle w:val="Heading2"/>
         <w:rPr>
           <w:lang w:val="en-AU"/>
@@ -84,6 +146,80 @@
           <w:lang w:val="en-AU"/>
         </w:rPr>
         <w:t>Development Process:</w:t>
+      </w:r>
+    </w:p>
+    <w:p>
+      <w:pPr>
+        <w:rPr>
+          <w:lang w:val="en-AU"/>
+        </w:rPr>
+      </w:pPr>
+    </w:p>
+    <w:p>
+      <w:pPr>
+        <w:rPr>
+          <w:lang w:val="en-AU"/>
+        </w:rPr>
+      </w:pPr>
+      <w:r>
+        <w:rPr>
+          <w:lang w:val="en-AU"/>
+        </w:rPr>
+        <w:t xml:space="preserve">The development process for this applications started with me often asking my Dad and I, “Have I seen one of those in the flesh, I think I have?”, referring to whether or not we had seen a car in real life before. I then came up with the idea for an app that would allow someone to keep track of this, and started with some basic wireframes. I looked to apps such as </w:t>
+      </w:r>
+      <w:r>
+        <w:rPr>
+          <w:i/>
+          <w:iCs/>
+          <w:lang w:val="en-AU"/>
+        </w:rPr>
+        <w:t>Pokémon Go</w:t>
+      </w:r>
+      <w:r>
+        <w:rPr>
+          <w:lang w:val="en-AU"/>
+        </w:rPr>
+        <w:t xml:space="preserve"> for inspiration, as I was interested in gamifying my app with achievements and other features.</w:t>
+      </w:r>
+    </w:p>
+    <w:p>
+      <w:pPr>
+        <w:rPr>
+          <w:lang w:val="en-AU"/>
+        </w:rPr>
+      </w:pPr>
+    </w:p>
+    <w:p>
+      <w:pPr>
+        <w:rPr>
+          <w:lang w:val="en-AU"/>
+        </w:rPr>
+      </w:pPr>
+      <w:r>
+        <w:rPr>
+          <w:lang w:val="en-AU"/>
+        </w:rPr>
+        <w:t>In terms of actual development, I created a Trello board to use as a Kanban board, and put all mandatory and grade bearing requirements on the board as stories/features/backlog items. Progress was slow initially, with most of my apps development being completed over the term 1 university break.</w:t>
+      </w:r>
+    </w:p>
+    <w:p>
+      <w:pPr>
+        <w:rPr>
+          <w:lang w:val="en-AU"/>
+        </w:rPr>
+      </w:pPr>
+    </w:p>
+    <w:p>
+      <w:pPr>
+        <w:rPr>
+          <w:lang w:val="en-AU"/>
+        </w:rPr>
+      </w:pPr>
+      <w:r>
+        <w:rPr>
+          <w:lang w:val="en-AU"/>
+        </w:rPr>
+        <w:t>Having completed the app, I am happy with the end result. Unfortunately I was unable to complete the achievements functionality, and was unable to style the app to a level that I would be perfectly happy with. This leaves plenty of room for future development and polishing.</w:t>
       </w:r>
     </w:p>
     <w:p>
@@ -134,6 +270,189 @@
     </w:p>
     <w:p>
       <w:pPr>
+        <w:rPr>
+          <w:lang w:val="en-AU"/>
+        </w:rPr>
+      </w:pPr>
+    </w:p>
+    <w:p>
+      <w:pPr>
+        <w:ind w:left="720"/>
+        <w:rPr>
+          <w:lang w:val="en-AU"/>
+        </w:rPr>
+      </w:pPr>
+      <w:proofErr w:type="spellStart"/>
+      <w:r>
+        <w:rPr>
+          <w:i/>
+          <w:iCs/>
+          <w:lang w:val="en-AU"/>
+        </w:rPr>
+        <w:t>CarSpotter</w:t>
+      </w:r>
+      <w:proofErr w:type="spellEnd"/>
+      <w:r>
+        <w:rPr>
+          <w:lang w:val="en-AU"/>
+        </w:rPr>
+        <w:t xml:space="preserve"> is composed of five screens in total:</w:t>
+      </w:r>
+    </w:p>
+    <w:p>
+      <w:pPr>
+        <w:pStyle w:val="ListParagraph"/>
+        <w:numPr>
+          <w:ilvl w:val="0"/>
+          <w:numId w:val="3"/>
+        </w:numPr>
+        <w:rPr>
+          <w:lang w:val="en-AU"/>
+        </w:rPr>
+      </w:pPr>
+      <w:r>
+        <w:rPr>
+          <w:lang w:val="en-AU"/>
+        </w:rPr>
+        <w:t>A splash screen as an entry point for the app</w:t>
+      </w:r>
+    </w:p>
+    <w:p>
+      <w:pPr>
+        <w:pStyle w:val="ListParagraph"/>
+        <w:numPr>
+          <w:ilvl w:val="0"/>
+          <w:numId w:val="3"/>
+        </w:numPr>
+        <w:rPr>
+          <w:lang w:val="en-AU"/>
+        </w:rPr>
+      </w:pPr>
+      <w:r>
+        <w:rPr>
+          <w:lang w:val="en-AU"/>
+        </w:rPr>
+        <w:t>A Collection screen that display’s cars a user has ‘spotted’</w:t>
+      </w:r>
+    </w:p>
+    <w:p>
+      <w:pPr>
+        <w:pStyle w:val="ListParagraph"/>
+        <w:numPr>
+          <w:ilvl w:val="0"/>
+          <w:numId w:val="3"/>
+        </w:numPr>
+        <w:rPr>
+          <w:lang w:val="en-AU"/>
+        </w:rPr>
+      </w:pPr>
+      <w:r>
+        <w:rPr>
+          <w:lang w:val="en-AU"/>
+        </w:rPr>
+        <w:t>A Spotting screen that allows a user to add a new car to their collection</w:t>
+      </w:r>
+    </w:p>
+    <w:p>
+      <w:pPr>
+        <w:pStyle w:val="ListParagraph"/>
+        <w:numPr>
+          <w:ilvl w:val="0"/>
+          <w:numId w:val="3"/>
+        </w:numPr>
+        <w:rPr>
+          <w:lang w:val="en-AU"/>
+        </w:rPr>
+      </w:pPr>
+      <w:r>
+        <w:rPr>
+          <w:lang w:val="en-AU"/>
+        </w:rPr>
+        <w:t>An achievements screen that was unable to be implemented, and has no current functionality</w:t>
+      </w:r>
+    </w:p>
+    <w:p>
+      <w:pPr>
+        <w:pStyle w:val="ListParagraph"/>
+        <w:numPr>
+          <w:ilvl w:val="0"/>
+          <w:numId w:val="3"/>
+        </w:numPr>
+        <w:rPr>
+          <w:lang w:val="en-AU"/>
+        </w:rPr>
+      </w:pPr>
+      <w:r>
+        <w:rPr>
+          <w:lang w:val="en-AU"/>
+        </w:rPr>
+        <w:t>A more details screen, that allows a user to view the photo attached to a car, and find out more details about the car in their collection</w:t>
+      </w:r>
+    </w:p>
+    <w:p>
+      <w:pPr>
+        <w:rPr>
+          <w:lang w:val="en-AU"/>
+        </w:rPr>
+      </w:pPr>
+    </w:p>
+    <w:p>
+      <w:pPr>
+        <w:ind w:left="720"/>
+        <w:rPr>
+          <w:lang w:val="en-AU"/>
+        </w:rPr>
+      </w:pPr>
+      <w:r>
+        <w:rPr>
+          <w:lang w:val="en-AU"/>
+        </w:rPr>
+        <w:lastRenderedPageBreak/>
+        <w:t>These screens can all be seen in the screenshots below:</w:t>
+      </w:r>
+    </w:p>
+    <w:p>
+      <w:pPr>
+        <w:ind w:left="720"/>
+        <w:rPr>
+          <w:lang w:val="en-AU"/>
+        </w:rPr>
+      </w:pPr>
+    </w:p>
+    <w:p>
+      <w:pPr>
+        <w:ind w:left="720"/>
+        <w:jc w:val="center"/>
+        <w:rPr>
+          <w:color w:val="FF0000"/>
+          <w:lang w:val="en-AU"/>
+        </w:rPr>
+      </w:pPr>
+      <w:r>
+        <w:rPr>
+          <w:color w:val="FF0000"/>
+          <w:lang w:val="en-AU"/>
+        </w:rPr>
+        <w:t>SCREENSHOTS</w:t>
+      </w:r>
+    </w:p>
+    <w:p>
+      <w:pPr>
+        <w:ind w:left="720"/>
+        <w:rPr>
+          <w:lang w:val="en-AU"/>
+        </w:rPr>
+      </w:pPr>
+    </w:p>
+    <w:p>
+      <w:pPr>
+        <w:rPr>
+          <w:lang w:val="en-AU"/>
+        </w:rPr>
+      </w:pPr>
+    </w:p>
+    <w:p>
+      <w:pPr>
         <w:pStyle w:val="ListParagraph"/>
         <w:numPr>
           <w:ilvl w:val="0"/>
@@ -152,6 +471,61 @@
     </w:p>
     <w:p>
       <w:pPr>
+        <w:ind w:left="720"/>
+        <w:rPr>
+          <w:lang w:val="en-AU"/>
+        </w:rPr>
+      </w:pPr>
+    </w:p>
+    <w:p>
+      <w:pPr>
+        <w:ind w:left="720"/>
+        <w:rPr>
+          <w:lang w:val="en-AU"/>
+        </w:rPr>
+      </w:pPr>
+      <w:r>
+        <w:rPr>
+          <w:lang w:val="en-AU"/>
+        </w:rPr>
+        <w:t>A web browser is invoked when clicking a button on the more details view to find out more details about a car using Wikipedia.</w:t>
+      </w:r>
+    </w:p>
+    <w:p>
+      <w:pPr>
+        <w:ind w:left="720"/>
+        <w:rPr>
+          <w:lang w:val="en-AU"/>
+        </w:rPr>
+      </w:pPr>
+    </w:p>
+    <w:p>
+      <w:pPr>
+        <w:ind w:left="720"/>
+        <w:jc w:val="center"/>
+        <w:rPr>
+          <w:color w:val="FF0000"/>
+          <w:lang w:val="en-AU"/>
+        </w:rPr>
+      </w:pPr>
+      <w:r>
+        <w:rPr>
+          <w:color w:val="FF0000"/>
+          <w:lang w:val="en-AU"/>
+        </w:rPr>
+        <w:t>SCREENSHOT</w:t>
+      </w:r>
+    </w:p>
+    <w:p>
+      <w:pPr>
+        <w:ind w:left="720"/>
+        <w:rPr>
+          <w:lang w:val="en-AU"/>
+        </w:rPr>
+      </w:pPr>
+    </w:p>
+    <w:p>
+      <w:pPr>
         <w:pStyle w:val="ListParagraph"/>
         <w:numPr>
           <w:ilvl w:val="0"/>
@@ -190,6 +564,81 @@
     </w:p>
     <w:p>
       <w:pPr>
+        <w:rPr>
+          <w:lang w:val="en-AU"/>
+        </w:rPr>
+      </w:pPr>
+    </w:p>
+    <w:p>
+      <w:pPr>
+        <w:ind w:left="720"/>
+        <w:rPr>
+          <w:lang w:val="en-AU"/>
+        </w:rPr>
+      </w:pPr>
+      <w:r>
+        <w:rPr>
+          <w:lang w:val="en-AU"/>
+        </w:rPr>
+        <w:t xml:space="preserve">I used a </w:t>
+      </w:r>
+      <w:proofErr w:type="spellStart"/>
+      <w:r>
+        <w:rPr>
+          <w:lang w:val="en-AU"/>
+        </w:rPr>
+        <w:t>RecyclerView</w:t>
+      </w:r>
+      <w:proofErr w:type="spellEnd"/>
+      <w:r>
+        <w:rPr>
+          <w:lang w:val="en-AU"/>
+        </w:rPr>
+        <w:t xml:space="preserve"> to display the cars in a user’s collection on the Collection screen.</w:t>
+      </w:r>
+    </w:p>
+    <w:p>
+      <w:pPr>
+        <w:ind w:left="720"/>
+        <w:rPr>
+          <w:lang w:val="en-AU"/>
+        </w:rPr>
+      </w:pPr>
+    </w:p>
+    <w:p>
+      <w:pPr>
+        <w:ind w:left="720"/>
+        <w:jc w:val="center"/>
+        <w:rPr>
+          <w:color w:val="FF0000"/>
+          <w:lang w:val="en-AU"/>
+        </w:rPr>
+      </w:pPr>
+      <w:r>
+        <w:rPr>
+          <w:color w:val="FF0000"/>
+          <w:lang w:val="en-AU"/>
+        </w:rPr>
+        <w:t>SCREENSHOT</w:t>
+      </w:r>
+      <w:r>
+        <w:rPr>
+          <w:color w:val="FF0000"/>
+          <w:lang w:val="en-AU"/>
+        </w:rPr>
+        <w:t>S</w:t>
+      </w:r>
+    </w:p>
+    <w:p>
+      <w:pPr>
+        <w:ind w:left="720"/>
+        <w:rPr>
+          <w:lang w:val="en-AU"/>
+        </w:rPr>
+      </w:pPr>
+    </w:p>
+    <w:p>
+      <w:pPr>
         <w:pStyle w:val="ListParagraph"/>
         <w:numPr>
           <w:ilvl w:val="0"/>
@@ -220,6 +669,69 @@
     </w:p>
     <w:p>
       <w:pPr>
+        <w:ind w:left="720"/>
+        <w:rPr>
+          <w:lang w:val="en-AU"/>
+        </w:rPr>
+      </w:pPr>
+    </w:p>
+    <w:p>
+      <w:pPr>
+        <w:ind w:left="720"/>
+        <w:rPr>
+          <w:lang w:val="en-AU"/>
+        </w:rPr>
+      </w:pPr>
+      <w:r>
+        <w:rPr>
+          <w:lang w:val="en-AU"/>
+        </w:rPr>
+        <w:t>The custom adapter and custom layout for the recycler view adapter can be seen in the screenshots below.</w:t>
+      </w:r>
+    </w:p>
+    <w:p>
+      <w:pPr>
+        <w:ind w:left="720"/>
+        <w:rPr>
+          <w:lang w:val="en-AU"/>
+        </w:rPr>
+      </w:pPr>
+    </w:p>
+    <w:p>
+      <w:pPr>
+        <w:ind w:left="720"/>
+        <w:jc w:val="center"/>
+        <w:rPr>
+          <w:color w:val="FF0000"/>
+          <w:lang w:val="en-AU"/>
+        </w:rPr>
+      </w:pPr>
+      <w:r>
+        <w:rPr>
+          <w:color w:val="FF0000"/>
+          <w:lang w:val="en-AU"/>
+        </w:rPr>
+        <w:t>SCREENSHOTS</w:t>
+      </w:r>
+    </w:p>
+    <w:p>
+      <w:pPr>
+        <w:ind w:left="720"/>
+        <w:rPr>
+          <w:lang w:val="en-AU"/>
+        </w:rPr>
+      </w:pPr>
+    </w:p>
+    <w:p>
+      <w:pPr>
+        <w:ind w:left="360"/>
+        <w:rPr>
+          <w:lang w:val="en-AU"/>
+        </w:rPr>
+      </w:pPr>
+    </w:p>
+    <w:p>
+      <w:pPr>
         <w:pStyle w:val="ListParagraph"/>
         <w:numPr>
           <w:ilvl w:val="0"/>
@@ -262,6 +774,61 @@
     </w:p>
     <w:p>
       <w:pPr>
+        <w:ind w:left="720"/>
+        <w:rPr>
+          <w:lang w:val="en-AU"/>
+        </w:rPr>
+      </w:pPr>
+    </w:p>
+    <w:p>
+      <w:pPr>
+        <w:ind w:left="720"/>
+        <w:rPr>
+          <w:lang w:val="en-AU"/>
+        </w:rPr>
+      </w:pPr>
+      <w:r>
+        <w:rPr>
+          <w:lang w:val="en-AU"/>
+        </w:rPr>
+        <w:t>I have used various widgets throughout the application. Below is a screenshot of the More Details screen, which utilises labels, textboxes, a checkbox, an image view, and two buttons.</w:t>
+      </w:r>
+    </w:p>
+    <w:p>
+      <w:pPr>
+        <w:ind w:left="720"/>
+        <w:rPr>
+          <w:lang w:val="en-AU"/>
+        </w:rPr>
+      </w:pPr>
+    </w:p>
+    <w:p>
+      <w:pPr>
+        <w:ind w:left="720"/>
+        <w:jc w:val="center"/>
+        <w:rPr>
+          <w:color w:val="FF0000"/>
+          <w:lang w:val="en-AU"/>
+        </w:rPr>
+      </w:pPr>
+      <w:r>
+        <w:rPr>
+          <w:color w:val="FF0000"/>
+          <w:lang w:val="en-AU"/>
+        </w:rPr>
+        <w:t>SCREENSHOT</w:t>
+      </w:r>
+    </w:p>
+    <w:p>
+      <w:pPr>
+        <w:ind w:left="720"/>
+        <w:rPr>
+          <w:lang w:val="en-AU"/>
+        </w:rPr>
+      </w:pPr>
+    </w:p>
+    <w:p>
+      <w:pPr>
         <w:pStyle w:val="ListParagraph"/>
         <w:numPr>
           <w:ilvl w:val="0"/>
@@ -294,6 +861,82 @@
     </w:p>
     <w:p>
       <w:pPr>
+        <w:rPr>
+          <w:lang w:val="en-AU"/>
+        </w:rPr>
+      </w:pPr>
+    </w:p>
+    <w:p>
+      <w:pPr>
+        <w:ind w:left="720"/>
+        <w:rPr>
+          <w:lang w:val="en-AU"/>
+        </w:rPr>
+      </w:pPr>
+      <w:r>
+        <w:rPr>
+          <w:lang w:val="en-AU"/>
+        </w:rPr>
+        <w:t xml:space="preserve">Most of the layout groups in my application are </w:t>
+      </w:r>
+      <w:proofErr w:type="spellStart"/>
+      <w:r>
+        <w:rPr>
+          <w:lang w:val="en-AU"/>
+        </w:rPr>
+        <w:t>ConstraintLayouts</w:t>
+      </w:r>
+      <w:proofErr w:type="spellEnd"/>
+      <w:r>
+        <w:rPr>
+          <w:lang w:val="en-AU"/>
+        </w:rPr>
+        <w:t>, however there is also a linear layout used in REPLACE WITH FILE THAT ITS IN</w:t>
+      </w:r>
+    </w:p>
+    <w:p>
+      <w:pPr>
+        <w:ind w:left="720"/>
+        <w:rPr>
+          <w:lang w:val="en-AU"/>
+        </w:rPr>
+      </w:pPr>
+    </w:p>
+    <w:p>
+      <w:pPr>
+        <w:ind w:left="720"/>
+        <w:jc w:val="center"/>
+        <w:rPr>
+          <w:color w:val="FF0000"/>
+          <w:lang w:val="en-AU"/>
+        </w:rPr>
+      </w:pPr>
+      <w:r>
+        <w:rPr>
+          <w:color w:val="FF0000"/>
+          <w:lang w:val="en-AU"/>
+        </w:rPr>
+        <w:t>SCREENSHOTS</w:t>
+      </w:r>
+    </w:p>
+    <w:p>
+      <w:pPr>
+        <w:ind w:left="720"/>
+        <w:rPr>
+          <w:lang w:val="en-AU"/>
+        </w:rPr>
+      </w:pPr>
+    </w:p>
+    <w:p>
+      <w:pPr>
+        <w:ind w:left="720"/>
+        <w:rPr>
+          <w:lang w:val="en-AU"/>
+        </w:rPr>
+      </w:pPr>
+    </w:p>
+    <w:p>
+      <w:pPr>
         <w:pStyle w:val="ListParagraph"/>
         <w:numPr>
           <w:ilvl w:val="0"/>
@@ -307,6 +950,7 @@
         <w:rPr>
           <w:lang w:val="en-AU"/>
         </w:rPr>
+        <w:lastRenderedPageBreak/>
         <w:t xml:space="preserve">Support both landscape and portrait orientations in all views. In other words, all widgets should be able to be made fully visible in either orientation. This may happen automatically given your layout manager, or you may use a </w:t>
       </w:r>
       <w:proofErr w:type="spellStart"/>
@@ -323,6 +967,81 @@
         </w:rPr>
         <w:t>, or you may specify two separate layouts.</w:t>
       </w:r>
+    </w:p>
+    <w:p>
+      <w:pPr>
+        <w:rPr>
+          <w:lang w:val="en-AU"/>
+        </w:rPr>
+      </w:pPr>
+    </w:p>
+    <w:p>
+      <w:pPr>
+        <w:ind w:left="720"/>
+        <w:rPr>
+          <w:lang w:val="en-AU"/>
+        </w:rPr>
+      </w:pPr>
+      <w:r>
+        <w:rPr>
+          <w:lang w:val="en-AU"/>
+        </w:rPr>
+        <w:t xml:space="preserve">Screenshots of all my main views in landscape mode can be seen below. For the most part this was automatically achieved due to using constraint layouts, however I did have to use a </w:t>
+      </w:r>
+      <w:proofErr w:type="spellStart"/>
+      <w:r>
+        <w:rPr>
+          <w:lang w:val="en-AU"/>
+        </w:rPr>
+        <w:t>ScrollView</w:t>
+      </w:r>
+      <w:proofErr w:type="spellEnd"/>
+      <w:r>
+        <w:rPr>
+          <w:lang w:val="en-AU"/>
+        </w:rPr>
+        <w:t xml:space="preserve"> for the more details screen.</w:t>
+      </w:r>
+    </w:p>
+    <w:p>
+      <w:pPr>
+        <w:ind w:left="720"/>
+        <w:rPr>
+          <w:lang w:val="en-AU"/>
+        </w:rPr>
+      </w:pPr>
+    </w:p>
+    <w:p>
+      <w:pPr>
+        <w:ind w:left="720"/>
+        <w:jc w:val="center"/>
+        <w:rPr>
+          <w:color w:val="FF0000"/>
+          <w:lang w:val="en-AU"/>
+        </w:rPr>
+      </w:pPr>
+      <w:r>
+        <w:rPr>
+          <w:color w:val="FF0000"/>
+          <w:lang w:val="en-AU"/>
+        </w:rPr>
+        <w:t>SCREENSHOTS</w:t>
+      </w:r>
+    </w:p>
+    <w:p>
+      <w:pPr>
+        <w:ind w:left="720"/>
+        <w:rPr>
+          <w:lang w:val="en-AU"/>
+        </w:rPr>
+      </w:pPr>
+    </w:p>
+    <w:p>
+      <w:pPr>
+        <w:rPr>
+          <w:lang w:val="en-AU"/>
+        </w:rPr>
+      </w:pPr>
     </w:p>
     <w:p>
       <w:pPr>
@@ -344,6 +1063,68 @@
     </w:p>
     <w:p>
       <w:pPr>
+        <w:rPr>
+          <w:lang w:val="en-AU"/>
+        </w:rPr>
+      </w:pPr>
+    </w:p>
+    <w:p>
+      <w:pPr>
+        <w:ind w:left="720"/>
+        <w:rPr>
+          <w:lang w:val="en-AU"/>
+        </w:rPr>
+      </w:pPr>
+      <w:r>
+        <w:rPr>
+          <w:lang w:val="en-AU"/>
+        </w:rPr>
+        <w:t>I have created a separate landscape layout for the more details screen, that is a gallery view for just displaying the photo attached to a car.</w:t>
+      </w:r>
+    </w:p>
+    <w:p>
+      <w:pPr>
+        <w:ind w:left="720"/>
+        <w:rPr>
+          <w:lang w:val="en-AU"/>
+        </w:rPr>
+      </w:pPr>
+    </w:p>
+    <w:p>
+      <w:pPr>
+        <w:ind w:left="720"/>
+        <w:jc w:val="center"/>
+        <w:rPr>
+          <w:color w:val="FF0000"/>
+          <w:lang w:val="en-AU"/>
+        </w:rPr>
+      </w:pPr>
+      <w:r>
+        <w:rPr>
+          <w:color w:val="FF0000"/>
+          <w:lang w:val="en-AU"/>
+        </w:rPr>
+        <w:t>SCREENSHOTS</w:t>
+      </w:r>
+    </w:p>
+    <w:p>
+      <w:pPr>
+        <w:ind w:left="720"/>
+        <w:rPr>
+          <w:lang w:val="en-AU"/>
+        </w:rPr>
+      </w:pPr>
+    </w:p>
+    <w:p>
+      <w:pPr>
+        <w:ind w:left="720"/>
+        <w:rPr>
+          <w:lang w:val="en-AU"/>
+        </w:rPr>
+      </w:pPr>
+    </w:p>
+    <w:p>
+      <w:pPr>
         <w:pStyle w:val="ListParagraph"/>
         <w:numPr>
           <w:ilvl w:val="0"/>
@@ -362,6 +1143,66 @@
     </w:p>
     <w:p>
       <w:pPr>
+        <w:rPr>
+          <w:lang w:val="en-AU"/>
+        </w:rPr>
+      </w:pPr>
+    </w:p>
+    <w:p>
+      <w:pPr>
+        <w:ind w:left="720"/>
+        <w:rPr>
+          <w:lang w:val="en-AU"/>
+        </w:rPr>
+      </w:pPr>
+      <w:r>
+        <w:rPr>
+          <w:lang w:val="en-AU"/>
+        </w:rPr>
+        <w:t>All static text on the user interface uses</w:t>
+      </w:r>
+      <w:r>
+        <w:rPr>
+          <w:lang w:val="en-AU"/>
+        </w:rPr>
+        <w:t xml:space="preserve"> string resources specified in the below file.</w:t>
+      </w:r>
+    </w:p>
+    <w:p>
+      <w:pPr>
+        <w:ind w:left="720"/>
+        <w:rPr>
+          <w:lang w:val="en-AU"/>
+        </w:rPr>
+      </w:pPr>
+    </w:p>
+    <w:p>
+      <w:pPr>
+        <w:ind w:left="720"/>
+        <w:jc w:val="center"/>
+        <w:rPr>
+          <w:color w:val="FF0000"/>
+          <w:lang w:val="en-AU"/>
+        </w:rPr>
+      </w:pPr>
+      <w:r>
+        <w:rPr>
+          <w:color w:val="FF0000"/>
+          <w:lang w:val="en-AU"/>
+        </w:rPr>
+        <w:t>SCREENSHOT</w:t>
+      </w:r>
+    </w:p>
+    <w:p>
+      <w:pPr>
+        <w:ind w:left="720"/>
+        <w:rPr>
+          <w:lang w:val="en-AU"/>
+        </w:rPr>
+      </w:pPr>
+    </w:p>
+    <w:p>
+      <w:pPr>
         <w:pStyle w:val="ListParagraph"/>
         <w:numPr>
           <w:ilvl w:val="0"/>
@@ -404,6 +1245,68 @@
     </w:p>
     <w:p>
       <w:pPr>
+        <w:rPr>
+          <w:lang w:val="en-AU"/>
+        </w:rPr>
+      </w:pPr>
+    </w:p>
+    <w:p>
+      <w:pPr>
+        <w:ind w:left="720"/>
+        <w:rPr>
+          <w:lang w:val="en-AU"/>
+        </w:rPr>
+      </w:pPr>
+      <w:r>
+        <w:rPr>
+          <w:lang w:val="en-AU"/>
+        </w:rPr>
+        <w:t>German translations provided.</w:t>
+      </w:r>
+    </w:p>
+    <w:p>
+      <w:pPr>
+        <w:ind w:left="720"/>
+        <w:rPr>
+          <w:lang w:val="en-AU"/>
+        </w:rPr>
+      </w:pPr>
+    </w:p>
+    <w:p>
+      <w:pPr>
+        <w:ind w:left="720"/>
+        <w:jc w:val="center"/>
+        <w:rPr>
+          <w:color w:val="FF0000"/>
+          <w:lang w:val="en-AU"/>
+        </w:rPr>
+      </w:pPr>
+      <w:r>
+        <w:rPr>
+          <w:color w:val="FF0000"/>
+          <w:lang w:val="en-AU"/>
+        </w:rPr>
+        <w:t>SCREENSHOTS</w:t>
+      </w:r>
+    </w:p>
+    <w:p>
+      <w:pPr>
+        <w:ind w:left="720"/>
+        <w:rPr>
+          <w:lang w:val="en-AU"/>
+        </w:rPr>
+      </w:pPr>
+    </w:p>
+    <w:p>
+      <w:pPr>
+        <w:ind w:left="720"/>
+        <w:rPr>
+          <w:lang w:val="en-AU"/>
+        </w:rPr>
+      </w:pPr>
+    </w:p>
+    <w:p>
+      <w:pPr>
         <w:pStyle w:val="ListParagraph"/>
         <w:numPr>
           <w:ilvl w:val="0"/>
@@ -434,6 +1337,60 @@
     </w:p>
     <w:p>
       <w:pPr>
+        <w:rPr>
+          <w:lang w:val="en-AU"/>
+        </w:rPr>
+      </w:pPr>
+    </w:p>
+    <w:p>
+      <w:pPr>
+        <w:ind w:left="720"/>
+        <w:rPr>
+          <w:lang w:val="en-AU"/>
+        </w:rPr>
+      </w:pPr>
+      <w:r>
+        <w:rPr>
+          <w:lang w:val="en-AU"/>
+        </w:rPr>
+        <w:t>If a user attempts to add a car leaving either the make, model, or year field blank, a Toast message appears.</w:t>
+      </w:r>
+    </w:p>
+    <w:p>
+      <w:pPr>
+        <w:ind w:left="720"/>
+        <w:rPr>
+          <w:lang w:val="en-AU"/>
+        </w:rPr>
+      </w:pPr>
+    </w:p>
+    <w:p>
+      <w:pPr>
+        <w:ind w:left="720"/>
+        <w:jc w:val="center"/>
+        <w:rPr>
+          <w:color w:val="FF0000"/>
+          <w:lang w:val="en-AU"/>
+        </w:rPr>
+      </w:pPr>
+      <w:r>
+        <w:rPr>
+          <w:color w:val="FF0000"/>
+          <w:lang w:val="en-AU"/>
+        </w:rPr>
+        <w:t>SCREENSHOT</w:t>
+      </w:r>
+    </w:p>
+    <w:p>
+      <w:pPr>
+        <w:ind w:left="720"/>
+        <w:rPr>
+          <w:lang w:val="en-AU"/>
+        </w:rPr>
+      </w:pPr>
+    </w:p>
+    <w:p>
+      <w:pPr>
         <w:pStyle w:val="ListParagraph"/>
         <w:numPr>
           <w:ilvl w:val="0"/>
@@ -466,6 +1423,61 @@
     </w:p>
     <w:p>
       <w:pPr>
+        <w:rPr>
+          <w:lang w:val="en-AU"/>
+        </w:rPr>
+      </w:pPr>
+    </w:p>
+    <w:p>
+      <w:pPr>
+        <w:ind w:left="720"/>
+        <w:rPr>
+          <w:lang w:val="en-AU"/>
+        </w:rPr>
+      </w:pPr>
+      <w:r>
+        <w:rPr>
+          <w:lang w:val="en-AU"/>
+        </w:rPr>
+        <w:t>I instead used the more modern coroutines to trigger Room database transactions without blocking the UI. A snippet from one example of this is seen below.</w:t>
+      </w:r>
+    </w:p>
+    <w:p>
+      <w:pPr>
+        <w:ind w:left="720"/>
+        <w:rPr>
+          <w:lang w:val="en-AU"/>
+        </w:rPr>
+      </w:pPr>
+    </w:p>
+    <w:p>
+      <w:pPr>
+        <w:ind w:left="720"/>
+        <w:jc w:val="center"/>
+        <w:rPr>
+          <w:color w:val="FF0000"/>
+          <w:lang w:val="en-AU"/>
+        </w:rPr>
+      </w:pPr>
+      <w:r>
+        <w:rPr>
+          <w:color w:val="FF0000"/>
+          <w:lang w:val="en-AU"/>
+        </w:rPr>
+        <w:lastRenderedPageBreak/>
+        <w:t>SCREENSHOT</w:t>
+      </w:r>
+    </w:p>
+    <w:p>
+      <w:pPr>
+        <w:ind w:left="720"/>
+        <w:rPr>
+          <w:lang w:val="en-AU"/>
+        </w:rPr>
+      </w:pPr>
+    </w:p>
+    <w:p>
+      <w:pPr>
         <w:pStyle w:val="ListParagraph"/>
         <w:numPr>
           <w:ilvl w:val="0"/>
@@ -484,6 +1496,39 @@
     </w:p>
     <w:p>
       <w:pPr>
+        <w:ind w:left="720"/>
+        <w:rPr>
+          <w:lang w:val="en-AU"/>
+        </w:rPr>
+      </w:pPr>
+    </w:p>
+    <w:p>
+      <w:pPr>
+        <w:ind w:left="720"/>
+        <w:jc w:val="center"/>
+        <w:rPr>
+          <w:color w:val="FF0000"/>
+          <w:lang w:val="en-AU"/>
+        </w:rPr>
+      </w:pPr>
+      <w:r>
+        <w:rPr>
+          <w:color w:val="FF0000"/>
+          <w:lang w:val="en-AU"/>
+        </w:rPr>
+        <w:t>SCREENSHOT</w:t>
+      </w:r>
+    </w:p>
+    <w:p>
+      <w:pPr>
+        <w:ind w:left="720"/>
+        <w:rPr>
+          <w:lang w:val="en-AU"/>
+        </w:rPr>
+      </w:pPr>
+    </w:p>
+    <w:p>
+      <w:pPr>
         <w:pStyle w:val="ListParagraph"/>
         <w:numPr>
           <w:ilvl w:val="0"/>
@@ -502,6 +1547,38 @@
     </w:p>
     <w:p>
       <w:pPr>
+        <w:rPr>
+          <w:lang w:val="en-AU"/>
+        </w:rPr>
+      </w:pPr>
+    </w:p>
+    <w:p>
+      <w:pPr>
+        <w:ind w:left="720"/>
+        <w:jc w:val="center"/>
+        <w:rPr>
+          <w:color w:val="FF0000"/>
+          <w:lang w:val="en-AU"/>
+        </w:rPr>
+      </w:pPr>
+      <w:r>
+        <w:rPr>
+          <w:color w:val="FF0000"/>
+          <w:lang w:val="en-AU"/>
+        </w:rPr>
+        <w:t>SCREENSHOT</w:t>
+      </w:r>
+    </w:p>
+    <w:p>
+      <w:pPr>
+        <w:ind w:left="360"/>
+        <w:rPr>
+          <w:lang w:val="en-AU"/>
+        </w:rPr>
+      </w:pPr>
+    </w:p>
+    <w:p>
+      <w:pPr>
         <w:pStyle w:val="ListParagraph"/>
         <w:numPr>
           <w:ilvl w:val="0"/>
@@ -532,6 +1609,38 @@
     </w:p>
     <w:p>
       <w:pPr>
+        <w:rPr>
+          <w:lang w:val="en-AU"/>
+        </w:rPr>
+      </w:pPr>
+    </w:p>
+    <w:p>
+      <w:pPr>
+        <w:ind w:left="720"/>
+        <w:jc w:val="center"/>
+        <w:rPr>
+          <w:color w:val="FF0000"/>
+          <w:lang w:val="en-AU"/>
+        </w:rPr>
+      </w:pPr>
+      <w:r>
+        <w:rPr>
+          <w:color w:val="FF0000"/>
+          <w:lang w:val="en-AU"/>
+        </w:rPr>
+        <w:t>SCREENSHOT</w:t>
+      </w:r>
+    </w:p>
+    <w:p>
+      <w:pPr>
+        <w:ind w:left="720"/>
+        <w:rPr>
+          <w:lang w:val="en-AU"/>
+        </w:rPr>
+      </w:pPr>
+    </w:p>
+    <w:p>
+      <w:pPr>
         <w:pStyle w:val="ListParagraph"/>
         <w:numPr>
           <w:ilvl w:val="0"/>
@@ -562,6 +1671,37 @@
     </w:p>
     <w:p>
       <w:pPr>
+        <w:rPr>
+          <w:lang w:val="en-AU"/>
+        </w:rPr>
+      </w:pPr>
+    </w:p>
+    <w:p>
+      <w:pPr>
+        <w:ind w:left="720"/>
+        <w:jc w:val="center"/>
+        <w:rPr>
+          <w:color w:val="FF0000"/>
+          <w:lang w:val="en-AU"/>
+        </w:rPr>
+      </w:pPr>
+      <w:r>
+        <w:rPr>
+          <w:color w:val="FF0000"/>
+          <w:lang w:val="en-AU"/>
+        </w:rPr>
+        <w:t>SCREENSHOT</w:t>
+      </w:r>
+    </w:p>
+    <w:p>
+      <w:pPr>
+        <w:rPr>
+          <w:lang w:val="en-AU"/>
+        </w:rPr>
+      </w:pPr>
+    </w:p>
+    <w:p>
+      <w:pPr>
         <w:pStyle w:val="ListParagraph"/>
         <w:numPr>
           <w:ilvl w:val="0"/>
@@ -592,6 +1732,37 @@
     </w:p>
     <w:p>
       <w:pPr>
+        <w:rPr>
+          <w:lang w:val="en-AU"/>
+        </w:rPr>
+      </w:pPr>
+    </w:p>
+    <w:p>
+      <w:pPr>
+        <w:ind w:left="720"/>
+        <w:jc w:val="center"/>
+        <w:rPr>
+          <w:color w:val="FF0000"/>
+          <w:lang w:val="en-AU"/>
+        </w:rPr>
+      </w:pPr>
+      <w:r>
+        <w:rPr>
+          <w:color w:val="FF0000"/>
+          <w:lang w:val="en-AU"/>
+        </w:rPr>
+        <w:t>SCREENSHOT</w:t>
+      </w:r>
+    </w:p>
+    <w:p>
+      <w:pPr>
+        <w:rPr>
+          <w:lang w:val="en-AU"/>
+        </w:rPr>
+      </w:pPr>
+    </w:p>
+    <w:p>
+      <w:pPr>
         <w:pStyle w:val="ListParagraph"/>
         <w:numPr>
           <w:ilvl w:val="0"/>
@@ -605,9 +1776,62 @@
         <w:rPr>
           <w:lang w:val="en-AU"/>
         </w:rPr>
-        <w:lastRenderedPageBreak/>
         <w:t>Incorporate an animation into your UI, preferably one specified in XML. We will not discuss these in lecture. You should be able to find out more information on the Android developer website.</w:t>
       </w:r>
+    </w:p>
+    <w:p>
+      <w:pPr>
+        <w:ind w:left="720"/>
+        <w:rPr>
+          <w:lang w:val="en-AU"/>
+        </w:rPr>
+      </w:pPr>
+    </w:p>
+    <w:p>
+      <w:pPr>
+        <w:ind w:left="720"/>
+        <w:rPr>
+          <w:lang w:val="en-AU"/>
+        </w:rPr>
+      </w:pPr>
+      <w:r>
+        <w:rPr>
+          <w:lang w:val="en-AU"/>
+        </w:rPr>
+        <w:t>When the car spotting form is unable to be submitted due to some fields being left blank, the ‘Add to collection’ button shakes according to the following xml animation.</w:t>
+      </w:r>
+    </w:p>
+    <w:p>
+      <w:pPr>
+        <w:ind w:left="720"/>
+        <w:rPr>
+          <w:lang w:val="en-AU"/>
+        </w:rPr>
+      </w:pPr>
+    </w:p>
+    <w:p>
+      <w:pPr>
+        <w:ind w:left="720"/>
+        <w:jc w:val="center"/>
+        <w:rPr>
+          <w:color w:val="FF0000"/>
+          <w:lang w:val="en-AU"/>
+        </w:rPr>
+      </w:pPr>
+      <w:r>
+        <w:rPr>
+          <w:color w:val="FF0000"/>
+          <w:lang w:val="en-AU"/>
+        </w:rPr>
+        <w:t>SCREENSHOT</w:t>
+      </w:r>
+    </w:p>
+    <w:p>
+      <w:pPr>
+        <w:rPr>
+          <w:lang w:val="en-AU"/>
+        </w:rPr>
+      </w:pPr>
     </w:p>
     <w:p>
       <w:pPr>
@@ -629,6 +1853,68 @@
     </w:p>
     <w:p>
       <w:pPr>
+        <w:rPr>
+          <w:lang w:val="en-AU"/>
+        </w:rPr>
+      </w:pPr>
+    </w:p>
+    <w:p>
+      <w:pPr>
+        <w:ind w:left="720"/>
+        <w:rPr>
+          <w:lang w:val="en-AU"/>
+        </w:rPr>
+      </w:pPr>
+      <w:r>
+        <w:rPr>
+          <w:lang w:val="en-AU"/>
+        </w:rPr>
+        <w:t>I have implemented a Room database to persist a user’s car collection. Some screenshots of this implementation can be seen below.</w:t>
+      </w:r>
+    </w:p>
+    <w:p>
+      <w:pPr>
+        <w:ind w:left="720"/>
+        <w:rPr>
+          <w:lang w:val="en-AU"/>
+        </w:rPr>
+      </w:pPr>
+    </w:p>
+    <w:p>
+      <w:pPr>
+        <w:ind w:left="720"/>
+        <w:jc w:val="center"/>
+        <w:rPr>
+          <w:color w:val="FF0000"/>
+          <w:lang w:val="en-AU"/>
+        </w:rPr>
+      </w:pPr>
+      <w:r>
+        <w:rPr>
+          <w:color w:val="FF0000"/>
+          <w:lang w:val="en-AU"/>
+        </w:rPr>
+        <w:t>SCREENSHOTS</w:t>
+      </w:r>
+    </w:p>
+    <w:p>
+      <w:pPr>
+        <w:ind w:left="720"/>
+        <w:rPr>
+          <w:lang w:val="en-AU"/>
+        </w:rPr>
+      </w:pPr>
+    </w:p>
+    <w:p>
+      <w:pPr>
+        <w:ind w:left="720"/>
+        <w:rPr>
+          <w:lang w:val="en-AU"/>
+        </w:rPr>
+      </w:pPr>
+    </w:p>
+    <w:p>
+      <w:pPr>
         <w:pStyle w:val="ListParagraph"/>
         <w:numPr>
           <w:ilvl w:val="0"/>
@@ -644,6 +1930,56 @@
         </w:rPr>
         <w:t>Incorporate some other Android feature not mentioned above into your app.</w:t>
       </w:r>
+    </w:p>
+    <w:p>
+      <w:pPr>
+        <w:rPr>
+          <w:lang w:val="en-AU"/>
+        </w:rPr>
+      </w:pPr>
+    </w:p>
+    <w:p>
+      <w:pPr>
+        <w:ind w:left="720"/>
+        <w:rPr>
+          <w:lang w:val="en-AU"/>
+        </w:rPr>
+      </w:pPr>
+      <w:r>
+        <w:rPr>
+          <w:lang w:val="en-AU"/>
+        </w:rPr>
+        <w:t>I have implemented photo support into my application. A user is able to attach a photo to a car they are adding using a file picker, and that photo is then displayed when clicking on the more details view.</w:t>
+      </w:r>
+    </w:p>
+    <w:p>
+      <w:pPr>
+        <w:rPr>
+          <w:lang w:val="en-AU"/>
+        </w:rPr>
+      </w:pPr>
+    </w:p>
+    <w:p>
+      <w:pPr>
+        <w:rPr>
+          <w:lang w:val="en-AU"/>
+        </w:rPr>
+      </w:pPr>
+      <w:r>
+        <w:rPr>
+          <w:lang w:val="en-AU"/>
+        </w:rPr>
+        <w:t>Another feature that could be considered extra feature for requirements 19 or 20 is the bottom navigation menu.</w:t>
+      </w:r>
+    </w:p>
+    <w:p>
+      <w:pPr>
+        <w:pStyle w:val="ListParagraph"/>
+        <w:ind w:left="1080"/>
+        <w:rPr>
+          <w:lang w:val="en-AU"/>
+        </w:rPr>
+      </w:pPr>
     </w:p>
     <w:p>
       <w:pPr>
@@ -861,11 +2197,127 @@
       </w:pPr>
     </w:lvl>
   </w:abstractNum>
+  <w:abstractNum w:abstractNumId="2" w15:restartNumberingAfterBreak="0">
+    <w:nsid w:val="61013B6F"/>
+    <w:multiLevelType w:val="hybridMultilevel"/>
+    <w:tmpl w:val="2ECA80CA"/>
+    <w:lvl w:ilvl="0" w:tplc="924CE35E">
+      <w:start w:val="24"/>
+      <w:numFmt w:val="bullet"/>
+      <w:lvlText w:val="-"/>
+      <w:lvlJc w:val="left"/>
+      <w:pPr>
+        <w:ind w:left="1080" w:hanging="360"/>
+      </w:pPr>
+      <w:rPr>
+        <w:rFonts w:ascii="Calibri" w:eastAsiaTheme="minorHAnsi" w:hAnsi="Calibri" w:cs="Calibri" w:hint="default"/>
+      </w:rPr>
+    </w:lvl>
+    <w:lvl w:ilvl="1" w:tplc="08090003" w:tentative="1">
+      <w:start w:val="1"/>
+      <w:numFmt w:val="bullet"/>
+      <w:lvlText w:val="o"/>
+      <w:lvlJc w:val="left"/>
+      <w:pPr>
+        <w:ind w:left="1800" w:hanging="360"/>
+      </w:pPr>
+      <w:rPr>
+        <w:rFonts w:ascii="Courier New" w:hAnsi="Courier New" w:cs="Courier New" w:hint="default"/>
+      </w:rPr>
+    </w:lvl>
+    <w:lvl w:ilvl="2" w:tplc="08090005" w:tentative="1">
+      <w:start w:val="1"/>
+      <w:numFmt w:val="bullet"/>
+      <w:lvlText w:val=""/>
+      <w:lvlJc w:val="left"/>
+      <w:pPr>
+        <w:ind w:left="2520" w:hanging="360"/>
+      </w:pPr>
+      <w:rPr>
+        <w:rFonts w:ascii="Wingdings" w:hAnsi="Wingdings" w:hint="default"/>
+      </w:rPr>
+    </w:lvl>
+    <w:lvl w:ilvl="3" w:tplc="08090001" w:tentative="1">
+      <w:start w:val="1"/>
+      <w:numFmt w:val="bullet"/>
+      <w:lvlText w:val=""/>
+      <w:lvlJc w:val="left"/>
+      <w:pPr>
+        <w:ind w:left="3240" w:hanging="360"/>
+      </w:pPr>
+      <w:rPr>
+        <w:rFonts w:ascii="Symbol" w:hAnsi="Symbol" w:hint="default"/>
+      </w:rPr>
+    </w:lvl>
+    <w:lvl w:ilvl="4" w:tplc="08090003" w:tentative="1">
+      <w:start w:val="1"/>
+      <w:numFmt w:val="bullet"/>
+      <w:lvlText w:val="o"/>
+      <w:lvlJc w:val="left"/>
+      <w:pPr>
+        <w:ind w:left="3960" w:hanging="360"/>
+      </w:pPr>
+      <w:rPr>
+        <w:rFonts w:ascii="Courier New" w:hAnsi="Courier New" w:cs="Courier New" w:hint="default"/>
+      </w:rPr>
+    </w:lvl>
+    <w:lvl w:ilvl="5" w:tplc="08090005" w:tentative="1">
+      <w:start w:val="1"/>
+      <w:numFmt w:val="bullet"/>
+      <w:lvlText w:val=""/>
+      <w:lvlJc w:val="left"/>
+      <w:pPr>
+        <w:ind w:left="4680" w:hanging="360"/>
+      </w:pPr>
+      <w:rPr>
+        <w:rFonts w:ascii="Wingdings" w:hAnsi="Wingdings" w:hint="default"/>
+      </w:rPr>
+    </w:lvl>
+    <w:lvl w:ilvl="6" w:tplc="08090001" w:tentative="1">
+      <w:start w:val="1"/>
+      <w:numFmt w:val="bullet"/>
+      <w:lvlText w:val=""/>
+      <w:lvlJc w:val="left"/>
+      <w:pPr>
+        <w:ind w:left="5400" w:hanging="360"/>
+      </w:pPr>
+      <w:rPr>
+        <w:rFonts w:ascii="Symbol" w:hAnsi="Symbol" w:hint="default"/>
+      </w:rPr>
+    </w:lvl>
+    <w:lvl w:ilvl="7" w:tplc="08090003" w:tentative="1">
+      <w:start w:val="1"/>
+      <w:numFmt w:val="bullet"/>
+      <w:lvlText w:val="o"/>
+      <w:lvlJc w:val="left"/>
+      <w:pPr>
+        <w:ind w:left="6120" w:hanging="360"/>
+      </w:pPr>
+      <w:rPr>
+        <w:rFonts w:ascii="Courier New" w:hAnsi="Courier New" w:cs="Courier New" w:hint="default"/>
+      </w:rPr>
+    </w:lvl>
+    <w:lvl w:ilvl="8" w:tplc="08090005" w:tentative="1">
+      <w:start w:val="1"/>
+      <w:numFmt w:val="bullet"/>
+      <w:lvlText w:val=""/>
+      <w:lvlJc w:val="left"/>
+      <w:pPr>
+        <w:ind w:left="6840" w:hanging="360"/>
+      </w:pPr>
+      <w:rPr>
+        <w:rFonts w:ascii="Wingdings" w:hAnsi="Wingdings" w:hint="default"/>
+      </w:rPr>
+    </w:lvl>
+  </w:abstractNum>
   <w:num w:numId="1">
     <w:abstractNumId w:val="1"/>
   </w:num>
   <w:num w:numId="2">
     <w:abstractNumId w:val="0"/>
+  </w:num>
+  <w:num w:numId="3">
+    <w:abstractNumId w:val="2"/>
   </w:num>
 </w:numbering>
 </file>

</xml_diff>

<commit_message>
Finished draft - now proof read
</commit_message>
<xml_diff>
--- a/SENG440 Assignment 1 Post Mortem.docx
+++ b/SENG440 Assignment 1 Post Mortem.docx
@@ -258,11 +258,15 @@
           <w:numId w:val="2"/>
         </w:numPr>
         <w:rPr>
-          <w:lang w:val="en-AU"/>
-        </w:rPr>
-      </w:pPr>
-      <w:r>
-        <w:rPr>
+          <w:b/>
+          <w:bCs/>
+          <w:lang w:val="en-AU"/>
+        </w:rPr>
+      </w:pPr>
+      <w:r>
+        <w:rPr>
+          <w:b/>
+          <w:bCs/>
           <w:lang w:val="en-AU"/>
         </w:rPr>
         <w:t>Compose your app out of at least three screens, where a screen is either an Activity spawned via an explicit Intent, or a Fragment with a full screen layout.</w:t>
@@ -422,27 +426,270 @@
     <w:p>
       <w:pPr>
         <w:ind w:left="720"/>
-        <w:jc w:val="center"/>
-        <w:rPr>
-          <w:color w:val="FF0000"/>
-          <w:lang w:val="en-AU"/>
-        </w:rPr>
-      </w:pPr>
-      <w:r>
-        <w:rPr>
-          <w:color w:val="FF0000"/>
-          <w:lang w:val="en-AU"/>
-        </w:rPr>
-        <w:t>SCREENSHOTS</w:t>
-      </w:r>
-    </w:p>
-    <w:p>
-      <w:pPr>
-        <w:ind w:left="720"/>
-        <w:rPr>
-          <w:lang w:val="en-AU"/>
-        </w:rPr>
-      </w:pPr>
+        <w:rPr>
+          <w:lang w:val="en-AU"/>
+        </w:rPr>
+      </w:pPr>
+      <w:r>
+        <w:rPr>
+          <w:noProof/>
+          <w:lang w:val="en-AU"/>
+        </w:rPr>
+        <w:drawing>
+          <wp:inline distT="0" distB="0" distL="0" distR="0">
+            <wp:extent cx="1597688" cy="2840153"/>
+            <wp:effectExtent l="76200" t="76200" r="78740" b="81280"/>
+            <wp:docPr id="1" name="Picture 1" descr="A screenshot of a cell phone&#10;&#10;Description automatically generated"/>
+            <wp:cNvGraphicFramePr>
+              <a:graphicFrameLocks xmlns:a="http://schemas.openxmlformats.org/drawingml/2006/main" noChangeAspect="1"/>
+            </wp:cNvGraphicFramePr>
+            <a:graphic xmlns:a="http://schemas.openxmlformats.org/drawingml/2006/main">
+              <a:graphicData uri="http://schemas.openxmlformats.org/drawingml/2006/picture">
+                <pic:pic xmlns:pic="http://schemas.openxmlformats.org/drawingml/2006/picture">
+                  <pic:nvPicPr>
+                    <pic:cNvPr id="1" name="splash_screen.png"/>
+                    <pic:cNvPicPr/>
+                  </pic:nvPicPr>
+                  <pic:blipFill>
+                    <a:blip r:embed="rId5" cstate="print">
+                      <a:extLst>
+                        <a:ext uri="{28A0092B-C50C-407E-A947-70E740481C1C}">
+                          <a14:useLocalDpi xmlns:a14="http://schemas.microsoft.com/office/drawing/2010/main" val="0"/>
+                        </a:ext>
+                      </a:extLst>
+                    </a:blip>
+                    <a:stretch>
+                      <a:fillRect/>
+                    </a:stretch>
+                  </pic:blipFill>
+                  <pic:spPr>
+                    <a:xfrm>
+                      <a:off x="0" y="0"/>
+                      <a:ext cx="1602631" cy="2848940"/>
+                    </a:xfrm>
+                    <a:prstGeom prst="rect">
+                      <a:avLst/>
+                    </a:prstGeom>
+                    <a:ln w="76200">
+                      <a:solidFill>
+                        <a:schemeClr val="tx1"/>
+                      </a:solidFill>
+                    </a:ln>
+                  </pic:spPr>
+                </pic:pic>
+              </a:graphicData>
+            </a:graphic>
+          </wp:inline>
+        </w:drawing>
+      </w:r>
+      <w:r>
+        <w:rPr>
+          <w:noProof/>
+          <w:lang w:val="en-AU"/>
+        </w:rPr>
+        <w:drawing>
+          <wp:inline distT="0" distB="0" distL="0" distR="0" wp14:anchorId="0A786608" wp14:editId="47EEFFEC">
+            <wp:extent cx="1602528" cy="2848940"/>
+            <wp:effectExtent l="76200" t="76200" r="74295" b="72390"/>
+            <wp:docPr id="4" name="Picture 4"/>
+            <wp:cNvGraphicFramePr>
+              <a:graphicFrameLocks xmlns:a="http://schemas.openxmlformats.org/drawingml/2006/main" noChangeAspect="1"/>
+            </wp:cNvGraphicFramePr>
+            <a:graphic xmlns:a="http://schemas.openxmlformats.org/drawingml/2006/main">
+              <a:graphicData uri="http://schemas.openxmlformats.org/drawingml/2006/picture">
+                <pic:pic xmlns:pic="http://schemas.openxmlformats.org/drawingml/2006/picture">
+                  <pic:nvPicPr>
+                    <pic:cNvPr id="1" name="splash_screen.png"/>
+                    <pic:cNvPicPr/>
+                  </pic:nvPicPr>
+                  <pic:blipFill>
+                    <a:blip r:embed="rId6" cstate="print">
+                      <a:extLst>
+                        <a:ext uri="{28A0092B-C50C-407E-A947-70E740481C1C}">
+                          <a14:useLocalDpi xmlns:a14="http://schemas.microsoft.com/office/drawing/2010/main" val="0"/>
+                        </a:ext>
+                      </a:extLst>
+                    </a:blip>
+                    <a:stretch>
+                      <a:fillRect/>
+                    </a:stretch>
+                  </pic:blipFill>
+                  <pic:spPr>
+                    <a:xfrm>
+                      <a:off x="0" y="0"/>
+                      <a:ext cx="1602528" cy="2848940"/>
+                    </a:xfrm>
+                    <a:prstGeom prst="rect">
+                      <a:avLst/>
+                    </a:prstGeom>
+                    <a:ln w="76200">
+                      <a:solidFill>
+                        <a:schemeClr val="tx1"/>
+                      </a:solidFill>
+                    </a:ln>
+                  </pic:spPr>
+                </pic:pic>
+              </a:graphicData>
+            </a:graphic>
+          </wp:inline>
+        </w:drawing>
+      </w:r>
+      <w:r>
+        <w:rPr>
+          <w:noProof/>
+          <w:lang w:val="en-AU"/>
+        </w:rPr>
+        <w:drawing>
+          <wp:inline distT="0" distB="0" distL="0" distR="0" wp14:anchorId="0A786608" wp14:editId="47EEFFEC">
+            <wp:extent cx="1602528" cy="2848940"/>
+            <wp:effectExtent l="76200" t="76200" r="74295" b="72390"/>
+            <wp:docPr id="3" name="Picture 3"/>
+            <wp:cNvGraphicFramePr>
+              <a:graphicFrameLocks xmlns:a="http://schemas.openxmlformats.org/drawingml/2006/main" noChangeAspect="1"/>
+            </wp:cNvGraphicFramePr>
+            <a:graphic xmlns:a="http://schemas.openxmlformats.org/drawingml/2006/main">
+              <a:graphicData uri="http://schemas.openxmlformats.org/drawingml/2006/picture">
+                <pic:pic xmlns:pic="http://schemas.openxmlformats.org/drawingml/2006/picture">
+                  <pic:nvPicPr>
+                    <pic:cNvPr id="1" name="splash_screen.png"/>
+                    <pic:cNvPicPr/>
+                  </pic:nvPicPr>
+                  <pic:blipFill>
+                    <a:blip r:embed="rId7" cstate="print">
+                      <a:extLst>
+                        <a:ext uri="{28A0092B-C50C-407E-A947-70E740481C1C}">
+                          <a14:useLocalDpi xmlns:a14="http://schemas.microsoft.com/office/drawing/2010/main" val="0"/>
+                        </a:ext>
+                      </a:extLst>
+                    </a:blip>
+                    <a:stretch>
+                      <a:fillRect/>
+                    </a:stretch>
+                  </pic:blipFill>
+                  <pic:spPr>
+                    <a:xfrm>
+                      <a:off x="0" y="0"/>
+                      <a:ext cx="1602528" cy="2848940"/>
+                    </a:xfrm>
+                    <a:prstGeom prst="rect">
+                      <a:avLst/>
+                    </a:prstGeom>
+                    <a:ln w="76200">
+                      <a:solidFill>
+                        <a:schemeClr val="tx1"/>
+                      </a:solidFill>
+                    </a:ln>
+                  </pic:spPr>
+                </pic:pic>
+              </a:graphicData>
+            </a:graphic>
+          </wp:inline>
+        </w:drawing>
+      </w:r>
+      <w:r>
+        <w:rPr>
+          <w:noProof/>
+          <w:lang w:val="en-AU"/>
+        </w:rPr>
+        <w:drawing>
+          <wp:inline distT="0" distB="0" distL="0" distR="0" wp14:anchorId="0A786608" wp14:editId="47EEFFEC">
+            <wp:extent cx="1602528" cy="2848940"/>
+            <wp:effectExtent l="76200" t="76200" r="74295" b="72390"/>
+            <wp:docPr id="5" name="Picture 5"/>
+            <wp:cNvGraphicFramePr>
+              <a:graphicFrameLocks xmlns:a="http://schemas.openxmlformats.org/drawingml/2006/main" noChangeAspect="1"/>
+            </wp:cNvGraphicFramePr>
+            <a:graphic xmlns:a="http://schemas.openxmlformats.org/drawingml/2006/main">
+              <a:graphicData uri="http://schemas.openxmlformats.org/drawingml/2006/picture">
+                <pic:pic xmlns:pic="http://schemas.openxmlformats.org/drawingml/2006/picture">
+                  <pic:nvPicPr>
+                    <pic:cNvPr id="1" name="splash_screen.png"/>
+                    <pic:cNvPicPr/>
+                  </pic:nvPicPr>
+                  <pic:blipFill>
+                    <a:blip r:embed="rId8" cstate="print">
+                      <a:extLst>
+                        <a:ext uri="{28A0092B-C50C-407E-A947-70E740481C1C}">
+                          <a14:useLocalDpi xmlns:a14="http://schemas.microsoft.com/office/drawing/2010/main" val="0"/>
+                        </a:ext>
+                      </a:extLst>
+                    </a:blip>
+                    <a:stretch>
+                      <a:fillRect/>
+                    </a:stretch>
+                  </pic:blipFill>
+                  <pic:spPr>
+                    <a:xfrm>
+                      <a:off x="0" y="0"/>
+                      <a:ext cx="1602528" cy="2848940"/>
+                    </a:xfrm>
+                    <a:prstGeom prst="rect">
+                      <a:avLst/>
+                    </a:prstGeom>
+                    <a:ln w="76200">
+                      <a:solidFill>
+                        <a:schemeClr val="tx1"/>
+                      </a:solidFill>
+                    </a:ln>
+                  </pic:spPr>
+                </pic:pic>
+              </a:graphicData>
+            </a:graphic>
+          </wp:inline>
+        </w:drawing>
+      </w:r>
+      <w:r>
+        <w:rPr>
+          <w:noProof/>
+          <w:lang w:val="en-AU"/>
+        </w:rPr>
+        <w:drawing>
+          <wp:inline distT="0" distB="0" distL="0" distR="0" wp14:anchorId="0A786608" wp14:editId="47EEFFEC">
+            <wp:extent cx="1602528" cy="2848940"/>
+            <wp:effectExtent l="76200" t="76200" r="74295" b="72390"/>
+            <wp:docPr id="6" name="Picture 6"/>
+            <wp:cNvGraphicFramePr>
+              <a:graphicFrameLocks xmlns:a="http://schemas.openxmlformats.org/drawingml/2006/main" noChangeAspect="1"/>
+            </wp:cNvGraphicFramePr>
+            <a:graphic xmlns:a="http://schemas.openxmlformats.org/drawingml/2006/main">
+              <a:graphicData uri="http://schemas.openxmlformats.org/drawingml/2006/picture">
+                <pic:pic xmlns:pic="http://schemas.openxmlformats.org/drawingml/2006/picture">
+                  <pic:nvPicPr>
+                    <pic:cNvPr id="1" name="splash_screen.png"/>
+                    <pic:cNvPicPr/>
+                  </pic:nvPicPr>
+                  <pic:blipFill>
+                    <a:blip r:embed="rId9" cstate="print">
+                      <a:extLst>
+                        <a:ext uri="{28A0092B-C50C-407E-A947-70E740481C1C}">
+                          <a14:useLocalDpi xmlns:a14="http://schemas.microsoft.com/office/drawing/2010/main" val="0"/>
+                        </a:ext>
+                      </a:extLst>
+                    </a:blip>
+                    <a:stretch>
+                      <a:fillRect/>
+                    </a:stretch>
+                  </pic:blipFill>
+                  <pic:spPr>
+                    <a:xfrm>
+                      <a:off x="0" y="0"/>
+                      <a:ext cx="1602528" cy="2848940"/>
+                    </a:xfrm>
+                    <a:prstGeom prst="rect">
+                      <a:avLst/>
+                    </a:prstGeom>
+                    <a:ln w="76200">
+                      <a:solidFill>
+                        <a:schemeClr val="tx1"/>
+                      </a:solidFill>
+                    </a:ln>
+                  </pic:spPr>
+                </pic:pic>
+              </a:graphicData>
+            </a:graphic>
+          </wp:inline>
+        </w:drawing>
+      </w:r>
     </w:p>
     <w:p>
       <w:pPr>
@@ -459,11 +706,15 @@
           <w:numId w:val="2"/>
         </w:numPr>
         <w:rPr>
-          <w:lang w:val="en-AU"/>
-        </w:rPr>
-      </w:pPr>
-      <w:r>
-        <w:rPr>
+          <w:b/>
+          <w:bCs/>
+          <w:lang w:val="en-AU"/>
+        </w:rPr>
+      </w:pPr>
+      <w:r>
+        <w:rPr>
+          <w:b/>
+          <w:bCs/>
           <w:lang w:val="en-AU"/>
         </w:rPr>
         <w:t>Invoke at least one other app on the system via an implicit Intent.</w:t>
@@ -488,37 +739,35 @@
         <w:rPr>
           <w:lang w:val="en-AU"/>
         </w:rPr>
-        <w:t>A web browser is invoked when clicking a button on the more details view to find out more details about a car using Wikipedia.</w:t>
-      </w:r>
-    </w:p>
-    <w:p>
-      <w:pPr>
-        <w:ind w:left="720"/>
-        <w:rPr>
-          <w:lang w:val="en-AU"/>
-        </w:rPr>
-      </w:pPr>
-    </w:p>
-    <w:p>
-      <w:pPr>
-        <w:ind w:left="720"/>
-        <w:jc w:val="center"/>
-        <w:rPr>
-          <w:color w:val="FF0000"/>
-          <w:lang w:val="en-AU"/>
-        </w:rPr>
-      </w:pPr>
-      <w:r>
-        <w:rPr>
-          <w:color w:val="FF0000"/>
-          <w:lang w:val="en-AU"/>
-        </w:rPr>
-        <w:t>SCREENSHOT</w:t>
-      </w:r>
-    </w:p>
-    <w:p>
-      <w:pPr>
-        <w:ind w:left="720"/>
+        <w:t xml:space="preserve">A web browser is invoked when clicking </w:t>
+      </w:r>
+      <w:r>
+        <w:rPr>
+          <w:lang w:val="en-AU"/>
+        </w:rPr>
+        <w:t>the ‘FIND OUT MORE’</w:t>
+      </w:r>
+      <w:r>
+        <w:rPr>
+          <w:lang w:val="en-AU"/>
+        </w:rPr>
+        <w:t xml:space="preserve"> on the more details view</w:t>
+      </w:r>
+      <w:r>
+        <w:rPr>
+          <w:lang w:val="en-AU"/>
+        </w:rPr>
+        <w:t>, as seen above,</w:t>
+      </w:r>
+      <w:r>
+        <w:rPr>
+          <w:lang w:val="en-AU"/>
+        </w:rPr>
+        <w:t xml:space="preserve"> to find out more details about a car using Wikipedia.</w:t>
+      </w:r>
+    </w:p>
+    <w:p>
+      <w:pPr>
         <w:rPr>
           <w:lang w:val="en-AU"/>
         </w:rPr>
@@ -532,17 +781,23 @@
           <w:numId w:val="2"/>
         </w:numPr>
         <w:rPr>
-          <w:lang w:val="en-AU"/>
-        </w:rPr>
-      </w:pPr>
-      <w:r>
-        <w:rPr>
+          <w:b/>
+          <w:bCs/>
+          <w:lang w:val="en-AU"/>
+        </w:rPr>
+      </w:pPr>
+      <w:r>
+        <w:rPr>
+          <w:b/>
+          <w:bCs/>
           <w:lang w:val="en-AU"/>
         </w:rPr>
         <w:t xml:space="preserve">Include a </w:t>
       </w:r>
       <w:r>
         <w:rPr>
+          <w:b/>
+          <w:bCs/>
           <w:lang w:val="en-AU"/>
         </w:rPr>
         <w:t xml:space="preserve">list view, preferably using </w:t>
@@ -550,6 +805,8 @@
       <w:proofErr w:type="spellStart"/>
       <w:r>
         <w:rPr>
+          <w:b/>
+          <w:bCs/>
           <w:lang w:val="en-AU"/>
         </w:rPr>
         <w:t>RecyclerView</w:t>
@@ -557,6 +814,8 @@
       <w:proofErr w:type="spellEnd"/>
       <w:r>
         <w:rPr>
+          <w:b/>
+          <w:bCs/>
           <w:lang w:val="en-AU"/>
         </w:rPr>
         <w:t>.</w:t>
@@ -599,39 +858,117 @@
     </w:p>
     <w:p>
       <w:pPr>
-        <w:ind w:left="720"/>
-        <w:rPr>
-          <w:lang w:val="en-AU"/>
-        </w:rPr>
-      </w:pPr>
-    </w:p>
-    <w:p>
-      <w:pPr>
-        <w:ind w:left="720"/>
-        <w:jc w:val="center"/>
-        <w:rPr>
-          <w:color w:val="FF0000"/>
-          <w:lang w:val="en-AU"/>
-        </w:rPr>
-      </w:pPr>
-      <w:r>
-        <w:rPr>
-          <w:color w:val="FF0000"/>
-          <w:lang w:val="en-AU"/>
-        </w:rPr>
-        <w:t>SCREENSHOT</w:t>
-      </w:r>
-      <w:r>
-        <w:rPr>
-          <w:color w:val="FF0000"/>
-          <w:lang w:val="en-AU"/>
-        </w:rPr>
-        <w:t>S</w:t>
-      </w:r>
-    </w:p>
-    <w:p>
-      <w:pPr>
-        <w:ind w:left="720"/>
+        <w:ind w:firstLine="720"/>
+        <w:rPr>
+          <w:lang w:val="en-AU"/>
+        </w:rPr>
+      </w:pPr>
+      <w:r>
+        <w:rPr>
+          <w:lang w:val="en-AU"/>
+        </w:rPr>
+        <w:lastRenderedPageBreak/>
+        <w:drawing>
+          <wp:inline distT="0" distB="0" distL="0" distR="0" wp14:anchorId="0381E1BD" wp14:editId="12784CF3">
+            <wp:extent cx="1870956" cy="586800"/>
+            <wp:effectExtent l="0" t="0" r="0" b="0"/>
+            <wp:docPr id="8" name="Picture 8"/>
+            <wp:cNvGraphicFramePr>
+              <a:graphicFrameLocks xmlns:a="http://schemas.openxmlformats.org/drawingml/2006/main" noChangeAspect="1"/>
+            </wp:cNvGraphicFramePr>
+            <a:graphic xmlns:a="http://schemas.openxmlformats.org/drawingml/2006/main">
+              <a:graphicData uri="http://schemas.openxmlformats.org/drawingml/2006/picture">
+                <pic:pic xmlns:pic="http://schemas.openxmlformats.org/drawingml/2006/picture">
+                  <pic:nvPicPr>
+                    <pic:cNvPr id="1" name=""/>
+                    <pic:cNvPicPr/>
+                  </pic:nvPicPr>
+                  <pic:blipFill>
+                    <a:blip r:embed="rId10"/>
+                    <a:stretch>
+                      <a:fillRect/>
+                    </a:stretch>
+                  </pic:blipFill>
+                  <pic:spPr>
+                    <a:xfrm>
+                      <a:off x="0" y="0"/>
+                      <a:ext cx="1870956" cy="586800"/>
+                    </a:xfrm>
+                    <a:prstGeom prst="rect">
+                      <a:avLst/>
+                    </a:prstGeom>
+                  </pic:spPr>
+                </pic:pic>
+              </a:graphicData>
+            </a:graphic>
+          </wp:inline>
+        </w:drawing>
+      </w:r>
+      <w:r>
+        <w:rPr>
+          <w:lang w:val="en-AU"/>
+        </w:rPr>
+        <w:drawing>
+          <wp:inline distT="0" distB="0" distL="0" distR="0" wp14:anchorId="4BF4136E" wp14:editId="5196F095">
+            <wp:extent cx="1800724" cy="3155182"/>
+            <wp:effectExtent l="0" t="0" r="3175" b="0"/>
+            <wp:docPr id="9" name="Picture 9"/>
+            <wp:cNvGraphicFramePr>
+              <a:graphicFrameLocks xmlns:a="http://schemas.openxmlformats.org/drawingml/2006/main" noChangeAspect="1"/>
+            </wp:cNvGraphicFramePr>
+            <a:graphic xmlns:a="http://schemas.openxmlformats.org/drawingml/2006/main">
+              <a:graphicData uri="http://schemas.openxmlformats.org/drawingml/2006/picture">
+                <pic:pic xmlns:pic="http://schemas.openxmlformats.org/drawingml/2006/picture">
+                  <pic:nvPicPr>
+                    <pic:cNvPr id="1" name=""/>
+                    <pic:cNvPicPr/>
+                  </pic:nvPicPr>
+                  <pic:blipFill>
+                    <a:blip r:embed="rId11"/>
+                    <a:stretch>
+                      <a:fillRect/>
+                    </a:stretch>
+                  </pic:blipFill>
+                  <pic:spPr>
+                    <a:xfrm>
+                      <a:off x="0" y="0"/>
+                      <a:ext cx="1811488" cy="3174042"/>
+                    </a:xfrm>
+                    <a:prstGeom prst="rect">
+                      <a:avLst/>
+                    </a:prstGeom>
+                  </pic:spPr>
+                </pic:pic>
+              </a:graphicData>
+            </a:graphic>
+          </wp:inline>
+        </w:drawing>
+      </w:r>
+    </w:p>
+    <w:p>
+      <w:pPr>
+        <w:ind w:firstLine="720"/>
+        <w:rPr>
+          <w:lang w:val="en-AU"/>
+        </w:rPr>
+      </w:pPr>
+    </w:p>
+    <w:p>
+      <w:pPr>
+        <w:ind w:firstLine="720"/>
+        <w:rPr>
+          <w:lang w:val="en-AU"/>
+        </w:rPr>
+      </w:pPr>
+      <w:r>
+        <w:rPr>
+          <w:lang w:val="en-AU"/>
+        </w:rPr>
+        <w:t>I then set the layout manager to a grid layout manager programmatically.</w:t>
+      </w:r>
+    </w:p>
+    <w:p>
+      <w:pPr>
         <w:rPr>
           <w:lang w:val="en-AU"/>
         </w:rPr>
@@ -645,23 +982,31 @@
           <w:numId w:val="2"/>
         </w:numPr>
         <w:rPr>
-          <w:lang w:val="en-AU"/>
-        </w:rPr>
-      </w:pPr>
-      <w:r>
-        <w:rPr>
+          <w:b/>
+          <w:bCs/>
+          <w:lang w:val="en-AU"/>
+        </w:rPr>
+      </w:pPr>
+      <w:r>
+        <w:rPr>
+          <w:b/>
+          <w:bCs/>
           <w:lang w:val="en-AU"/>
         </w:rPr>
         <w:t xml:space="preserve">Compose </w:t>
       </w:r>
       <w:r>
         <w:rPr>
+          <w:b/>
+          <w:bCs/>
           <w:lang w:val="en-AU"/>
         </w:rPr>
         <w:t>your</w:t>
       </w:r>
       <w:r>
         <w:rPr>
+          <w:b/>
+          <w:bCs/>
           <w:lang w:val="en-AU"/>
         </w:rPr>
         <w:t xml:space="preserve"> list view using a custom adapter whose view creation method uses a custom layout</w:t>
@@ -686,32 +1031,156 @@
         <w:rPr>
           <w:lang w:val="en-AU"/>
         </w:rPr>
-        <w:t>The custom adapter and custom layout for the recycler view adapter can be seen in the screenshots below.</w:t>
-      </w:r>
-    </w:p>
-    <w:p>
-      <w:pPr>
-        <w:ind w:left="720"/>
-        <w:rPr>
-          <w:lang w:val="en-AU"/>
-        </w:rPr>
-      </w:pPr>
-    </w:p>
-    <w:p>
-      <w:pPr>
-        <w:ind w:left="720"/>
-        <w:jc w:val="center"/>
-        <w:rPr>
-          <w:color w:val="FF0000"/>
-          <w:lang w:val="en-AU"/>
-        </w:rPr>
-      </w:pPr>
-      <w:r>
-        <w:rPr>
-          <w:color w:val="FF0000"/>
-          <w:lang w:val="en-AU"/>
-        </w:rPr>
-        <w:t>SCREENSHOTS</w:t>
+        <w:t xml:space="preserve">The custom adapter </w:t>
+      </w:r>
+      <w:r>
+        <w:rPr>
+          <w:lang w:val="en-AU"/>
+        </w:rPr>
+        <w:t>(</w:t>
+      </w:r>
+      <w:proofErr w:type="spellStart"/>
+      <w:r>
+        <w:rPr>
+          <w:lang w:val="en-AU"/>
+        </w:rPr>
+        <w:t>CarListAdapter</w:t>
+      </w:r>
+      <w:proofErr w:type="spellEnd"/>
+      <w:r>
+        <w:rPr>
+          <w:lang w:val="en-AU"/>
+        </w:rPr>
+        <w:t xml:space="preserve">) </w:t>
+      </w:r>
+      <w:r>
+        <w:rPr>
+          <w:lang w:val="en-AU"/>
+        </w:rPr>
+        <w:t xml:space="preserve">and custom layout </w:t>
+      </w:r>
+      <w:r>
+        <w:rPr>
+          <w:lang w:val="en-AU"/>
+        </w:rPr>
+        <w:t xml:space="preserve">(recyclerview_item.xml) </w:t>
+      </w:r>
+      <w:r>
+        <w:rPr>
+          <w:lang w:val="en-AU"/>
+        </w:rPr>
+        <w:t>for the recycler view can be seen in the screenshots below.</w:t>
+      </w:r>
+    </w:p>
+    <w:p>
+      <w:pPr>
+        <w:ind w:left="720"/>
+        <w:rPr>
+          <w:lang w:val="en-AU"/>
+        </w:rPr>
+      </w:pPr>
+    </w:p>
+    <w:p>
+      <w:pPr>
+        <w:ind w:left="720"/>
+        <w:rPr>
+          <w:lang w:val="en-AU"/>
+        </w:rPr>
+      </w:pPr>
+      <w:r>
+        <w:rPr>
+          <w:lang w:val="en-AU"/>
+        </w:rPr>
+        <w:drawing>
+          <wp:inline distT="0" distB="0" distL="0" distR="0" wp14:anchorId="73DCACE6" wp14:editId="1B26A926">
+            <wp:extent cx="4511710" cy="2737037"/>
+            <wp:effectExtent l="0" t="0" r="0" b="6350"/>
+            <wp:docPr id="10" name="Picture 10"/>
+            <wp:cNvGraphicFramePr>
+              <a:graphicFrameLocks xmlns:a="http://schemas.openxmlformats.org/drawingml/2006/main" noChangeAspect="1"/>
+            </wp:cNvGraphicFramePr>
+            <a:graphic xmlns:a="http://schemas.openxmlformats.org/drawingml/2006/main">
+              <a:graphicData uri="http://schemas.openxmlformats.org/drawingml/2006/picture">
+                <pic:pic xmlns:pic="http://schemas.openxmlformats.org/drawingml/2006/picture">
+                  <pic:nvPicPr>
+                    <pic:cNvPr id="1" name=""/>
+                    <pic:cNvPicPr/>
+                  </pic:nvPicPr>
+                  <pic:blipFill>
+                    <a:blip r:embed="rId12"/>
+                    <a:stretch>
+                      <a:fillRect/>
+                    </a:stretch>
+                  </pic:blipFill>
+                  <pic:spPr>
+                    <a:xfrm>
+                      <a:off x="0" y="0"/>
+                      <a:ext cx="4525772" cy="2745568"/>
+                    </a:xfrm>
+                    <a:prstGeom prst="rect">
+                      <a:avLst/>
+                    </a:prstGeom>
+                  </pic:spPr>
+                </pic:pic>
+              </a:graphicData>
+            </a:graphic>
+          </wp:inline>
+        </w:drawing>
+      </w:r>
+    </w:p>
+    <w:p>
+      <w:pPr>
+        <w:rPr>
+          <w:lang w:val="en-AU"/>
+        </w:rPr>
+      </w:pPr>
+    </w:p>
+    <w:p>
+      <w:pPr>
+        <w:ind w:left="720"/>
+        <w:rPr>
+          <w:lang w:val="en-AU"/>
+        </w:rPr>
+      </w:pPr>
+      <w:r>
+        <w:rPr>
+          <w:lang w:val="en-AU"/>
+        </w:rPr>
+        <w:drawing>
+          <wp:inline distT="0" distB="0" distL="0" distR="0" wp14:anchorId="6EE701F1" wp14:editId="20EB3836">
+            <wp:extent cx="2180492" cy="971143"/>
+            <wp:effectExtent l="0" t="0" r="4445" b="0"/>
+            <wp:docPr id="11" name="Picture 11"/>
+            <wp:cNvGraphicFramePr>
+              <a:graphicFrameLocks xmlns:a="http://schemas.openxmlformats.org/drawingml/2006/main" noChangeAspect="1"/>
+            </wp:cNvGraphicFramePr>
+            <a:graphic xmlns:a="http://schemas.openxmlformats.org/drawingml/2006/main">
+              <a:graphicData uri="http://schemas.openxmlformats.org/drawingml/2006/picture">
+                <pic:pic xmlns:pic="http://schemas.openxmlformats.org/drawingml/2006/picture">
+                  <pic:nvPicPr>
+                    <pic:cNvPr id="1" name=""/>
+                    <pic:cNvPicPr/>
+                  </pic:nvPicPr>
+                  <pic:blipFill>
+                    <a:blip r:embed="rId13"/>
+                    <a:stretch>
+                      <a:fillRect/>
+                    </a:stretch>
+                  </pic:blipFill>
+                  <pic:spPr>
+                    <a:xfrm>
+                      <a:off x="0" y="0"/>
+                      <a:ext cx="2197011" cy="978500"/>
+                    </a:xfrm>
+                    <a:prstGeom prst="rect">
+                      <a:avLst/>
+                    </a:prstGeom>
+                  </pic:spPr>
+                </pic:pic>
+              </a:graphicData>
+            </a:graphic>
+          </wp:inline>
+        </w:drawing>
       </w:r>
     </w:p>
     <w:p>
@@ -738,35 +1207,47 @@
           <w:numId w:val="2"/>
         </w:numPr>
         <w:rPr>
-          <w:lang w:val="en-AU"/>
-        </w:rPr>
-      </w:pPr>
-      <w:r>
-        <w:rPr>
+          <w:b/>
+          <w:bCs/>
+          <w:lang w:val="en-AU"/>
+        </w:rPr>
+      </w:pPr>
+      <w:r>
+        <w:rPr>
+          <w:b/>
+          <w:bCs/>
           <w:lang w:val="en-AU"/>
         </w:rPr>
         <w:t xml:space="preserve">Include at </w:t>
       </w:r>
       <w:r>
         <w:rPr>
+          <w:b/>
+          <w:bCs/>
           <w:lang w:val="en-AU"/>
         </w:rPr>
         <w:t>least</w:t>
       </w:r>
       <w:r>
         <w:rPr>
+          <w:b/>
+          <w:bCs/>
           <w:lang w:val="en-AU"/>
         </w:rPr>
         <w:t xml:space="preserve"> five different kinds of </w:t>
       </w:r>
       <w:r>
         <w:rPr>
+          <w:b/>
+          <w:bCs/>
           <w:lang w:val="en-AU"/>
         </w:rPr>
         <w:t>widgets</w:t>
       </w:r>
       <w:r>
         <w:rPr>
+          <w:b/>
+          <w:bCs/>
           <w:lang w:val="en-AU"/>
         </w:rPr>
         <w:t xml:space="preserve"> besides a list view (buttons, textboxes, checkboxes, labels, and so on) in the user interface, and handle their interactions with event listeners.</w:t>
@@ -791,32 +1272,87 @@
         <w:rPr>
           <w:lang w:val="en-AU"/>
         </w:rPr>
-        <w:t>I have used various widgets throughout the application. Below is a screenshot of the More Details screen, which utilises labels, textboxes, a checkbox, an image view, and two buttons.</w:t>
-      </w:r>
-    </w:p>
-    <w:p>
-      <w:pPr>
-        <w:ind w:left="720"/>
-        <w:rPr>
-          <w:lang w:val="en-AU"/>
-        </w:rPr>
-      </w:pPr>
-    </w:p>
-    <w:p>
-      <w:pPr>
-        <w:ind w:left="720"/>
-        <w:jc w:val="center"/>
-        <w:rPr>
-          <w:color w:val="FF0000"/>
-          <w:lang w:val="en-AU"/>
-        </w:rPr>
-      </w:pPr>
-      <w:r>
-        <w:rPr>
-          <w:color w:val="FF0000"/>
-          <w:lang w:val="en-AU"/>
-        </w:rPr>
-        <w:t>SCREENSHOT</w:t>
+        <w:t xml:space="preserve">I have used various widgets throughout the application. Below is a screenshot of the </w:t>
+      </w:r>
+      <w:r>
+        <w:rPr>
+          <w:lang w:val="en-AU"/>
+        </w:rPr>
+        <w:t>Spotting</w:t>
+      </w:r>
+      <w:r>
+        <w:rPr>
+          <w:lang w:val="en-AU"/>
+        </w:rPr>
+        <w:t xml:space="preserve"> screen, which utilises labels, textboxes, a checkbox, an image view, and two buttons.</w:t>
+      </w:r>
+    </w:p>
+    <w:p>
+      <w:pPr>
+        <w:ind w:left="720"/>
+        <w:rPr>
+          <w:lang w:val="en-AU"/>
+        </w:rPr>
+      </w:pPr>
+    </w:p>
+    <w:p>
+      <w:pPr>
+        <w:ind w:left="720"/>
+        <w:rPr>
+          <w:lang w:val="en-AU"/>
+        </w:rPr>
+      </w:pPr>
+      <w:r>
+        <w:rPr>
+          <w:noProof/>
+          <w:lang w:val="en-AU"/>
+        </w:rPr>
+        <w:drawing>
+          <wp:inline distT="0" distB="0" distL="0" distR="0" wp14:anchorId="14B551B4" wp14:editId="0B0C1E97">
+            <wp:extent cx="1602528" cy="2848940"/>
+            <wp:effectExtent l="76200" t="76200" r="74295" b="72390"/>
+            <wp:docPr id="12" name="Picture 12"/>
+            <wp:cNvGraphicFramePr>
+              <a:graphicFrameLocks xmlns:a="http://schemas.openxmlformats.org/drawingml/2006/main" noChangeAspect="1"/>
+            </wp:cNvGraphicFramePr>
+            <a:graphic xmlns:a="http://schemas.openxmlformats.org/drawingml/2006/main">
+              <a:graphicData uri="http://schemas.openxmlformats.org/drawingml/2006/picture">
+                <pic:pic xmlns:pic="http://schemas.openxmlformats.org/drawingml/2006/picture">
+                  <pic:nvPicPr>
+                    <pic:cNvPr id="1" name="splash_screen.png"/>
+                    <pic:cNvPicPr/>
+                  </pic:nvPicPr>
+                  <pic:blipFill>
+                    <a:blip r:embed="rId7" cstate="print">
+                      <a:extLst>
+                        <a:ext uri="{28A0092B-C50C-407E-A947-70E740481C1C}">
+                          <a14:useLocalDpi xmlns:a14="http://schemas.microsoft.com/office/drawing/2010/main" val="0"/>
+                        </a:ext>
+                      </a:extLst>
+                    </a:blip>
+                    <a:stretch>
+                      <a:fillRect/>
+                    </a:stretch>
+                  </pic:blipFill>
+                  <pic:spPr>
+                    <a:xfrm>
+                      <a:off x="0" y="0"/>
+                      <a:ext cx="1602528" cy="2848940"/>
+                    </a:xfrm>
+                    <a:prstGeom prst="rect">
+                      <a:avLst/>
+                    </a:prstGeom>
+                    <a:ln w="76200">
+                      <a:solidFill>
+                        <a:schemeClr val="tx1"/>
+                      </a:solidFill>
+                    </a:ln>
+                  </pic:spPr>
+                </pic:pic>
+              </a:graphicData>
+            </a:graphic>
+          </wp:inline>
+        </w:drawing>
       </w:r>
     </w:p>
     <w:p>
@@ -835,11 +1371,15 @@
           <w:numId w:val="2"/>
         </w:numPr>
         <w:rPr>
-          <w:lang w:val="en-AU"/>
-        </w:rPr>
-      </w:pPr>
-      <w:r>
-        <w:rPr>
+          <w:b/>
+          <w:bCs/>
+          <w:lang w:val="en-AU"/>
+        </w:rPr>
+      </w:pPr>
+      <w:r>
+        <w:rPr>
+          <w:b/>
+          <w:bCs/>
           <w:lang w:val="en-AU"/>
         </w:rPr>
         <w:t xml:space="preserve">Use at least two different layout groups (e.g. Constraint Layout and </w:t>
@@ -847,6 +1387,8 @@
       <w:proofErr w:type="spellStart"/>
       <w:r>
         <w:rPr>
+          <w:b/>
+          <w:bCs/>
           <w:lang w:val="en-AU"/>
         </w:rPr>
         <w:t>LinearLayout</w:t>
@@ -854,6 +1396,8 @@
       <w:proofErr w:type="spellEnd"/>
       <w:r>
         <w:rPr>
+          <w:b/>
+          <w:bCs/>
           <w:lang w:val="en-AU"/>
         </w:rPr>
         <w:t>) to organise your widgets.</w:t>
@@ -884,48 +1428,96 @@
         <w:rPr>
           <w:lang w:val="en-AU"/>
         </w:rPr>
-        <w:t>ConstraintLayouts</w:t>
+        <w:t>ConstraintLayout</w:t>
+      </w:r>
+      <w:r>
+        <w:rPr>
+          <w:lang w:val="en-AU"/>
+        </w:rPr>
+        <w:t>’</w:t>
+      </w:r>
+      <w:r>
+        <w:rPr>
+          <w:lang w:val="en-AU"/>
+        </w:rPr>
+        <w:t>s</w:t>
       </w:r>
       <w:proofErr w:type="spellEnd"/>
       <w:r>
         <w:rPr>
           <w:lang w:val="en-AU"/>
         </w:rPr>
-        <w:t>, however there is also a linear layout used in REPLACE WITH FILE THAT ITS IN</w:t>
-      </w:r>
-    </w:p>
-    <w:p>
-      <w:pPr>
-        <w:ind w:left="720"/>
-        <w:rPr>
-          <w:lang w:val="en-AU"/>
-        </w:rPr>
-      </w:pPr>
-    </w:p>
-    <w:p>
-      <w:pPr>
-        <w:ind w:left="720"/>
-        <w:jc w:val="center"/>
+        <w:t xml:space="preserve">, however there is also a linear layout used in </w:t>
+      </w:r>
+      <w:r>
+        <w:rPr>
+          <w:lang w:val="en-AU"/>
+        </w:rPr>
+        <w:t>the recycler view item.</w:t>
+      </w:r>
+    </w:p>
+    <w:p>
+      <w:pPr>
+        <w:ind w:left="720"/>
+        <w:rPr>
+          <w:lang w:val="en-AU"/>
+        </w:rPr>
+      </w:pPr>
+    </w:p>
+    <w:p>
+      <w:pPr>
+        <w:rPr>
+          <w:lang w:val="en-AU"/>
+        </w:rPr>
+      </w:pPr>
+      <w:r>
         <w:rPr>
           <w:color w:val="FF0000"/>
           <w:lang w:val="en-AU"/>
         </w:rPr>
-      </w:pPr>
+        <w:tab/>
+      </w:r>
       <w:r>
         <w:rPr>
           <w:color w:val="FF0000"/>
           <w:lang w:val="en-AU"/>
         </w:rPr>
-        <w:t>SCREENSHOTS</w:t>
-      </w:r>
-    </w:p>
-    <w:p>
-      <w:pPr>
-        <w:ind w:left="720"/>
-        <w:rPr>
-          <w:lang w:val="en-AU"/>
-        </w:rPr>
-      </w:pPr>
+        <w:drawing>
+          <wp:inline distT="0" distB="0" distL="0" distR="0" wp14:anchorId="1FF2BF30" wp14:editId="377738A8">
+            <wp:extent cx="1678305" cy="942610"/>
+            <wp:effectExtent l="0" t="0" r="0" b="0"/>
+            <wp:docPr id="13" name="Picture 13"/>
+            <wp:cNvGraphicFramePr>
+              <a:graphicFrameLocks xmlns:a="http://schemas.openxmlformats.org/drawingml/2006/main" noChangeAspect="1"/>
+            </wp:cNvGraphicFramePr>
+            <a:graphic xmlns:a="http://schemas.openxmlformats.org/drawingml/2006/main">
+              <a:graphicData uri="http://schemas.openxmlformats.org/drawingml/2006/picture">
+                <pic:pic xmlns:pic="http://schemas.openxmlformats.org/drawingml/2006/picture">
+                  <pic:nvPicPr>
+                    <pic:cNvPr id="1" name=""/>
+                    <pic:cNvPicPr/>
+                  </pic:nvPicPr>
+                  <pic:blipFill>
+                    <a:blip r:embed="rId14"/>
+                    <a:stretch>
+                      <a:fillRect/>
+                    </a:stretch>
+                  </pic:blipFill>
+                  <pic:spPr>
+                    <a:xfrm>
+                      <a:off x="0" y="0"/>
+                      <a:ext cx="1727644" cy="970321"/>
+                    </a:xfrm>
+                    <a:prstGeom prst="rect">
+                      <a:avLst/>
+                    </a:prstGeom>
+                  </pic:spPr>
+                </pic:pic>
+              </a:graphicData>
+            </a:graphic>
+          </wp:inline>
+        </w:drawing>
+      </w:r>
     </w:p>
     <w:p>
       <w:pPr>
@@ -943,89 +1535,308 @@
           <w:numId w:val="2"/>
         </w:numPr>
         <w:rPr>
-          <w:lang w:val="en-AU"/>
-        </w:rPr>
-      </w:pPr>
+          <w:b/>
+          <w:bCs/>
+          <w:lang w:val="en-AU"/>
+        </w:rPr>
+      </w:pPr>
+      <w:r>
+        <w:rPr>
+          <w:b/>
+          <w:bCs/>
+          <w:lang w:val="en-AU"/>
+        </w:rPr>
+        <w:t xml:space="preserve">Support both landscape and portrait orientations in all views. In other words, all widgets should be able to be made fully visible in either orientation. This may happen automatically given your layout manager, or you may use a </w:t>
+      </w:r>
+      <w:proofErr w:type="spellStart"/>
+      <w:r>
+        <w:rPr>
+          <w:b/>
+          <w:bCs/>
+          <w:lang w:val="en-AU"/>
+        </w:rPr>
+        <w:t>ScrollView</w:t>
+      </w:r>
+      <w:proofErr w:type="spellEnd"/>
+      <w:r>
+        <w:rPr>
+          <w:b/>
+          <w:bCs/>
+          <w:lang w:val="en-AU"/>
+        </w:rPr>
+        <w:t>, or you may specify two separate layouts.</w:t>
+      </w:r>
+    </w:p>
+    <w:p>
+      <w:pPr>
+        <w:rPr>
+          <w:lang w:val="en-AU"/>
+        </w:rPr>
+      </w:pPr>
+    </w:p>
+    <w:p>
+      <w:pPr>
+        <w:ind w:left="720"/>
+        <w:rPr>
+          <w:lang w:val="en-AU"/>
+        </w:rPr>
+      </w:pPr>
+      <w:r>
+        <w:rPr>
+          <w:lang w:val="en-AU"/>
+        </w:rPr>
+        <w:t xml:space="preserve">Screenshots of all my main views in landscape mode can be seen below. For the most part this was automatically achieved due to using constraint layouts, however I did have to use a </w:t>
+      </w:r>
+      <w:proofErr w:type="spellStart"/>
+      <w:r>
+        <w:rPr>
+          <w:lang w:val="en-AU"/>
+        </w:rPr>
+        <w:t>ScrollView</w:t>
+      </w:r>
+      <w:proofErr w:type="spellEnd"/>
+      <w:r>
+        <w:rPr>
+          <w:lang w:val="en-AU"/>
+        </w:rPr>
+        <w:t xml:space="preserve"> for the more details screen.</w:t>
+      </w:r>
+      <w:r>
+        <w:rPr>
+          <w:lang w:val="en-AU"/>
+        </w:rPr>
+        <w:t xml:space="preserve"> Please note that although </w:t>
+      </w:r>
       <w:r>
         <w:rPr>
           <w:lang w:val="en-AU"/>
         </w:rPr>
         <w:lastRenderedPageBreak/>
-        <w:t xml:space="preserve">Support both landscape and portrait orientations in all views. In other words, all widgets should be able to be made fully visible in either orientation. This may happen automatically given your layout manager, or you may use a </w:t>
-      </w:r>
-      <w:proofErr w:type="spellStart"/>
-      <w:r>
-        <w:rPr>
-          <w:lang w:val="en-AU"/>
-        </w:rPr>
-        <w:t>ScrollView</w:t>
-      </w:r>
-      <w:proofErr w:type="spellEnd"/>
-      <w:r>
-        <w:rPr>
-          <w:lang w:val="en-AU"/>
-        </w:rPr>
-        <w:t>, or you may specify two separate layouts.</w:t>
-      </w:r>
-    </w:p>
-    <w:p>
-      <w:pPr>
-        <w:rPr>
-          <w:lang w:val="en-AU"/>
-        </w:rPr>
-      </w:pPr>
-    </w:p>
-    <w:p>
-      <w:pPr>
-        <w:ind w:left="720"/>
-        <w:rPr>
-          <w:lang w:val="en-AU"/>
-        </w:rPr>
-      </w:pPr>
-      <w:r>
-        <w:rPr>
-          <w:lang w:val="en-AU"/>
-        </w:rPr>
-        <w:t xml:space="preserve">Screenshots of all my main views in landscape mode can be seen below. For the most part this was automatically achieved due to using constraint layouts, however I did have to use a </w:t>
-      </w:r>
-      <w:proofErr w:type="spellStart"/>
-      <w:r>
-        <w:rPr>
-          <w:lang w:val="en-AU"/>
-        </w:rPr>
-        <w:t>ScrollView</w:t>
-      </w:r>
-      <w:proofErr w:type="spellEnd"/>
-      <w:r>
-        <w:rPr>
-          <w:lang w:val="en-AU"/>
-        </w:rPr>
-        <w:t xml:space="preserve"> for the more details screen.</w:t>
-      </w:r>
-    </w:p>
-    <w:p>
-      <w:pPr>
-        <w:ind w:left="720"/>
-        <w:rPr>
-          <w:lang w:val="en-AU"/>
-        </w:rPr>
-      </w:pPr>
-    </w:p>
-    <w:p>
-      <w:pPr>
-        <w:ind w:left="720"/>
-        <w:jc w:val="center"/>
-        <w:rPr>
-          <w:color w:val="FF0000"/>
-          <w:lang w:val="en-AU"/>
-        </w:rPr>
-      </w:pPr>
-      <w:r>
-        <w:rPr>
-          <w:color w:val="FF0000"/>
-          <w:lang w:val="en-AU"/>
-        </w:rPr>
-        <w:t>SCREENSHOTS</w:t>
+        <w:t>things are cut off in the screenshots, they are able to be scrolled into view in all cases.</w:t>
+      </w:r>
+    </w:p>
+    <w:p>
+      <w:pPr>
+        <w:ind w:left="720"/>
+        <w:rPr>
+          <w:lang w:val="en-AU"/>
+        </w:rPr>
+      </w:pPr>
+    </w:p>
+    <w:p>
+      <w:pPr>
+        <w:ind w:left="720"/>
+        <w:rPr>
+          <w:lang w:val="en-AU"/>
+        </w:rPr>
+      </w:pPr>
+      <w:r>
+        <w:rPr>
+          <w:noProof/>
+          <w:lang w:val="en-AU"/>
+        </w:rPr>
+        <w:drawing>
+          <wp:inline distT="0" distB="0" distL="0" distR="0" wp14:anchorId="63FAA113" wp14:editId="2102465F">
+            <wp:extent cx="1602528" cy="901422"/>
+            <wp:effectExtent l="76200" t="76200" r="74295" b="76835"/>
+            <wp:docPr id="14" name="Picture 14"/>
+            <wp:cNvGraphicFramePr>
+              <a:graphicFrameLocks xmlns:a="http://schemas.openxmlformats.org/drawingml/2006/main" noChangeAspect="1"/>
+            </wp:cNvGraphicFramePr>
+            <a:graphic xmlns:a="http://schemas.openxmlformats.org/drawingml/2006/main">
+              <a:graphicData uri="http://schemas.openxmlformats.org/drawingml/2006/picture">
+                <pic:pic xmlns:pic="http://schemas.openxmlformats.org/drawingml/2006/picture">
+                  <pic:nvPicPr>
+                    <pic:cNvPr id="1" name="splash_screen.png"/>
+                    <pic:cNvPicPr/>
+                  </pic:nvPicPr>
+                  <pic:blipFill>
+                    <a:blip r:embed="rId15" cstate="print">
+                      <a:extLst>
+                        <a:ext uri="{28A0092B-C50C-407E-A947-70E740481C1C}">
+                          <a14:useLocalDpi xmlns:a14="http://schemas.microsoft.com/office/drawing/2010/main" val="0"/>
+                        </a:ext>
+                      </a:extLst>
+                    </a:blip>
+                    <a:stretch>
+                      <a:fillRect/>
+                    </a:stretch>
+                  </pic:blipFill>
+                  <pic:spPr>
+                    <a:xfrm>
+                      <a:off x="0" y="0"/>
+                      <a:ext cx="1602528" cy="901422"/>
+                    </a:xfrm>
+                    <a:prstGeom prst="rect">
+                      <a:avLst/>
+                    </a:prstGeom>
+                    <a:ln w="76200">
+                      <a:solidFill>
+                        <a:schemeClr val="tx1"/>
+                      </a:solidFill>
+                    </a:ln>
+                  </pic:spPr>
+                </pic:pic>
+              </a:graphicData>
+            </a:graphic>
+          </wp:inline>
+        </w:drawing>
+      </w:r>
+      <w:r>
+        <w:rPr>
+          <w:noProof/>
+          <w:lang w:val="en-AU"/>
+        </w:rPr>
+        <w:drawing>
+          <wp:inline distT="0" distB="0" distL="0" distR="0" wp14:anchorId="5625379F" wp14:editId="6CD3AC1F">
+            <wp:extent cx="1602528" cy="901422"/>
+            <wp:effectExtent l="76200" t="76200" r="74295" b="76835"/>
+            <wp:docPr id="15" name="Picture 15"/>
+            <wp:cNvGraphicFramePr>
+              <a:graphicFrameLocks xmlns:a="http://schemas.openxmlformats.org/drawingml/2006/main" noChangeAspect="1"/>
+            </wp:cNvGraphicFramePr>
+            <a:graphic xmlns:a="http://schemas.openxmlformats.org/drawingml/2006/main">
+              <a:graphicData uri="http://schemas.openxmlformats.org/drawingml/2006/picture">
+                <pic:pic xmlns:pic="http://schemas.openxmlformats.org/drawingml/2006/picture">
+                  <pic:nvPicPr>
+                    <pic:cNvPr id="1" name="splash_screen.png"/>
+                    <pic:cNvPicPr/>
+                  </pic:nvPicPr>
+                  <pic:blipFill>
+                    <a:blip r:embed="rId16" cstate="print">
+                      <a:extLst>
+                        <a:ext uri="{28A0092B-C50C-407E-A947-70E740481C1C}">
+                          <a14:useLocalDpi xmlns:a14="http://schemas.microsoft.com/office/drawing/2010/main" val="0"/>
+                        </a:ext>
+                      </a:extLst>
+                    </a:blip>
+                    <a:stretch>
+                      <a:fillRect/>
+                    </a:stretch>
+                  </pic:blipFill>
+                  <pic:spPr>
+                    <a:xfrm>
+                      <a:off x="0" y="0"/>
+                      <a:ext cx="1602528" cy="901422"/>
+                    </a:xfrm>
+                    <a:prstGeom prst="rect">
+                      <a:avLst/>
+                    </a:prstGeom>
+                    <a:ln w="76200">
+                      <a:solidFill>
+                        <a:schemeClr val="tx1"/>
+                      </a:solidFill>
+                    </a:ln>
+                  </pic:spPr>
+                </pic:pic>
+              </a:graphicData>
+            </a:graphic>
+          </wp:inline>
+        </w:drawing>
+      </w:r>
+      <w:r>
+        <w:rPr>
+          <w:noProof/>
+          <w:lang w:val="en-AU"/>
+        </w:rPr>
+        <w:drawing>
+          <wp:inline distT="0" distB="0" distL="0" distR="0" wp14:anchorId="5625379F" wp14:editId="6CD3AC1F">
+            <wp:extent cx="1602528" cy="901422"/>
+            <wp:effectExtent l="76200" t="76200" r="74295" b="76835"/>
+            <wp:docPr id="16" name="Picture 16"/>
+            <wp:cNvGraphicFramePr>
+              <a:graphicFrameLocks xmlns:a="http://schemas.openxmlformats.org/drawingml/2006/main" noChangeAspect="1"/>
+            </wp:cNvGraphicFramePr>
+            <a:graphic xmlns:a="http://schemas.openxmlformats.org/drawingml/2006/main">
+              <a:graphicData uri="http://schemas.openxmlformats.org/drawingml/2006/picture">
+                <pic:pic xmlns:pic="http://schemas.openxmlformats.org/drawingml/2006/picture">
+                  <pic:nvPicPr>
+                    <pic:cNvPr id="1" name="splash_screen.png"/>
+                    <pic:cNvPicPr/>
+                  </pic:nvPicPr>
+                  <pic:blipFill>
+                    <a:blip r:embed="rId17" cstate="print">
+                      <a:extLst>
+                        <a:ext uri="{28A0092B-C50C-407E-A947-70E740481C1C}">
+                          <a14:useLocalDpi xmlns:a14="http://schemas.microsoft.com/office/drawing/2010/main" val="0"/>
+                        </a:ext>
+                      </a:extLst>
+                    </a:blip>
+                    <a:stretch>
+                      <a:fillRect/>
+                    </a:stretch>
+                  </pic:blipFill>
+                  <pic:spPr>
+                    <a:xfrm>
+                      <a:off x="0" y="0"/>
+                      <a:ext cx="1602528" cy="901422"/>
+                    </a:xfrm>
+                    <a:prstGeom prst="rect">
+                      <a:avLst/>
+                    </a:prstGeom>
+                    <a:ln w="76200">
+                      <a:solidFill>
+                        <a:schemeClr val="tx1"/>
+                      </a:solidFill>
+                    </a:ln>
+                  </pic:spPr>
+                </pic:pic>
+              </a:graphicData>
+            </a:graphic>
+          </wp:inline>
+        </w:drawing>
+      </w:r>
+      <w:r>
+        <w:rPr>
+          <w:noProof/>
+          <w:lang w:val="en-AU"/>
+        </w:rPr>
+        <w:drawing>
+          <wp:inline distT="0" distB="0" distL="0" distR="0" wp14:anchorId="5625379F" wp14:editId="6CD3AC1F">
+            <wp:extent cx="1602528" cy="901422"/>
+            <wp:effectExtent l="76200" t="76200" r="74295" b="76835"/>
+            <wp:docPr id="17" name="Picture 17"/>
+            <wp:cNvGraphicFramePr>
+              <a:graphicFrameLocks xmlns:a="http://schemas.openxmlformats.org/drawingml/2006/main" noChangeAspect="1"/>
+            </wp:cNvGraphicFramePr>
+            <a:graphic xmlns:a="http://schemas.openxmlformats.org/drawingml/2006/main">
+              <a:graphicData uri="http://schemas.openxmlformats.org/drawingml/2006/picture">
+                <pic:pic xmlns:pic="http://schemas.openxmlformats.org/drawingml/2006/picture">
+                  <pic:nvPicPr>
+                    <pic:cNvPr id="1" name="splash_screen.png"/>
+                    <pic:cNvPicPr/>
+                  </pic:nvPicPr>
+                  <pic:blipFill>
+                    <a:blip r:embed="rId18" cstate="print">
+                      <a:extLst>
+                        <a:ext uri="{28A0092B-C50C-407E-A947-70E740481C1C}">
+                          <a14:useLocalDpi xmlns:a14="http://schemas.microsoft.com/office/drawing/2010/main" val="0"/>
+                        </a:ext>
+                      </a:extLst>
+                    </a:blip>
+                    <a:stretch>
+                      <a:fillRect/>
+                    </a:stretch>
+                  </pic:blipFill>
+                  <pic:spPr>
+                    <a:xfrm>
+                      <a:off x="0" y="0"/>
+                      <a:ext cx="1602528" cy="901422"/>
+                    </a:xfrm>
+                    <a:prstGeom prst="rect">
+                      <a:avLst/>
+                    </a:prstGeom>
+                    <a:ln w="76200">
+                      <a:solidFill>
+                        <a:schemeClr val="tx1"/>
+                      </a:solidFill>
+                    </a:ln>
+                  </pic:spPr>
+                </pic:pic>
+              </a:graphicData>
+            </a:graphic>
+          </wp:inline>
+        </w:drawing>
       </w:r>
     </w:p>
     <w:p>
@@ -1051,11 +1862,15 @@
           <w:numId w:val="2"/>
         </w:numPr>
         <w:rPr>
-          <w:lang w:val="en-AU"/>
-        </w:rPr>
-      </w:pPr>
-      <w:r>
-        <w:rPr>
+          <w:b/>
+          <w:bCs/>
+          <w:lang w:val="en-AU"/>
+        </w:rPr>
+      </w:pPr>
+      <w:r>
+        <w:rPr>
+          <w:b/>
+          <w:bCs/>
           <w:lang w:val="en-AU"/>
         </w:rPr>
         <w:t>Provide separate landscape and portrait layout resources for at least one of the views.</w:t>
@@ -1093,27 +1908,62 @@
     <w:p>
       <w:pPr>
         <w:ind w:left="720"/>
-        <w:jc w:val="center"/>
-        <w:rPr>
-          <w:color w:val="FF0000"/>
-          <w:lang w:val="en-AU"/>
-        </w:rPr>
-      </w:pPr>
-      <w:r>
-        <w:rPr>
-          <w:color w:val="FF0000"/>
-          <w:lang w:val="en-AU"/>
-        </w:rPr>
-        <w:t>SCREENSHOTS</w:t>
-      </w:r>
-    </w:p>
-    <w:p>
-      <w:pPr>
-        <w:ind w:left="720"/>
-        <w:rPr>
-          <w:lang w:val="en-AU"/>
-        </w:rPr>
-      </w:pPr>
+        <w:rPr>
+          <w:lang w:val="en-AU"/>
+        </w:rPr>
+      </w:pPr>
+      <w:r>
+        <w:rPr>
+          <w:noProof/>
+          <w:lang w:val="en-AU"/>
+        </w:rPr>
+        <w:drawing>
+          <wp:inline distT="0" distB="0" distL="0" distR="0" wp14:anchorId="0DDEBC62" wp14:editId="34EDBDEA">
+            <wp:extent cx="2878016" cy="1618884"/>
+            <wp:effectExtent l="76200" t="76200" r="81280" b="70485"/>
+            <wp:docPr id="18" name="Picture 18" descr="A screenshot of a cell phone&#10;&#10;Description automatically generated"/>
+            <wp:cNvGraphicFramePr>
+              <a:graphicFrameLocks xmlns:a="http://schemas.openxmlformats.org/drawingml/2006/main" noChangeAspect="1"/>
+            </wp:cNvGraphicFramePr>
+            <a:graphic xmlns:a="http://schemas.openxmlformats.org/drawingml/2006/main">
+              <a:graphicData uri="http://schemas.openxmlformats.org/drawingml/2006/picture">
+                <pic:pic xmlns:pic="http://schemas.openxmlformats.org/drawingml/2006/picture">
+                  <pic:nvPicPr>
+                    <pic:cNvPr id="1" name="splash_screen.png"/>
+                    <pic:cNvPicPr/>
+                  </pic:nvPicPr>
+                  <pic:blipFill>
+                    <a:blip r:embed="rId19" cstate="print">
+                      <a:extLst>
+                        <a:ext uri="{28A0092B-C50C-407E-A947-70E740481C1C}">
+                          <a14:useLocalDpi xmlns:a14="http://schemas.microsoft.com/office/drawing/2010/main" val="0"/>
+                        </a:ext>
+                      </a:extLst>
+                    </a:blip>
+                    <a:stretch>
+                      <a:fillRect/>
+                    </a:stretch>
+                  </pic:blipFill>
+                  <pic:spPr>
+                    <a:xfrm>
+                      <a:off x="0" y="0"/>
+                      <a:ext cx="2890091" cy="1625676"/>
+                    </a:xfrm>
+                    <a:prstGeom prst="rect">
+                      <a:avLst/>
+                    </a:prstGeom>
+                    <a:ln w="76200">
+                      <a:solidFill>
+                        <a:schemeClr val="tx1"/>
+                      </a:solidFill>
+                    </a:ln>
+                  </pic:spPr>
+                </pic:pic>
+              </a:graphicData>
+            </a:graphic>
+          </wp:inline>
+        </w:drawing>
+      </w:r>
     </w:p>
     <w:p>
       <w:pPr>
@@ -1131,11 +1981,15 @@
           <w:numId w:val="2"/>
         </w:numPr>
         <w:rPr>
-          <w:lang w:val="en-AU"/>
-        </w:rPr>
-      </w:pPr>
-      <w:r>
-        <w:rPr>
+          <w:b/>
+          <w:bCs/>
+          <w:lang w:val="en-AU"/>
+        </w:rPr>
+      </w:pPr>
+      <w:r>
+        <w:rPr>
+          <w:b/>
+          <w:bCs/>
           <w:lang w:val="en-AU"/>
         </w:rPr>
         <w:t>Use string resources for all static text on the user interface.</w:t>
@@ -1179,7 +2033,6 @@
     <w:p>
       <w:pPr>
         <w:ind w:left="720"/>
-        <w:jc w:val="center"/>
         <w:rPr>
           <w:color w:val="FF0000"/>
           <w:lang w:val="en-AU"/>
@@ -1190,7 +2043,42 @@
           <w:color w:val="FF0000"/>
           <w:lang w:val="en-AU"/>
         </w:rPr>
-        <w:t>SCREENSHOT</w:t>
+        <w:lastRenderedPageBreak/>
+        <w:drawing>
+          <wp:inline distT="0" distB="0" distL="0" distR="0" wp14:anchorId="64B7DD16" wp14:editId="650F5BD7">
+            <wp:extent cx="2775017" cy="3205424"/>
+            <wp:effectExtent l="0" t="0" r="0" b="0"/>
+            <wp:docPr id="19" name="Picture 19" descr="A screenshot of text&#10;&#10;Description automatically generated"/>
+            <wp:cNvGraphicFramePr>
+              <a:graphicFrameLocks xmlns:a="http://schemas.openxmlformats.org/drawingml/2006/main" noChangeAspect="1"/>
+            </wp:cNvGraphicFramePr>
+            <a:graphic xmlns:a="http://schemas.openxmlformats.org/drawingml/2006/main">
+              <a:graphicData uri="http://schemas.openxmlformats.org/drawingml/2006/picture">
+                <pic:pic xmlns:pic="http://schemas.openxmlformats.org/drawingml/2006/picture">
+                  <pic:nvPicPr>
+                    <pic:cNvPr id="1" name=""/>
+                    <pic:cNvPicPr/>
+                  </pic:nvPicPr>
+                  <pic:blipFill>
+                    <a:blip r:embed="rId20"/>
+                    <a:stretch>
+                      <a:fillRect/>
+                    </a:stretch>
+                  </pic:blipFill>
+                  <pic:spPr>
+                    <a:xfrm>
+                      <a:off x="0" y="0"/>
+                      <a:ext cx="2809652" cy="3245431"/>
+                    </a:xfrm>
+                    <a:prstGeom prst="rect">
+                      <a:avLst/>
+                    </a:prstGeom>
+                  </pic:spPr>
+                </pic:pic>
+              </a:graphicData>
+            </a:graphic>
+          </wp:inline>
+        </w:drawing>
       </w:r>
     </w:p>
     <w:p>
@@ -1209,35 +2097,47 @@
           <w:numId w:val="2"/>
         </w:numPr>
         <w:rPr>
-          <w:lang w:val="en-AU"/>
-        </w:rPr>
-      </w:pPr>
-      <w:r>
-        <w:rPr>
+          <w:b/>
+          <w:bCs/>
+          <w:lang w:val="en-AU"/>
+        </w:rPr>
+      </w:pPr>
+      <w:r>
+        <w:rPr>
+          <w:b/>
+          <w:bCs/>
           <w:lang w:val="en-AU"/>
         </w:rPr>
         <w:t xml:space="preserve">Provide default definitions for your string resources in </w:t>
       </w:r>
       <w:r>
         <w:rPr>
+          <w:b/>
+          <w:bCs/>
           <w:lang w:val="en-AU"/>
         </w:rPr>
         <w:t>English</w:t>
       </w:r>
       <w:r>
         <w:rPr>
+          <w:b/>
+          <w:bCs/>
           <w:lang w:val="en-AU"/>
         </w:rPr>
         <w:t xml:space="preserve">. Provide definitions for one other language. (Use your </w:t>
       </w:r>
       <w:r>
         <w:rPr>
+          <w:b/>
+          <w:bCs/>
           <w:lang w:val="en-AU"/>
         </w:rPr>
         <w:t>favourite</w:t>
       </w:r>
       <w:r>
         <w:rPr>
+          <w:b/>
+          <w:bCs/>
           <w:lang w:val="en-AU"/>
         </w:rPr>
         <w:t xml:space="preserve"> online translator if necessary.)</w:t>
@@ -1261,6 +2161,12 @@
         <w:rPr>
           <w:lang w:val="en-AU"/>
         </w:rPr>
+        <w:t xml:space="preserve">All </w:t>
+      </w:r>
+      <w:r>
+        <w:rPr>
+          <w:lang w:val="en-AU"/>
+        </w:rPr>
         <w:t>German translations provided.</w:t>
       </w:r>
     </w:p>
@@ -1275,27 +2181,102 @@
     <w:p>
       <w:pPr>
         <w:ind w:left="720"/>
-        <w:jc w:val="center"/>
-        <w:rPr>
-          <w:color w:val="FF0000"/>
-          <w:lang w:val="en-AU"/>
-        </w:rPr>
-      </w:pPr>
-      <w:r>
-        <w:rPr>
-          <w:color w:val="FF0000"/>
-          <w:lang w:val="en-AU"/>
-        </w:rPr>
-        <w:t>SCREENSHOTS</w:t>
-      </w:r>
-    </w:p>
-    <w:p>
-      <w:pPr>
-        <w:ind w:left="720"/>
-        <w:rPr>
-          <w:lang w:val="en-AU"/>
-        </w:rPr>
-      </w:pPr>
+        <w:rPr>
+          <w:lang w:val="en-AU"/>
+        </w:rPr>
+      </w:pPr>
+      <w:r>
+        <w:rPr>
+          <w:lang w:val="en-AU"/>
+        </w:rPr>
+        <w:drawing>
+          <wp:inline distT="0" distB="0" distL="0" distR="0" wp14:anchorId="5D0FE853" wp14:editId="25C8584B">
+            <wp:extent cx="2823587" cy="3261525"/>
+            <wp:effectExtent l="0" t="0" r="0" b="2540"/>
+            <wp:docPr id="20" name="Picture 20" descr="A screenshot of text&#10;&#10;Description automatically generated"/>
+            <wp:cNvGraphicFramePr>
+              <a:graphicFrameLocks xmlns:a="http://schemas.openxmlformats.org/drawingml/2006/main" noChangeAspect="1"/>
+            </wp:cNvGraphicFramePr>
+            <a:graphic xmlns:a="http://schemas.openxmlformats.org/drawingml/2006/main">
+              <a:graphicData uri="http://schemas.openxmlformats.org/drawingml/2006/picture">
+                <pic:pic xmlns:pic="http://schemas.openxmlformats.org/drawingml/2006/picture">
+                  <pic:nvPicPr>
+                    <pic:cNvPr id="1" name=""/>
+                    <pic:cNvPicPr/>
+                  </pic:nvPicPr>
+                  <pic:blipFill>
+                    <a:blip r:embed="rId20"/>
+                    <a:stretch>
+                      <a:fillRect/>
+                    </a:stretch>
+                  </pic:blipFill>
+                  <pic:spPr>
+                    <a:xfrm>
+                      <a:off x="0" y="0"/>
+                      <a:ext cx="2830458" cy="3269462"/>
+                    </a:xfrm>
+                    <a:prstGeom prst="rect">
+                      <a:avLst/>
+                    </a:prstGeom>
+                  </pic:spPr>
+                </pic:pic>
+              </a:graphicData>
+            </a:graphic>
+          </wp:inline>
+        </w:drawing>
+      </w:r>
+      <w:r>
+        <w:rPr>
+          <w:noProof/>
+          <w:lang w:val="en-AU"/>
+        </w:rPr>
+        <w:drawing>
+          <wp:inline distT="0" distB="0" distL="0" distR="0" wp14:anchorId="027F0506" wp14:editId="5DF06017">
+            <wp:extent cx="1602528" cy="2848938"/>
+            <wp:effectExtent l="76200" t="76200" r="74295" b="72390"/>
+            <wp:docPr id="21" name="Picture 21" descr="A screenshot of a cell phone&#10;&#10;Description automatically generated"/>
+            <wp:cNvGraphicFramePr>
+              <a:graphicFrameLocks xmlns:a="http://schemas.openxmlformats.org/drawingml/2006/main" noChangeAspect="1"/>
+            </wp:cNvGraphicFramePr>
+            <a:graphic xmlns:a="http://schemas.openxmlformats.org/drawingml/2006/main">
+              <a:graphicData uri="http://schemas.openxmlformats.org/drawingml/2006/picture">
+                <pic:pic xmlns:pic="http://schemas.openxmlformats.org/drawingml/2006/picture">
+                  <pic:nvPicPr>
+                    <pic:cNvPr id="1" name="splash_screen.png"/>
+                    <pic:cNvPicPr/>
+                  </pic:nvPicPr>
+                  <pic:blipFill>
+                    <a:blip r:embed="rId21" cstate="print">
+                      <a:extLst>
+                        <a:ext uri="{28A0092B-C50C-407E-A947-70E740481C1C}">
+                          <a14:useLocalDpi xmlns:a14="http://schemas.microsoft.com/office/drawing/2010/main" val="0"/>
+                        </a:ext>
+                      </a:extLst>
+                    </a:blip>
+                    <a:stretch>
+                      <a:fillRect/>
+                    </a:stretch>
+                  </pic:blipFill>
+                  <pic:spPr>
+                    <a:xfrm>
+                      <a:off x="0" y="0"/>
+                      <a:ext cx="1602528" cy="2848938"/>
+                    </a:xfrm>
+                    <a:prstGeom prst="rect">
+                      <a:avLst/>
+                    </a:prstGeom>
+                    <a:ln w="76200">
+                      <a:solidFill>
+                        <a:schemeClr val="tx1"/>
+                      </a:solidFill>
+                    </a:ln>
+                  </pic:spPr>
+                </pic:pic>
+              </a:graphicData>
+            </a:graphic>
+          </wp:inline>
+        </w:drawing>
+      </w:r>
     </w:p>
     <w:p>
       <w:pPr>
@@ -1313,23 +2294,31 @@
           <w:numId w:val="2"/>
         </w:numPr>
         <w:rPr>
-          <w:lang w:val="en-AU"/>
-        </w:rPr>
-      </w:pPr>
-      <w:r>
-        <w:rPr>
+          <w:b/>
+          <w:bCs/>
+          <w:lang w:val="en-AU"/>
+        </w:rPr>
+      </w:pPr>
+      <w:r>
+        <w:rPr>
+          <w:b/>
+          <w:bCs/>
           <w:lang w:val="en-AU"/>
         </w:rPr>
         <w:t xml:space="preserve">Use a Toast message or dialog to </w:t>
       </w:r>
       <w:r>
         <w:rPr>
+          <w:b/>
+          <w:bCs/>
           <w:lang w:val="en-AU"/>
         </w:rPr>
         <w:t>alert</w:t>
       </w:r>
       <w:r>
         <w:rPr>
+          <w:b/>
+          <w:bCs/>
           <w:lang w:val="en-AU"/>
         </w:rPr>
         <w:t xml:space="preserve"> or interact with the user.</w:t>
@@ -1367,7 +2356,6 @@
     <w:p>
       <w:pPr>
         <w:ind w:left="720"/>
-        <w:jc w:val="center"/>
         <w:rPr>
           <w:color w:val="FF0000"/>
           <w:lang w:val="en-AU"/>
@@ -1375,10 +2363,59 @@
       </w:pPr>
       <w:r>
         <w:rPr>
+          <w:noProof/>
           <w:color w:val="FF0000"/>
           <w:lang w:val="en-AU"/>
         </w:rPr>
-        <w:t>SCREENSHOT</w:t>
+        <w:lastRenderedPageBreak/>
+        <w:drawing>
+          <wp:inline distT="0" distB="0" distL="0" distR="0">
+            <wp:extent cx="1559560" cy="622027"/>
+            <wp:effectExtent l="0" t="0" r="2540" b="635"/>
+            <wp:docPr id="22" name="Picture 22" descr="A screenshot of a cell phone&#10;&#10;Description automatically generated"/>
+            <wp:cNvGraphicFramePr>
+              <a:graphicFrameLocks xmlns:a="http://schemas.openxmlformats.org/drawingml/2006/main" noChangeAspect="1"/>
+            </wp:cNvGraphicFramePr>
+            <a:graphic xmlns:a="http://schemas.openxmlformats.org/drawingml/2006/main">
+              <a:graphicData uri="http://schemas.openxmlformats.org/drawingml/2006/picture">
+                <pic:pic xmlns:pic="http://schemas.openxmlformats.org/drawingml/2006/picture">
+                  <pic:nvPicPr>
+                    <pic:cNvPr id="22" name="empty_fields.png"/>
+                    <pic:cNvPicPr/>
+                  </pic:nvPicPr>
+                  <pic:blipFill rotWithShape="1">
+                    <a:blip r:embed="rId22" cstate="print">
+                      <a:extLst>
+                        <a:ext uri="{28A0092B-C50C-407E-A947-70E740481C1C}">
+                          <a14:useLocalDpi xmlns:a14="http://schemas.microsoft.com/office/drawing/2010/main" val="0"/>
+                        </a:ext>
+                      </a:extLst>
+                    </a:blip>
+                    <a:srcRect t="77563"/>
+                    <a:stretch/>
+                  </pic:blipFill>
+                  <pic:spPr bwMode="auto">
+                    <a:xfrm>
+                      <a:off x="0" y="0"/>
+                      <a:ext cx="1567691" cy="625270"/>
+                    </a:xfrm>
+                    <a:prstGeom prst="rect">
+                      <a:avLst/>
+                    </a:prstGeom>
+                    <a:ln>
+                      <a:noFill/>
+                    </a:ln>
+                    <a:extLst>
+                      <a:ext uri="{53640926-AAD7-44D8-BBD7-CCE9431645EC}">
+                        <a14:shadowObscured xmlns:a14="http://schemas.microsoft.com/office/drawing/2010/main"/>
+                      </a:ext>
+                    </a:extLst>
+                  </pic:spPr>
+                </pic:pic>
+              </a:graphicData>
+            </a:graphic>
+          </wp:inline>
+        </w:drawing>
       </w:r>
     </w:p>
     <w:p>
@@ -1397,11 +2434,15 @@
           <w:numId w:val="2"/>
         </w:numPr>
         <w:rPr>
-          <w:lang w:val="en-AU"/>
-        </w:rPr>
-      </w:pPr>
-      <w:r>
-        <w:rPr>
+          <w:b/>
+          <w:bCs/>
+          <w:lang w:val="en-AU"/>
+        </w:rPr>
+      </w:pPr>
+      <w:r>
+        <w:rPr>
+          <w:b/>
+          <w:bCs/>
           <w:lang w:val="en-AU"/>
         </w:rPr>
         <w:t xml:space="preserve">Use an </w:t>
@@ -1409,6 +2450,8 @@
       <w:proofErr w:type="spellStart"/>
       <w:r>
         <w:rPr>
+          <w:b/>
+          <w:bCs/>
           <w:lang w:val="en-AU"/>
         </w:rPr>
         <w:t>AsyncTask</w:t>
@@ -1416,6 +2459,8 @@
       <w:proofErr w:type="spellEnd"/>
       <w:r>
         <w:rPr>
+          <w:b/>
+          <w:bCs/>
           <w:lang w:val="en-AU"/>
         </w:rPr>
         <w:t xml:space="preserve"> to trigger some computation without blocking the user interface.</w:t>
@@ -1439,42 +2484,154 @@
         <w:rPr>
           <w:lang w:val="en-AU"/>
         </w:rPr>
-        <w:t>I instead used the more modern coroutines to trigger Room database transactions without blocking the UI. A snippet from one example of this is seen below.</w:t>
-      </w:r>
-    </w:p>
-    <w:p>
-      <w:pPr>
-        <w:ind w:left="720"/>
-        <w:rPr>
-          <w:lang w:val="en-AU"/>
-        </w:rPr>
-      </w:pPr>
-    </w:p>
-    <w:p>
-      <w:pPr>
-        <w:ind w:left="720"/>
-        <w:jc w:val="center"/>
-        <w:rPr>
-          <w:color w:val="FF0000"/>
-          <w:lang w:val="en-AU"/>
-        </w:rPr>
-      </w:pPr>
-      <w:r>
-        <w:rPr>
-          <w:color w:val="FF0000"/>
-          <w:lang w:val="en-AU"/>
-        </w:rPr>
-        <w:lastRenderedPageBreak/>
-        <w:t>SCREENSHOT</w:t>
-      </w:r>
-    </w:p>
-    <w:p>
-      <w:pPr>
-        <w:ind w:left="720"/>
-        <w:rPr>
-          <w:lang w:val="en-AU"/>
-        </w:rPr>
-      </w:pPr>
+        <w:t xml:space="preserve">I instead used the more modern coroutines to trigger Room database transactions without blocking the UI. </w:t>
+      </w:r>
+      <w:r>
+        <w:rPr>
+          <w:lang w:val="en-AU"/>
+        </w:rPr>
+        <w:t>Some examples can be seen below, the ‘suspend’ ke</w:t>
+      </w:r>
+      <w:r>
+        <w:rPr>
+          <w:lang w:val="en-AU"/>
+        </w:rPr>
+        <w:t>yword</w:t>
+      </w:r>
+      <w:r>
+        <w:rPr>
+          <w:lang w:val="en-AU"/>
+        </w:rPr>
+        <w:t xml:space="preserve"> is the giveaway</w:t>
+      </w:r>
+      <w:r>
+        <w:rPr>
+          <w:lang w:val="en-AU"/>
+        </w:rPr>
+        <w:t>.</w:t>
+      </w:r>
+    </w:p>
+    <w:p>
+      <w:pPr>
+        <w:ind w:left="720"/>
+        <w:rPr>
+          <w:lang w:val="en-AU"/>
+        </w:rPr>
+      </w:pPr>
+    </w:p>
+    <w:p>
+      <w:pPr>
+        <w:ind w:left="720"/>
+        <w:rPr>
+          <w:lang w:val="en-AU"/>
+        </w:rPr>
+      </w:pPr>
+      <w:r>
+        <w:rPr>
+          <w:lang w:val="en-AU"/>
+        </w:rPr>
+        <w:drawing>
+          <wp:inline distT="0" distB="0" distL="0" distR="0" wp14:anchorId="6DC252CA" wp14:editId="3627B6D5">
+            <wp:extent cx="2662813" cy="771611"/>
+            <wp:effectExtent l="0" t="0" r="4445" b="3175"/>
+            <wp:docPr id="23" name="Picture 23" descr="A close up of a sign&#10;&#10;Description automatically generated"/>
+            <wp:cNvGraphicFramePr>
+              <a:graphicFrameLocks xmlns:a="http://schemas.openxmlformats.org/drawingml/2006/main" noChangeAspect="1"/>
+            </wp:cNvGraphicFramePr>
+            <a:graphic xmlns:a="http://schemas.openxmlformats.org/drawingml/2006/main">
+              <a:graphicData uri="http://schemas.openxmlformats.org/drawingml/2006/picture">
+                <pic:pic xmlns:pic="http://schemas.openxmlformats.org/drawingml/2006/picture">
+                  <pic:nvPicPr>
+                    <pic:cNvPr id="1" name=""/>
+                    <pic:cNvPicPr/>
+                  </pic:nvPicPr>
+                  <pic:blipFill>
+                    <a:blip r:embed="rId23"/>
+                    <a:stretch>
+                      <a:fillRect/>
+                    </a:stretch>
+                  </pic:blipFill>
+                  <pic:spPr>
+                    <a:xfrm>
+                      <a:off x="0" y="0"/>
+                      <a:ext cx="2669595" cy="773576"/>
+                    </a:xfrm>
+                    <a:prstGeom prst="rect">
+                      <a:avLst/>
+                    </a:prstGeom>
+                  </pic:spPr>
+                </pic:pic>
+              </a:graphicData>
+            </a:graphic>
+          </wp:inline>
+        </w:drawing>
+      </w:r>
+      <w:r>
+        <w:rPr>
+          <w:lang w:val="en-AU"/>
+        </w:rPr>
+        <w:drawing>
+          <wp:inline distT="0" distB="0" distL="0" distR="0" wp14:anchorId="20F9B6FF" wp14:editId="162721C9">
+            <wp:extent cx="1637881" cy="394580"/>
+            <wp:effectExtent l="0" t="0" r="635" b="0"/>
+            <wp:docPr id="24" name="Picture 24" descr="A black sign with white text&#10;&#10;Description automatically generated"/>
+            <wp:cNvGraphicFramePr>
+              <a:graphicFrameLocks xmlns:a="http://schemas.openxmlformats.org/drawingml/2006/main" noChangeAspect="1"/>
+            </wp:cNvGraphicFramePr>
+            <a:graphic xmlns:a="http://schemas.openxmlformats.org/drawingml/2006/main">
+              <a:graphicData uri="http://schemas.openxmlformats.org/drawingml/2006/picture">
+                <pic:pic xmlns:pic="http://schemas.openxmlformats.org/drawingml/2006/picture">
+                  <pic:nvPicPr>
+                    <pic:cNvPr id="1" name=""/>
+                    <pic:cNvPicPr/>
+                  </pic:nvPicPr>
+                  <pic:blipFill>
+                    <a:blip r:embed="rId24"/>
+                    <a:stretch>
+                      <a:fillRect/>
+                    </a:stretch>
+                  </pic:blipFill>
+                  <pic:spPr>
+                    <a:xfrm>
+                      <a:off x="0" y="0"/>
+                      <a:ext cx="1663409" cy="400730"/>
+                    </a:xfrm>
+                    <a:prstGeom prst="rect">
+                      <a:avLst/>
+                    </a:prstGeom>
+                  </pic:spPr>
+                </pic:pic>
+              </a:graphicData>
+            </a:graphic>
+          </wp:inline>
+        </w:drawing>
+      </w:r>
+    </w:p>
+    <w:p>
+      <w:pPr>
+        <w:rPr>
+          <w:lang w:val="en-AU"/>
+        </w:rPr>
+      </w:pPr>
+      <w:r>
+        <w:rPr>
+          <w:lang w:val="en-AU"/>
+        </w:rPr>
+        <w:tab/>
+      </w:r>
+    </w:p>
+    <w:p>
+      <w:pPr>
+        <w:rPr>
+          <w:lang w:val="en-AU"/>
+        </w:rPr>
+      </w:pPr>
+      <w:r>
+        <w:rPr>
+          <w:lang w:val="en-AU"/>
+        </w:rPr>
+        <w:tab/>
+      </w:r>
     </w:p>
     <w:p>
       <w:pPr>
@@ -1484,11 +2641,15 @@
           <w:numId w:val="2"/>
         </w:numPr>
         <w:rPr>
-          <w:lang w:val="en-AU"/>
-        </w:rPr>
-      </w:pPr>
-      <w:r>
-        <w:rPr>
+          <w:b/>
+          <w:bCs/>
+          <w:lang w:val="en-AU"/>
+        </w:rPr>
+      </w:pPr>
+      <w:r>
+        <w:rPr>
+          <w:b/>
+          <w:bCs/>
           <w:lang w:val="en-AU"/>
         </w:rPr>
         <w:t>Share a plan for your app before Saturday of week 2 in a post on #project1 in Slack – before you’ve written any code or created any layouts. Include hand-drawn sketches or wireframes.</w:t>
@@ -1498,26 +2659,28 @@
       <w:pPr>
         <w:ind w:left="720"/>
         <w:rPr>
-          <w:lang w:val="en-AU"/>
-        </w:rPr>
-      </w:pPr>
-    </w:p>
-    <w:p>
-      <w:pPr>
-        <w:ind w:left="720"/>
-        <w:jc w:val="center"/>
-        <w:rPr>
-          <w:color w:val="FF0000"/>
-          <w:lang w:val="en-AU"/>
-        </w:rPr>
-      </w:pPr>
-      <w:r>
-        <w:rPr>
-          <w:color w:val="FF0000"/>
-          <w:lang w:val="en-AU"/>
-        </w:rPr>
-        <w:t>SCREENSHOT</w:t>
-      </w:r>
+          <w:b/>
+          <w:bCs/>
+          <w:lang w:val="en-AU"/>
+        </w:rPr>
+      </w:pPr>
+    </w:p>
+    <w:p>
+      <w:pPr>
+        <w:ind w:left="720"/>
+        <w:rPr>
+          <w:lang w:val="en-AU"/>
+        </w:rPr>
+      </w:pPr>
+      <w:hyperlink r:id="rId25" w:history="1">
+        <w:r>
+          <w:rPr>
+            <w:rStyle w:val="Hyperlink"/>
+            <w:lang w:val="en-AU"/>
+          </w:rPr>
+          <w:t>https://seng440-2020.slack.com/archives/CTZUZ7BU0/p1582866373030500</w:t>
+        </w:r>
+      </w:hyperlink>
     </w:p>
     <w:p>
       <w:pPr>
@@ -1535,11 +2698,15 @@
           <w:numId w:val="2"/>
         </w:numPr>
         <w:rPr>
-          <w:lang w:val="en-AU"/>
-        </w:rPr>
-      </w:pPr>
-      <w:r>
-        <w:rPr>
+          <w:b/>
+          <w:bCs/>
+          <w:lang w:val="en-AU"/>
+        </w:rPr>
+      </w:pPr>
+      <w:r>
+        <w:rPr>
+          <w:b/>
+          <w:bCs/>
           <w:lang w:val="en-AU"/>
         </w:rPr>
         <w:t>Share an update of your work before Saturday of week 3 in a post on #project1 in Slack. Include screenshots.</w:t>
@@ -1547,31 +2714,34 @@
     </w:p>
     <w:p>
       <w:pPr>
-        <w:rPr>
-          <w:lang w:val="en-AU"/>
-        </w:rPr>
-      </w:pPr>
-    </w:p>
-    <w:p>
-      <w:pPr>
-        <w:ind w:left="720"/>
-        <w:jc w:val="center"/>
-        <w:rPr>
-          <w:color w:val="FF0000"/>
-          <w:lang w:val="en-AU"/>
-        </w:rPr>
-      </w:pPr>
-      <w:r>
-        <w:rPr>
-          <w:color w:val="FF0000"/>
-          <w:lang w:val="en-AU"/>
-        </w:rPr>
-        <w:t>SCREENSHOT</w:t>
-      </w:r>
-    </w:p>
-    <w:p>
-      <w:pPr>
-        <w:ind w:left="360"/>
+        <w:pStyle w:val="ListParagraph"/>
+        <w:rPr>
+          <w:b/>
+          <w:bCs/>
+          <w:lang w:val="en-AU"/>
+        </w:rPr>
+      </w:pPr>
+    </w:p>
+    <w:p>
+      <w:pPr>
+        <w:ind w:left="720"/>
+        <w:rPr>
+          <w:lang w:val="en-AU"/>
+        </w:rPr>
+      </w:pPr>
+      <w:hyperlink r:id="rId26" w:history="1">
+        <w:r>
+          <w:rPr>
+            <w:rStyle w:val="Hyperlink"/>
+            <w:lang w:val="en-AU"/>
+          </w:rPr>
+          <w:t>https://seng440-2020.slack.com/archives/CTZUZ7BU0/p1583484081114000?thread_ts=1583484081.114000</w:t>
+        </w:r>
+      </w:hyperlink>
+    </w:p>
+    <w:p>
+      <w:pPr>
+        <w:ind w:left="720"/>
         <w:rPr>
           <w:lang w:val="en-AU"/>
         </w:rPr>
@@ -1585,23 +2755,31 @@
           <w:numId w:val="2"/>
         </w:numPr>
         <w:rPr>
-          <w:lang w:val="en-AU"/>
-        </w:rPr>
-      </w:pPr>
-      <w:r>
-        <w:rPr>
+          <w:b/>
+          <w:bCs/>
+          <w:lang w:val="en-AU"/>
+        </w:rPr>
+      </w:pPr>
+      <w:r>
+        <w:rPr>
+          <w:b/>
+          <w:bCs/>
           <w:lang w:val="en-AU"/>
         </w:rPr>
         <w:t xml:space="preserve">Share an update of your work before Saturday of week </w:t>
       </w:r>
       <w:r>
         <w:rPr>
+          <w:b/>
+          <w:bCs/>
           <w:lang w:val="en-AU"/>
         </w:rPr>
         <w:t xml:space="preserve">4 </w:t>
       </w:r>
       <w:r>
         <w:rPr>
+          <w:b/>
+          <w:bCs/>
           <w:lang w:val="en-AU"/>
         </w:rPr>
         <w:t>in a post on #project1 in Slack. Include screenshots.</w:t>
@@ -1617,19 +2795,19 @@
     <w:p>
       <w:pPr>
         <w:ind w:left="720"/>
-        <w:jc w:val="center"/>
-        <w:rPr>
-          <w:color w:val="FF0000"/>
-          <w:lang w:val="en-AU"/>
-        </w:rPr>
-      </w:pPr>
-      <w:r>
-        <w:rPr>
-          <w:color w:val="FF0000"/>
-          <w:lang w:val="en-AU"/>
-        </w:rPr>
-        <w:t>SCREENSHOT</w:t>
-      </w:r>
+        <w:rPr>
+          <w:lang w:val="en-AU"/>
+        </w:rPr>
+      </w:pPr>
+      <w:hyperlink r:id="rId27" w:history="1">
+        <w:r>
+          <w:rPr>
+            <w:rStyle w:val="Hyperlink"/>
+            <w:lang w:val="en-AU"/>
+          </w:rPr>
+          <w:t>https://seng440-2020.slack.com/archives/CTZUZ7BU0/p1584087738048700</w:t>
+        </w:r>
+      </w:hyperlink>
     </w:p>
     <w:p>
       <w:pPr>
@@ -1647,23 +2825,31 @@
           <w:numId w:val="2"/>
         </w:numPr>
         <w:rPr>
-          <w:lang w:val="en-AU"/>
-        </w:rPr>
-      </w:pPr>
-      <w:r>
-        <w:rPr>
+          <w:b/>
+          <w:bCs/>
+          <w:lang w:val="en-AU"/>
+        </w:rPr>
+      </w:pPr>
+      <w:r>
+        <w:rPr>
+          <w:b/>
+          <w:bCs/>
           <w:lang w:val="en-AU"/>
         </w:rPr>
         <w:t xml:space="preserve">Share an update of your work before Saturday of week </w:t>
       </w:r>
       <w:r>
         <w:rPr>
+          <w:b/>
+          <w:bCs/>
           <w:lang w:val="en-AU"/>
         </w:rPr>
         <w:t>5</w:t>
       </w:r>
       <w:r>
         <w:rPr>
+          <w:b/>
+          <w:bCs/>
           <w:lang w:val="en-AU"/>
         </w:rPr>
         <w:t xml:space="preserve"> in a post on #project1 in Slack. Include screenshots.</w:t>
@@ -1679,22 +2865,23 @@
     <w:p>
       <w:pPr>
         <w:ind w:left="720"/>
-        <w:jc w:val="center"/>
-        <w:rPr>
-          <w:color w:val="FF0000"/>
-          <w:lang w:val="en-AU"/>
-        </w:rPr>
-      </w:pPr>
-      <w:r>
-        <w:rPr>
-          <w:color w:val="FF0000"/>
-          <w:lang w:val="en-AU"/>
-        </w:rPr>
-        <w:t>SCREENSHOT</w:t>
-      </w:r>
-    </w:p>
-    <w:p>
-      <w:pPr>
+        <w:rPr>
+          <w:lang w:val="en-AU"/>
+        </w:rPr>
+      </w:pPr>
+      <w:hyperlink r:id="rId28" w:history="1">
+        <w:r>
+          <w:rPr>
+            <w:rStyle w:val="Hyperlink"/>
+            <w:lang w:val="en-AU"/>
+          </w:rPr>
+          <w:t>https://seng440-2020.slack.com/archives/CTZUZ7BU0/p1584693844122500?thread_ts=1584693844.122500</w:t>
+        </w:r>
+      </w:hyperlink>
+    </w:p>
+    <w:p>
+      <w:pPr>
+        <w:ind w:left="720"/>
         <w:rPr>
           <w:lang w:val="en-AU"/>
         </w:rPr>
@@ -1708,23 +2895,31 @@
           <w:numId w:val="2"/>
         </w:numPr>
         <w:rPr>
-          <w:lang w:val="en-AU"/>
-        </w:rPr>
-      </w:pPr>
-      <w:r>
-        <w:rPr>
+          <w:b/>
+          <w:bCs/>
+          <w:lang w:val="en-AU"/>
+        </w:rPr>
+      </w:pPr>
+      <w:r>
+        <w:rPr>
+          <w:b/>
+          <w:bCs/>
           <w:lang w:val="en-AU"/>
         </w:rPr>
         <w:t xml:space="preserve">Share an update of your work before Saturday of week </w:t>
       </w:r>
       <w:r>
         <w:rPr>
+          <w:b/>
+          <w:bCs/>
           <w:lang w:val="en-AU"/>
         </w:rPr>
         <w:t>6</w:t>
       </w:r>
       <w:r>
         <w:rPr>
+          <w:b/>
+          <w:bCs/>
           <w:lang w:val="en-AU"/>
         </w:rPr>
         <w:t xml:space="preserve"> in a post on #project1 in Slack. Include screenshots.</w:t>
@@ -1740,22 +2935,23 @@
     <w:p>
       <w:pPr>
         <w:ind w:left="720"/>
-        <w:jc w:val="center"/>
-        <w:rPr>
-          <w:color w:val="FF0000"/>
-          <w:lang w:val="en-AU"/>
-        </w:rPr>
-      </w:pPr>
-      <w:r>
-        <w:rPr>
-          <w:color w:val="FF0000"/>
-          <w:lang w:val="en-AU"/>
-        </w:rPr>
-        <w:t>SCREENSHOT</w:t>
-      </w:r>
-    </w:p>
-    <w:p>
-      <w:pPr>
+        <w:rPr>
+          <w:lang w:val="en-AU"/>
+        </w:rPr>
+      </w:pPr>
+      <w:hyperlink r:id="rId29" w:history="1">
+        <w:r>
+          <w:rPr>
+            <w:rStyle w:val="Hyperlink"/>
+            <w:lang w:val="en-AU"/>
+          </w:rPr>
+          <w:t>https://seng440-2020.slack.com/archives/CTZUZ7BU0/p1587092267049600</w:t>
+        </w:r>
+      </w:hyperlink>
+    </w:p>
+    <w:p>
+      <w:pPr>
+        <w:ind w:left="720"/>
         <w:rPr>
           <w:lang w:val="en-AU"/>
         </w:rPr>
@@ -1769,13 +2965,18 @@
           <w:numId w:val="2"/>
         </w:numPr>
         <w:rPr>
-          <w:lang w:val="en-AU"/>
-        </w:rPr>
-      </w:pPr>
-      <w:r>
-        <w:rPr>
-          <w:lang w:val="en-AU"/>
-        </w:rPr>
+          <w:b/>
+          <w:bCs/>
+          <w:lang w:val="en-AU"/>
+        </w:rPr>
+      </w:pPr>
+      <w:r>
+        <w:rPr>
+          <w:b/>
+          <w:bCs/>
+          <w:lang w:val="en-AU"/>
+        </w:rPr>
+        <w:lastRenderedPageBreak/>
         <w:t>Incorporate an animation into your UI, preferably one specified in XML. We will not discuss these in lecture. You should be able to find out more information on the Android developer website.</w:t>
       </w:r>
     </w:p>
@@ -1811,19 +3012,51 @@
     </w:p>
     <w:p>
       <w:pPr>
-        <w:ind w:left="720"/>
-        <w:jc w:val="center"/>
+        <w:ind w:firstLine="720"/>
+        <w:rPr>
+          <w:lang w:val="en-AU"/>
+        </w:rPr>
+      </w:pPr>
+      <w:r>
         <w:rPr>
           <w:color w:val="FF0000"/>
           <w:lang w:val="en-AU"/>
         </w:rPr>
-      </w:pPr>
-      <w:r>
-        <w:rPr>
-          <w:color w:val="FF0000"/>
-          <w:lang w:val="en-AU"/>
-        </w:rPr>
-        <w:t>SCREENSHOT</w:t>
+        <w:drawing>
+          <wp:inline distT="0" distB="0" distL="0" distR="0" wp14:anchorId="5621754E" wp14:editId="3702A4CE">
+            <wp:extent cx="2441749" cy="1085834"/>
+            <wp:effectExtent l="0" t="0" r="0" b="0"/>
+            <wp:docPr id="25" name="Picture 25" descr="A screenshot of a cell phone&#10;&#10;Description automatically generated"/>
+            <wp:cNvGraphicFramePr>
+              <a:graphicFrameLocks xmlns:a="http://schemas.openxmlformats.org/drawingml/2006/main" noChangeAspect="1"/>
+            </wp:cNvGraphicFramePr>
+            <a:graphic xmlns:a="http://schemas.openxmlformats.org/drawingml/2006/main">
+              <a:graphicData uri="http://schemas.openxmlformats.org/drawingml/2006/picture">
+                <pic:pic xmlns:pic="http://schemas.openxmlformats.org/drawingml/2006/picture">
+                  <pic:nvPicPr>
+                    <pic:cNvPr id="1" name=""/>
+                    <pic:cNvPicPr/>
+                  </pic:nvPicPr>
+                  <pic:blipFill>
+                    <a:blip r:embed="rId30"/>
+                    <a:stretch>
+                      <a:fillRect/>
+                    </a:stretch>
+                  </pic:blipFill>
+                  <pic:spPr>
+                    <a:xfrm>
+                      <a:off x="0" y="0"/>
+                      <a:ext cx="2453976" cy="1091271"/>
+                    </a:xfrm>
+                    <a:prstGeom prst="rect">
+                      <a:avLst/>
+                    </a:prstGeom>
+                  </pic:spPr>
+                </pic:pic>
+              </a:graphicData>
+            </a:graphic>
+          </wp:inline>
+        </w:drawing>
       </w:r>
     </w:p>
     <w:p>
@@ -1841,11 +3074,15 @@
           <w:numId w:val="2"/>
         </w:numPr>
         <w:rPr>
-          <w:lang w:val="en-AU"/>
-        </w:rPr>
-      </w:pPr>
-      <w:r>
-        <w:rPr>
+          <w:b/>
+          <w:bCs/>
+          <w:lang w:val="en-AU"/>
+        </w:rPr>
+      </w:pPr>
+      <w:r>
+        <w:rPr>
+          <w:b/>
+          <w:bCs/>
           <w:lang w:val="en-AU"/>
         </w:rPr>
         <w:t>Incorporate some other Android feature not mentioned above into your app.</w:t>
@@ -1862,48 +3099,16 @@
       <w:pPr>
         <w:ind w:left="720"/>
         <w:rPr>
-          <w:lang w:val="en-AU"/>
-        </w:rPr>
-      </w:pPr>
-      <w:r>
-        <w:rPr>
-          <w:lang w:val="en-AU"/>
-        </w:rPr>
-        <w:t>I have implemented a Room database to persist a user’s car collection. Some screenshots of this implementation can be seen below.</w:t>
-      </w:r>
-    </w:p>
-    <w:p>
-      <w:pPr>
-        <w:ind w:left="720"/>
-        <w:rPr>
-          <w:lang w:val="en-AU"/>
-        </w:rPr>
-      </w:pPr>
-    </w:p>
-    <w:p>
-      <w:pPr>
-        <w:ind w:left="720"/>
-        <w:jc w:val="center"/>
-        <w:rPr>
           <w:color w:val="FF0000"/>
           <w:lang w:val="en-AU"/>
         </w:rPr>
       </w:pPr>
       <w:r>
         <w:rPr>
-          <w:color w:val="FF0000"/>
-          <w:lang w:val="en-AU"/>
-        </w:rPr>
-        <w:t>SCREENSHOTS</w:t>
-      </w:r>
-    </w:p>
-    <w:p>
-      <w:pPr>
-        <w:ind w:left="720"/>
-        <w:rPr>
-          <w:lang w:val="en-AU"/>
-        </w:rPr>
-      </w:pPr>
+          <w:lang w:val="en-AU"/>
+        </w:rPr>
+        <w:t>I have implemented a Room database to persist a user’s car collection.</w:t>
+      </w:r>
     </w:p>
     <w:p>
       <w:pPr>
@@ -1921,11 +3126,15 @@
           <w:numId w:val="2"/>
         </w:numPr>
         <w:rPr>
-          <w:lang w:val="en-AU"/>
-        </w:rPr>
-      </w:pPr>
-      <w:r>
-        <w:rPr>
+          <w:b/>
+          <w:bCs/>
+          <w:lang w:val="en-AU"/>
+        </w:rPr>
+      </w:pPr>
+      <w:r>
+        <w:rPr>
+          <w:b/>
+          <w:bCs/>
           <w:lang w:val="en-AU"/>
         </w:rPr>
         <w:t>Incorporate some other Android feature not mentioned above into your app.</w:t>
@@ -1961,15 +3170,42 @@
     </w:p>
     <w:p>
       <w:pPr>
-        <w:rPr>
-          <w:lang w:val="en-AU"/>
-        </w:rPr>
-      </w:pPr>
-      <w:r>
-        <w:rPr>
-          <w:lang w:val="en-AU"/>
-        </w:rPr>
-        <w:t>Another feature that could be considered extra feature for requirements 19 or 20 is the bottom navigation menu.</w:t>
+        <w:ind w:left="720"/>
+        <w:rPr>
+          <w:lang w:val="en-AU"/>
+        </w:rPr>
+      </w:pPr>
+      <w:r>
+        <w:rPr>
+          <w:lang w:val="en-AU"/>
+        </w:rPr>
+        <w:t>Another feature that could be considered</w:t>
+      </w:r>
+      <w:r>
+        <w:rPr>
+          <w:lang w:val="en-AU"/>
+        </w:rPr>
+        <w:t xml:space="preserve"> </w:t>
+      </w:r>
+      <w:proofErr w:type="spellStart"/>
+      <w:r>
+        <w:rPr>
+          <w:lang w:val="en-AU"/>
+        </w:rPr>
+        <w:t>an</w:t>
+      </w:r>
+      <w:r>
+        <w:rPr>
+          <w:lang w:val="en-AU"/>
+        </w:rPr>
+        <w:t xml:space="preserve"> </w:t>
+      </w:r>
+      <w:proofErr w:type="spellEnd"/>
+      <w:r>
+        <w:rPr>
+          <w:lang w:val="en-AU"/>
+        </w:rPr>
+        <w:t>extra feature for requirements 19 or 20 is the bottom navigation menu.</w:t>
       </w:r>
     </w:p>
     <w:p>
@@ -2921,6 +4157,29 @@
       <w:contextualSpacing/>
     </w:pPr>
   </w:style>
+  <w:style w:type="character" w:styleId="Hyperlink">
+    <w:name w:val="Hyperlink"/>
+    <w:basedOn w:val="DefaultParagraphFont"/>
+    <w:uiPriority w:val="99"/>
+    <w:unhideWhenUsed/>
+    <w:rsid w:val="00463DEC"/>
+    <w:rPr>
+      <w:color w:val="0563C1" w:themeColor="hyperlink"/>
+      <w:u w:val="single"/>
+    </w:rPr>
+  </w:style>
+  <w:style w:type="character" w:styleId="UnresolvedMention">
+    <w:name w:val="Unresolved Mention"/>
+    <w:basedOn w:val="DefaultParagraphFont"/>
+    <w:uiPriority w:val="99"/>
+    <w:semiHidden/>
+    <w:unhideWhenUsed/>
+    <w:rsid w:val="00463DEC"/>
+    <w:rPr>
+      <w:color w:val="605E5C"/>
+      <w:shd w:val="clear" w:color="auto" w:fill="E1DFDD"/>
+    </w:rPr>
+  </w:style>
 </w:styles>
 </file>
 

</xml_diff>

<commit_message>
Final push with post mortem
</commit_message>
<xml_diff>
--- a/SENG440 Assignment 1 Post Mortem.docx
+++ b/SENG440 Assignment 1 Post Mortem.docx
@@ -165,7 +165,19 @@
         <w:rPr>
           <w:lang w:val="en-AU"/>
         </w:rPr>
-        <w:t xml:space="preserve">The development process for this applications started with me often asking my Dad and I, “Have I seen one of those in the flesh, I think I have?”, referring to whether or not we had seen a car in real life before. I then came up with the idea for an app that would allow someone to keep track of this, and started with some basic wireframes. I looked to apps such as </w:t>
+        <w:t xml:space="preserve">The development process for this applications started with me often asking my Dad, “Have </w:t>
+      </w:r>
+      <w:r>
+        <w:rPr>
+          <w:lang w:val="en-AU"/>
+        </w:rPr>
+        <w:t>we</w:t>
+      </w:r>
+      <w:r>
+        <w:rPr>
+          <w:lang w:val="en-AU"/>
+        </w:rPr>
+        <w:t xml:space="preserve"> seen one of those in the flesh, I think I have?”, referring to whether or not we had seen a car in real life before. I then came up with the idea for an app that would allow someone to keep track of this, and started with some basic wireframes. I looked to apps such as </w:t>
       </w:r>
       <w:r>
         <w:rPr>
@@ -199,7 +211,43 @@
         <w:rPr>
           <w:lang w:val="en-AU"/>
         </w:rPr>
-        <w:t>In terms of actual development, I created a Trello board to use as a Kanban board, and put all mandatory and grade bearing requirements on the board as stories/features/backlog items. Progress was slow initially, with most of my apps development being completed over the term 1 university break.</w:t>
+        <w:t xml:space="preserve">In terms of </w:t>
+      </w:r>
+      <w:r>
+        <w:rPr>
+          <w:lang w:val="en-AU"/>
+        </w:rPr>
+        <w:t>management</w:t>
+      </w:r>
+      <w:r>
+        <w:rPr>
+          <w:lang w:val="en-AU"/>
+        </w:rPr>
+        <w:t xml:space="preserve">, I created a Trello board to use as a Kanban board, and put all mandatory and grade bearing requirements on the board as </w:t>
+      </w:r>
+      <w:r>
+        <w:rPr>
+          <w:lang w:val="en-AU"/>
+        </w:rPr>
+        <w:t>backlog</w:t>
+      </w:r>
+      <w:r>
+        <w:rPr>
+          <w:lang w:val="en-AU"/>
+        </w:rPr>
+        <w:t xml:space="preserve"> items. Progress was slow initially, with most of my app</w:t>
+      </w:r>
+      <w:r>
+        <w:rPr>
+          <w:lang w:val="en-AU"/>
+        </w:rPr>
+        <w:t>’</w:t>
+      </w:r>
+      <w:r>
+        <w:rPr>
+          <w:lang w:val="en-AU"/>
+        </w:rPr>
+        <w:t>s development being completed over the term 1 university break.</w:t>
       </w:r>
     </w:p>
     <w:p>
@@ -751,7 +799,19 @@
         <w:rPr>
           <w:lang w:val="en-AU"/>
         </w:rPr>
-        <w:t xml:space="preserve"> on the more details view</w:t>
+        <w:t xml:space="preserve"> </w:t>
+      </w:r>
+      <w:r>
+        <w:rPr>
+          <w:lang w:val="en-AU"/>
+        </w:rPr>
+        <w:t xml:space="preserve">button </w:t>
+      </w:r>
+      <w:r>
+        <w:rPr>
+          <w:lang w:val="en-AU"/>
+        </w:rPr>
+        <w:t>on the more details view</w:t>
       </w:r>
       <w:r>
         <w:rPr>
@@ -2190,10 +2250,10 @@
           <w:lang w:val="en-AU"/>
         </w:rPr>
         <w:drawing>
-          <wp:inline distT="0" distB="0" distL="0" distR="0" wp14:anchorId="5D0FE853" wp14:editId="25C8584B">
-            <wp:extent cx="2823587" cy="3261525"/>
-            <wp:effectExtent l="0" t="0" r="0" b="2540"/>
-            <wp:docPr id="20" name="Picture 20" descr="A screenshot of text&#10;&#10;Description automatically generated"/>
+          <wp:inline distT="0" distB="0" distL="0" distR="0" wp14:anchorId="65AE4AF3" wp14:editId="05A107FB">
+            <wp:extent cx="3087919" cy="2713055"/>
+            <wp:effectExtent l="0" t="0" r="0" b="5080"/>
+            <wp:docPr id="26" name="Picture 26" descr="A close up of text on a black background&#10;&#10;Description automatically generated"/>
             <wp:cNvGraphicFramePr>
               <a:graphicFrameLocks xmlns:a="http://schemas.openxmlformats.org/drawingml/2006/main" noChangeAspect="1"/>
             </wp:cNvGraphicFramePr>
@@ -2205,7 +2265,7 @@
                     <pic:cNvPicPr/>
                   </pic:nvPicPr>
                   <pic:blipFill>
-                    <a:blip r:embed="rId20"/>
+                    <a:blip r:embed="rId21"/>
                     <a:stretch>
                       <a:fillRect/>
                     </a:stretch>
@@ -2213,7 +2273,7 @@
                   <pic:spPr>
                     <a:xfrm>
                       <a:off x="0" y="0"/>
-                      <a:ext cx="2830458" cy="3269462"/>
+                      <a:ext cx="3104429" cy="2727561"/>
                     </a:xfrm>
                     <a:prstGeom prst="rect">
                       <a:avLst/>
@@ -2246,7 +2306,7 @@
                     <pic:cNvPicPr/>
                   </pic:nvPicPr>
                   <pic:blipFill>
-                    <a:blip r:embed="rId21" cstate="print">
+                    <a:blip r:embed="rId22" cstate="print">
                       <a:extLst>
                         <a:ext uri="{28A0092B-C50C-407E-A947-70E740481C1C}">
                           <a14:useLocalDpi xmlns:a14="http://schemas.microsoft.com/office/drawing/2010/main" val="0"/>
@@ -2384,7 +2444,7 @@
                     <pic:cNvPicPr/>
                   </pic:nvPicPr>
                   <pic:blipFill rotWithShape="1">
-                    <a:blip r:embed="rId22" cstate="print">
+                    <a:blip r:embed="rId23" cstate="print">
                       <a:extLst>
                         <a:ext uri="{28A0092B-C50C-407E-A947-70E740481C1C}">
                           <a14:useLocalDpi xmlns:a14="http://schemas.microsoft.com/office/drawing/2010/main" val="0"/>
@@ -2546,7 +2606,7 @@
                     <pic:cNvPicPr/>
                   </pic:nvPicPr>
                   <pic:blipFill>
-                    <a:blip r:embed="rId23"/>
+                    <a:blip r:embed="rId24"/>
                     <a:stretch>
                       <a:fillRect/>
                     </a:stretch>
@@ -2586,7 +2646,7 @@
                     <pic:cNvPicPr/>
                   </pic:nvPicPr>
                   <pic:blipFill>
-                    <a:blip r:embed="rId24"/>
+                    <a:blip r:embed="rId25"/>
                     <a:stretch>
                       <a:fillRect/>
                     </a:stretch>
@@ -2672,7 +2732,7 @@
           <w:lang w:val="en-AU"/>
         </w:rPr>
       </w:pPr>
-      <w:hyperlink r:id="rId25" w:history="1">
+      <w:hyperlink r:id="rId26" w:history="1">
         <w:r>
           <w:rPr>
             <w:rStyle w:val="Hyperlink"/>
@@ -2729,7 +2789,7 @@
           <w:lang w:val="en-AU"/>
         </w:rPr>
       </w:pPr>
-      <w:hyperlink r:id="rId26" w:history="1">
+      <w:hyperlink r:id="rId27" w:history="1">
         <w:r>
           <w:rPr>
             <w:rStyle w:val="Hyperlink"/>
@@ -2799,7 +2859,7 @@
           <w:lang w:val="en-AU"/>
         </w:rPr>
       </w:pPr>
-      <w:hyperlink r:id="rId27" w:history="1">
+      <w:hyperlink r:id="rId28" w:history="1">
         <w:r>
           <w:rPr>
             <w:rStyle w:val="Hyperlink"/>
@@ -2869,7 +2929,7 @@
           <w:lang w:val="en-AU"/>
         </w:rPr>
       </w:pPr>
-      <w:hyperlink r:id="rId28" w:history="1">
+      <w:hyperlink r:id="rId29" w:history="1">
         <w:r>
           <w:rPr>
             <w:rStyle w:val="Hyperlink"/>
@@ -2939,7 +2999,7 @@
           <w:lang w:val="en-AU"/>
         </w:rPr>
       </w:pPr>
-      <w:hyperlink r:id="rId29" w:history="1">
+      <w:hyperlink r:id="rId30" w:history="1">
         <w:r>
           <w:rPr>
             <w:rStyle w:val="Hyperlink"/>
@@ -3038,7 +3098,7 @@
                     <pic:cNvPicPr/>
                   </pic:nvPicPr>
                   <pic:blipFill>
-                    <a:blip r:embed="rId30"/>
+                    <a:blip r:embed="rId31"/>
                     <a:stretch>
                       <a:fillRect/>
                     </a:stretch>
@@ -4180,6 +4240,33 @@
       <w:shd w:val="clear" w:color="auto" w:fill="E1DFDD"/>
     </w:rPr>
   </w:style>
+  <w:style w:type="paragraph" w:styleId="BalloonText">
+    <w:name w:val="Balloon Text"/>
+    <w:basedOn w:val="Normal"/>
+    <w:link w:val="BalloonTextChar"/>
+    <w:uiPriority w:val="99"/>
+    <w:semiHidden/>
+    <w:unhideWhenUsed/>
+    <w:rsid w:val="009C0908"/>
+    <w:rPr>
+      <w:rFonts w:ascii="Times New Roman" w:hAnsi="Times New Roman" w:cs="Times New Roman"/>
+      <w:sz w:val="18"/>
+      <w:szCs w:val="18"/>
+    </w:rPr>
+  </w:style>
+  <w:style w:type="character" w:customStyle="1" w:styleId="BalloonTextChar">
+    <w:name w:val="Balloon Text Char"/>
+    <w:basedOn w:val="DefaultParagraphFont"/>
+    <w:link w:val="BalloonText"/>
+    <w:uiPriority w:val="99"/>
+    <w:semiHidden/>
+    <w:rsid w:val="009C0908"/>
+    <w:rPr>
+      <w:rFonts w:ascii="Times New Roman" w:hAnsi="Times New Roman" w:cs="Times New Roman"/>
+      <w:sz w:val="18"/>
+      <w:szCs w:val="18"/>
+    </w:rPr>
+  </w:style>
 </w:styles>
 </file>
 

</xml_diff>